<commit_message>
Se agregan cambios en el documento
</commit_message>
<xml_diff>
--- a/desafio 2.docx
+++ b/desafio 2.docx
@@ -519,7 +519,6 @@
           <w:rFonts w:ascii="Arial" w:hAnsi="Arial" w:cs="Arial"/>
           <w:sz w:val="24"/>
           <w:szCs w:val="24"/>
-          <w:lang w:val="en-US"/>
         </w:rPr>
       </w:pPr>
     </w:p>
@@ -997,15 +996,7 @@
     </w:p>
     <w:p>
       <w:r>
-        <w:t xml:space="preserve">Definir como se </w:t>
-      </w:r>
-      <w:proofErr w:type="gramStart"/>
-      <w:r>
-        <w:t>guardaran</w:t>
-      </w:r>
-      <w:proofErr w:type="gramEnd"/>
-      <w:r>
-        <w:t xml:space="preserve"> los datos y ver si podemos crear una red metro aleatoria como de principio o una red básica y que el usuario la personalice </w:t>
+        <w:t xml:space="preserve">Definir como se guardaran los datos y ver si podemos crear una red metro aleatoria como de principio o una red básica y que el usuario la personalice </w:t>
       </w:r>
     </w:p>
     <w:p/>
@@ -1520,7 +1511,6 @@
         <w:t>acceder a elementos específicos (</w:t>
       </w:r>
       <w:proofErr w:type="spellStart"/>
-      <w:proofErr w:type="gramStart"/>
       <w:r>
         <w:rPr>
           <w:rFonts w:ascii="Arial" w:hAnsi="Arial" w:cs="Arial"/>
@@ -1536,16 +1526,7 @@
           <w:sz w:val="24"/>
           <w:szCs w:val="24"/>
         </w:rPr>
-        <w:t>[</w:t>
-      </w:r>
-      <w:proofErr w:type="gramEnd"/>
-      <w:r>
-        <w:rPr>
-          <w:rFonts w:ascii="Arial" w:hAnsi="Arial" w:cs="Arial"/>
-          <w:sz w:val="24"/>
-          <w:szCs w:val="24"/>
-        </w:rPr>
-        <w:t>]), entre otras</w:t>
+        <w:t>[]), entre otras</w:t>
       </w:r>
     </w:p>
     <w:p>
@@ -1807,6 +1788,39 @@
           <w:szCs w:val="24"/>
         </w:rPr>
         <w:t>En resumen, estas clases funcionan de manera similar a los vectores y listas estándar de C++, pero están diseñadas para adaptarse mejor a las necesidades específicas de un proyecto y para evitar el uso directo de las estructuras estándar del lenguaje.</w:t>
+      </w:r>
+      <w:r>
+        <w:rPr>
+          <w:rFonts w:ascii="Arial" w:hAnsi="Arial" w:cs="Arial"/>
+          <w:sz w:val="24"/>
+          <w:szCs w:val="24"/>
+        </w:rPr>
+        <w:br/>
+      </w:r>
+      <w:r>
+        <w:rPr>
+          <w:rFonts w:ascii="Arial" w:hAnsi="Arial" w:cs="Arial"/>
+          <w:sz w:val="24"/>
+          <w:szCs w:val="24"/>
+        </w:rPr>
+        <w:br/>
+        <w:t>VENTAJAS ACERCA DE USAR ESTAS CLASES DE ESTA FORMA:</w:t>
+      </w:r>
+      <w:r>
+        <w:rPr>
+          <w:rFonts w:ascii="Arial" w:hAnsi="Arial" w:cs="Arial"/>
+          <w:sz w:val="24"/>
+          <w:szCs w:val="24"/>
+        </w:rPr>
+        <w:br/>
+      </w:r>
+      <w:r>
+        <w:rPr>
+          <w:rFonts w:ascii="Arial" w:hAnsi="Arial" w:cs="Arial"/>
+          <w:sz w:val="24"/>
+          <w:szCs w:val="24"/>
+        </w:rPr>
+        <w:br/>
       </w:r>
     </w:p>
     <w:sectPr>
@@ -2684,6 +2698,15 @@
 </file>
 
 <file path=customXml/item1.xml><?xml version="1.0" encoding="utf-8"?>
+<?mso-contentType ?>
+<FormTemplates xmlns="http://schemas.microsoft.com/sharepoint/v3/contenttype/forms">
+  <Display>DocumentLibraryForm</Display>
+  <Edit>DocumentLibraryForm</Edit>
+  <New>DocumentLibraryForm</New>
+</FormTemplates>
+</file>
+
+<file path=customXml/item2.xml><?xml version="1.0" encoding="utf-8"?>
 <ct:contentTypeSchema xmlns:ct="http://schemas.microsoft.com/office/2006/metadata/contentType" xmlns:ma="http://schemas.microsoft.com/office/2006/metadata/properties/metaAttributes" ct:_="" ma:_="" ma:contentTypeName="Documento" ma:contentTypeID="0x010100864423535CA42D49A56925D9AD433B44" ma:contentTypeVersion="6" ma:contentTypeDescription="Crear nuevo documento." ma:contentTypeScope="" ma:versionID="cf51c777cb081ab77eba726795c02c96">
   <xsd:schema xmlns:xsd="http://www.w3.org/2001/XMLSchema" xmlns:xs="http://www.w3.org/2001/XMLSchema" xmlns:p="http://schemas.microsoft.com/office/2006/metadata/properties" xmlns:ns3="4a2717f2-aeb4-436c-8a15-f6e4f164e9d3" targetNamespace="http://schemas.microsoft.com/office/2006/metadata/properties" ma:root="true" ma:fieldsID="ebcbfd1087810d0a811f064123430762" ns3:_="">
     <xsd:import namespace="4a2717f2-aeb4-436c-8a15-f6e4f164e9d3"/>
@@ -2841,15 +2864,6 @@
 </ct:contentTypeSchema>
 </file>
 
-<file path=customXml/item2.xml><?xml version="1.0" encoding="utf-8"?>
-<?mso-contentType ?>
-<FormTemplates xmlns="http://schemas.microsoft.com/sharepoint/v3/contenttype/forms">
-  <Display>DocumentLibraryForm</Display>
-  <Edit>DocumentLibraryForm</Edit>
-  <New>DocumentLibraryForm</New>
-</FormTemplates>
-</file>
-
 <file path=customXml/item3.xml><?xml version="1.0" encoding="utf-8"?>
 <p:properties xmlns:p="http://schemas.microsoft.com/office/2006/metadata/properties" xmlns:xsi="http://www.w3.org/2001/XMLSchema-instance" xmlns:pc="http://schemas.microsoft.com/office/infopath/2007/PartnerControls">
   <documentManagement/>
@@ -2857,6 +2871,14 @@
 </file>
 
 <file path=customXml/itemProps1.xml><?xml version="1.0" encoding="utf-8"?>
+<ds:datastoreItem xmlns:ds="http://schemas.openxmlformats.org/officeDocument/2006/customXml" ds:itemID="{5F178700-8EAC-4CB3-9E7E-6645D39F151A}">
+  <ds:schemaRefs>
+    <ds:schemaRef ds:uri="http://schemas.microsoft.com/sharepoint/v3/contenttype/forms"/>
+  </ds:schemaRefs>
+</ds:datastoreItem>
+</file>
+
+<file path=customXml/itemProps2.xml><?xml version="1.0" encoding="utf-8"?>
 <ds:datastoreItem xmlns:ds="http://schemas.openxmlformats.org/officeDocument/2006/customXml" ds:itemID="{53F6364B-703A-4955-84EB-8322D8651A4A}">
   <ds:schemaRefs>
     <ds:schemaRef ds:uri="http://schemas.microsoft.com/office/2006/metadata/contentType"/>
@@ -2874,26 +2896,11 @@
 </ds:datastoreItem>
 </file>
 
-<file path=customXml/itemProps2.xml><?xml version="1.0" encoding="utf-8"?>
-<ds:datastoreItem xmlns:ds="http://schemas.openxmlformats.org/officeDocument/2006/customXml" ds:itemID="{5F178700-8EAC-4CB3-9E7E-6645D39F151A}">
-  <ds:schemaRefs>
-    <ds:schemaRef ds:uri="http://schemas.microsoft.com/sharepoint/v3/contenttype/forms"/>
-  </ds:schemaRefs>
-</ds:datastoreItem>
-</file>
-
 <file path=customXml/itemProps3.xml><?xml version="1.0" encoding="utf-8"?>
 <ds:datastoreItem xmlns:ds="http://schemas.openxmlformats.org/officeDocument/2006/customXml" ds:itemID="{EB86B9A4-95AF-4E04-9BEE-9AA9EC30118D}">
   <ds:schemaRefs>
-    <ds:schemaRef ds:uri="http://purl.org/dc/dcmitype/"/>
-    <ds:schemaRef ds:uri="http://purl.org/dc/elements/1.1/"/>
-    <ds:schemaRef ds:uri="http://www.w3.org/XML/1998/namespace"/>
-    <ds:schemaRef ds:uri="4a2717f2-aeb4-436c-8a15-f6e4f164e9d3"/>
-    <ds:schemaRef ds:uri="http://schemas.openxmlformats.org/package/2006/metadata/core-properties"/>
     <ds:schemaRef ds:uri="http://schemas.microsoft.com/office/2006/metadata/properties"/>
-    <ds:schemaRef ds:uri="http://schemas.microsoft.com/office/2006/documentManagement/types"/>
     <ds:schemaRef ds:uri="http://schemas.microsoft.com/office/infopath/2007/PartnerControls"/>
-    <ds:schemaRef ds:uri="http://purl.org/dc/terms/"/>
   </ds:schemaRefs>
 </ds:datastoreItem>
 </file>
</xml_diff>

<commit_message>
Se agrega documento del analisis del desafio
</commit_message>
<xml_diff>
--- a/desafio 2.docx
+++ b/desafio 2.docx
@@ -805,16 +805,7 @@
           <w:sz w:val="24"/>
           <w:szCs w:val="24"/>
         </w:rPr>
-        <w:t xml:space="preserve">gar líneas o eliminar a la red y también una que permita calcular el </w:t>
-      </w:r>
-      <w:proofErr w:type="gramStart"/>
-      <w:r>
-        <w:rPr>
-          <w:rFonts w:ascii="Arial" w:hAnsi="Arial" w:cs="Arial"/>
-          <w:sz w:val="24"/>
-          <w:szCs w:val="24"/>
-        </w:rPr>
-        <w:t xml:space="preserve">tiempo </w:t>
+        <w:t xml:space="preserve">gar líneas o eliminar a la red y también una que permita calcular el tiempo </w:t>
       </w:r>
       <w:r>
         <w:rPr>
@@ -824,7 +815,6 @@
         </w:rPr>
         <w:t>.</w:t>
       </w:r>
-      <w:proofErr w:type="gramEnd"/>
     </w:p>
     <w:p>
       <w:pPr>
@@ -1007,25 +997,7 @@
           <w:sz w:val="24"/>
           <w:szCs w:val="24"/>
         </w:rPr>
-        <w:t xml:space="preserve">Esquema del </w:t>
-      </w:r>
-      <w:proofErr w:type="spellStart"/>
-      <w:r>
-        <w:rPr>
-          <w:rFonts w:ascii="Arial" w:hAnsi="Arial" w:cs="Arial"/>
-          <w:sz w:val="24"/>
-          <w:szCs w:val="24"/>
-        </w:rPr>
-        <w:t>desafio</w:t>
-      </w:r>
-      <w:proofErr w:type="spellEnd"/>
-      <w:r>
-        <w:rPr>
-          <w:rFonts w:ascii="Arial" w:hAnsi="Arial" w:cs="Arial"/>
-          <w:sz w:val="24"/>
-          <w:szCs w:val="24"/>
-        </w:rPr>
-        <w:t xml:space="preserve"> </w:t>
+        <w:t xml:space="preserve">Esquema del desafio </w:t>
       </w:r>
     </w:p>
     <w:p>
@@ -1827,24 +1799,6 @@
           <w:szCs w:val="24"/>
         </w:rPr>
       </w:pPr>
-    </w:p>
-    <w:p>
-      <w:pPr>
-        <w:rPr>
-          <w:rFonts w:ascii="Arial" w:hAnsi="Arial" w:cs="Arial"/>
-          <w:sz w:val="24"/>
-          <w:szCs w:val="24"/>
-        </w:rPr>
-      </w:pPr>
-    </w:p>
-    <w:p>
-      <w:pPr>
-        <w:rPr>
-          <w:rFonts w:ascii="Arial" w:hAnsi="Arial" w:cs="Arial"/>
-          <w:sz w:val="24"/>
-          <w:szCs w:val="24"/>
-        </w:rPr>
-      </w:pPr>
       <w:r>
         <w:rPr>
           <w:rFonts w:ascii="Arial" w:hAnsi="Arial" w:cs="Arial"/>
@@ -1981,7 +1935,6 @@
           <w:sz w:val="24"/>
           <w:szCs w:val="24"/>
         </w:rPr>
-        <w:lastRenderedPageBreak/>
         <w:t xml:space="preserve">Proporciona funciones para recorrer la lista y acceder a elementos </w:t>
       </w:r>
     </w:p>
@@ -2100,17 +2053,8 @@
           <w:szCs w:val="24"/>
         </w:rPr>
         <w:br/>
-      </w:r>
-      <w:proofErr w:type="spellStart"/>
-      <w:r>
-        <w:rPr>
-          <w:rFonts w:ascii="Arial" w:hAnsi="Arial" w:cs="Arial"/>
-          <w:sz w:val="24"/>
-          <w:szCs w:val="24"/>
-        </w:rPr>
         <w:t>RedMetro</w:t>
       </w:r>
-      <w:proofErr w:type="spellEnd"/>
       <w:r>
         <w:rPr>
           <w:rFonts w:ascii="Arial" w:hAnsi="Arial" w:cs="Arial"/>
@@ -2118,24 +2062,7 @@
           <w:szCs w:val="24"/>
         </w:rPr>
         <w:br/>
-      </w:r>
-      <w:proofErr w:type="spellStart"/>
-      <w:r>
-        <w:rPr>
-          <w:rFonts w:ascii="Arial" w:hAnsi="Arial" w:cs="Arial"/>
-          <w:sz w:val="24"/>
-          <w:szCs w:val="24"/>
-        </w:rPr>
-        <w:t>Linea</w:t>
-      </w:r>
-      <w:proofErr w:type="spellEnd"/>
-      <w:r>
-        <w:rPr>
-          <w:rFonts w:ascii="Arial" w:hAnsi="Arial" w:cs="Arial"/>
-          <w:sz w:val="24"/>
-          <w:szCs w:val="24"/>
-        </w:rPr>
-        <w:t xml:space="preserve"> </w:t>
+        <w:t xml:space="preserve">Linea </w:t>
       </w:r>
       <w:r>
         <w:rPr>
@@ -2177,25 +2104,7 @@
           <w:szCs w:val="24"/>
         </w:rPr>
         <w:br/>
-        <w:t xml:space="preserve">Estos, como en la </w:t>
-      </w:r>
-      <w:proofErr w:type="spellStart"/>
-      <w:r>
-        <w:rPr>
-          <w:rFonts w:ascii="Arial" w:hAnsi="Arial" w:cs="Arial"/>
-          <w:sz w:val="24"/>
-          <w:szCs w:val="24"/>
-        </w:rPr>
-        <w:t>practica</w:t>
-      </w:r>
-      <w:proofErr w:type="spellEnd"/>
-      <w:r>
-        <w:rPr>
-          <w:rFonts w:ascii="Arial" w:hAnsi="Arial" w:cs="Arial"/>
-          <w:sz w:val="24"/>
-          <w:szCs w:val="24"/>
-        </w:rPr>
-        <w:t xml:space="preserve"> 1, apuntas hacia arreglos.</w:t>
+        <w:t>Estos, como en la practica 1, apuntas hacia arreglos.</w:t>
       </w:r>
       <w:r>
         <w:rPr>
@@ -2358,16 +2267,7 @@
           <w:sz w:val="24"/>
           <w:szCs w:val="24"/>
         </w:rPr>
-        <w:t xml:space="preserve">Podríamos tener un doble puntero que apunte a un array de punteros a estaciones para cada línea de metro. Esto nos permitiría gestionar dinámicamente la cantidad de estaciones en cada línea y realizar </w:t>
-      </w:r>
-      <w:r>
-        <w:rPr>
-          <w:rFonts w:ascii="Arial" w:hAnsi="Arial" w:cs="Arial"/>
-          <w:sz w:val="24"/>
-          <w:szCs w:val="24"/>
-        </w:rPr>
-        <w:lastRenderedPageBreak/>
-        <w:t>operaciones como agregar o eliminar estaciones sin tener un tamaño fijo predeterminado.</w:t>
+        <w:t>Podríamos tener un doble puntero que apunte a un array de punteros a estaciones para cada línea de metro. Esto nos permitiría gestionar dinámicamente la cantidad de estaciones en cada línea y realizar operaciones como agregar o eliminar estaciones sin tener un tamaño fijo predeterminado.</w:t>
       </w:r>
     </w:p>
     <w:p>
@@ -2390,20 +2290,8 @@
           <w:sz w:val="24"/>
           <w:szCs w:val="24"/>
         </w:rPr>
-        <w:t xml:space="preserve">Uso en la Clase </w:t>
-      </w:r>
-      <w:proofErr w:type="spellStart"/>
-      <w:r>
-        <w:rPr>
-          <w:rFonts w:ascii="Arial" w:hAnsi="Arial" w:cs="Arial"/>
-          <w:b/>
-          <w:bCs/>
-          <w:sz w:val="24"/>
-          <w:szCs w:val="24"/>
-        </w:rPr>
-        <w:t>Linea</w:t>
-      </w:r>
-      <w:proofErr w:type="spellEnd"/>
+        <w:t>Uso en la Clase Linea</w:t>
+      </w:r>
       <w:r>
         <w:rPr>
           <w:rFonts w:ascii="Arial" w:hAnsi="Arial" w:cs="Arial"/>
@@ -2431,43 +2319,8 @@
           <w:sz w:val="24"/>
           <w:szCs w:val="24"/>
         </w:rPr>
-        <w:t xml:space="preserve">En la clase </w:t>
-      </w:r>
-      <w:proofErr w:type="spellStart"/>
-      <w:r>
-        <w:rPr>
-          <w:rFonts w:ascii="Arial" w:hAnsi="Arial" w:cs="Arial"/>
-          <w:sz w:val="24"/>
-          <w:szCs w:val="24"/>
-        </w:rPr>
-        <w:t>Linea</w:t>
-      </w:r>
-      <w:proofErr w:type="spellEnd"/>
-      <w:r>
-        <w:rPr>
-          <w:rFonts w:ascii="Arial" w:hAnsi="Arial" w:cs="Arial"/>
-          <w:sz w:val="24"/>
-          <w:szCs w:val="24"/>
-        </w:rPr>
-        <w:t xml:space="preserve">, podríamos tener un atributo que sea un doble puntero a punteros de </w:t>
-      </w:r>
-      <w:proofErr w:type="spellStart"/>
-      <w:r>
-        <w:rPr>
-          <w:rFonts w:ascii="Arial" w:hAnsi="Arial" w:cs="Arial"/>
-          <w:sz w:val="24"/>
-          <w:szCs w:val="24"/>
-        </w:rPr>
-        <w:t>Estacion</w:t>
-      </w:r>
-      <w:proofErr w:type="spellEnd"/>
-      <w:r>
-        <w:rPr>
-          <w:rFonts w:ascii="Arial" w:hAnsi="Arial" w:cs="Arial"/>
-          <w:sz w:val="24"/>
-          <w:szCs w:val="24"/>
-        </w:rPr>
-        <w:t>, por ejemplo:</w:t>
+        <w:lastRenderedPageBreak/>
+        <w:t>En la clase Linea, podríamos tener un atributo que sea un doble puntero a punteros de Estacion, por ejemplo:</w:t>
       </w:r>
       <w:r>
         <w:rPr>
@@ -2527,25 +2380,7 @@
           <w:sz w:val="24"/>
           <w:szCs w:val="24"/>
         </w:rPr>
-        <w:t xml:space="preserve">Al agregar una nueva estación a una línea, podríamos asignar memoria dinámicamente para un nuevo puntero a </w:t>
-      </w:r>
-      <w:proofErr w:type="spellStart"/>
-      <w:r>
-        <w:rPr>
-          <w:rFonts w:ascii="Arial" w:hAnsi="Arial" w:cs="Arial"/>
-          <w:sz w:val="24"/>
-          <w:szCs w:val="24"/>
-        </w:rPr>
-        <w:t>Estacion</w:t>
-      </w:r>
-      <w:proofErr w:type="spellEnd"/>
-      <w:r>
-        <w:rPr>
-          <w:rFonts w:ascii="Arial" w:hAnsi="Arial" w:cs="Arial"/>
-          <w:sz w:val="24"/>
-          <w:szCs w:val="24"/>
-        </w:rPr>
-        <w:t xml:space="preserve"> y luego actualizar el doble puntero en la línea para incluir esta nueva estación.</w:t>
+        <w:t>Al agregar una nueva estación a una línea, podríamos asignar memoria dinámicamente para un nuevo puntero a Estacion y luego actualizar el doble puntero en la línea para incluir esta nueva estación.</w:t>
       </w:r>
     </w:p>
     <w:p>
@@ -2728,25 +2563,7 @@
           <w:sz w:val="24"/>
           <w:szCs w:val="24"/>
         </w:rPr>
-        <w:t xml:space="preserve">Clase </w:t>
-      </w:r>
-      <w:proofErr w:type="spellStart"/>
-      <w:r>
-        <w:rPr>
-          <w:rFonts w:ascii="Arial" w:hAnsi="Arial" w:cs="Arial"/>
-          <w:sz w:val="24"/>
-          <w:szCs w:val="24"/>
-        </w:rPr>
-        <w:t>Estacion</w:t>
-      </w:r>
-      <w:proofErr w:type="spellEnd"/>
-      <w:r>
-        <w:rPr>
-          <w:rFonts w:ascii="Arial" w:hAnsi="Arial" w:cs="Arial"/>
-          <w:sz w:val="24"/>
-          <w:szCs w:val="24"/>
-        </w:rPr>
-        <w:t>:</w:t>
+        <w:t>Clase Estacion:</w:t>
       </w:r>
     </w:p>
     <w:p>
@@ -2778,7 +2595,6 @@
           <w:szCs w:val="24"/>
         </w:rPr>
       </w:pPr>
-      <w:proofErr w:type="spellStart"/>
       <w:r>
         <w:rPr>
           <w:rFonts w:ascii="Arial" w:hAnsi="Arial" w:cs="Arial"/>
@@ -2789,32 +2605,13 @@
         </w:rPr>
         <w:t>nombreEstacion</w:t>
       </w:r>
-      <w:proofErr w:type="spellEnd"/>
-      <w:r>
-        <w:rPr>
-          <w:rFonts w:ascii="Arial" w:hAnsi="Arial" w:cs="Arial"/>
-          <w:sz w:val="24"/>
-          <w:szCs w:val="24"/>
-        </w:rPr>
-        <w:t>: Es un puntero a cadena de caracteres (</w:t>
-      </w:r>
-      <w:proofErr w:type="spellStart"/>
-      <w:r>
-        <w:rPr>
-          <w:rFonts w:ascii="Arial" w:hAnsi="Arial" w:cs="Arial"/>
-          <w:sz w:val="24"/>
-          <w:szCs w:val="24"/>
-        </w:rPr>
-        <w:t>String</w:t>
-      </w:r>
-      <w:proofErr w:type="spellEnd"/>
-      <w:r>
-        <w:rPr>
-          <w:rFonts w:ascii="Arial" w:hAnsi="Arial" w:cs="Arial"/>
-          <w:sz w:val="24"/>
-          <w:szCs w:val="24"/>
-        </w:rPr>
-        <w:t>) que almacena el nombre de la estación. Al utilizar un puntero, podemos gestionar dinámicamente la memoria asignada para el nombre de la estación, lo que permite una flexibilidad en la longitud del nombre.</w:t>
+      <w:r>
+        <w:rPr>
+          <w:rFonts w:ascii="Arial" w:hAnsi="Arial" w:cs="Arial"/>
+          <w:sz w:val="24"/>
+          <w:szCs w:val="24"/>
+        </w:rPr>
+        <w:t>: Es un puntero a cadena de caracteres (String) que almacena el nombre de la estación. Al utilizar un puntero, podemos gestionar dinámicamente la memoria asignada para el nombre de la estación, lo que permite una flexibilidad en la longitud del nombre.</w:t>
       </w:r>
     </w:p>
     <w:p>
@@ -2829,7 +2626,6 @@
           <w:szCs w:val="24"/>
         </w:rPr>
       </w:pPr>
-      <w:proofErr w:type="spellStart"/>
       <w:r>
         <w:rPr>
           <w:rFonts w:ascii="Arial" w:hAnsi="Arial" w:cs="Arial"/>
@@ -2838,35 +2634,15 @@
           <w:sz w:val="24"/>
           <w:szCs w:val="24"/>
         </w:rPr>
-        <w:lastRenderedPageBreak/>
         <w:t>tiempoSiguiente</w:t>
       </w:r>
-      <w:proofErr w:type="spellEnd"/>
-      <w:r>
-        <w:rPr>
-          <w:rFonts w:ascii="Arial" w:hAnsi="Arial" w:cs="Arial"/>
-          <w:sz w:val="24"/>
-          <w:szCs w:val="24"/>
-        </w:rPr>
-        <w:t>: Es un entero (</w:t>
-      </w:r>
-      <w:proofErr w:type="spellStart"/>
-      <w:r>
-        <w:rPr>
-          <w:rFonts w:ascii="Arial" w:hAnsi="Arial" w:cs="Arial"/>
-          <w:sz w:val="24"/>
-          <w:szCs w:val="24"/>
-        </w:rPr>
-        <w:t>int</w:t>
-      </w:r>
-      <w:proofErr w:type="spellEnd"/>
-      <w:r>
-        <w:rPr>
-          <w:rFonts w:ascii="Arial" w:hAnsi="Arial" w:cs="Arial"/>
-          <w:sz w:val="24"/>
-          <w:szCs w:val="24"/>
-        </w:rPr>
-        <w:t>) que representa el tiempo en segundos hasta la siguiente estación. Esta información es crucial para calcular los tiempos de llegada entre estaciones dentro de una línea de metro.</w:t>
+      <w:r>
+        <w:rPr>
+          <w:rFonts w:ascii="Arial" w:hAnsi="Arial" w:cs="Arial"/>
+          <w:sz w:val="24"/>
+          <w:szCs w:val="24"/>
+        </w:rPr>
+        <w:t>: Es un entero (int) que representa el tiempo en segundos hasta la siguiente estación. Esta información es crucial para calcular los tiempos de llegada entre estaciones dentro de una línea de metro.</w:t>
       </w:r>
     </w:p>
     <w:p>
@@ -2881,7 +2657,6 @@
           <w:szCs w:val="24"/>
         </w:rPr>
       </w:pPr>
-      <w:proofErr w:type="spellStart"/>
       <w:r>
         <w:rPr>
           <w:rFonts w:ascii="Arial" w:hAnsi="Arial" w:cs="Arial"/>
@@ -2890,9 +2665,9 @@
           <w:sz w:val="24"/>
           <w:szCs w:val="24"/>
         </w:rPr>
+        <w:lastRenderedPageBreak/>
         <w:t>tiempoAnterior</w:t>
       </w:r>
-      <w:proofErr w:type="spellEnd"/>
       <w:r>
         <w:rPr>
           <w:rFonts w:ascii="Arial" w:hAnsi="Arial" w:cs="Arial"/>
@@ -2914,7 +2689,6 @@
           <w:szCs w:val="24"/>
         </w:rPr>
       </w:pPr>
-      <w:proofErr w:type="spellStart"/>
       <w:r>
         <w:rPr>
           <w:rFonts w:ascii="Arial" w:hAnsi="Arial" w:cs="Arial"/>
@@ -2925,32 +2699,13 @@
         </w:rPr>
         <w:t>esTransferencia</w:t>
       </w:r>
-      <w:proofErr w:type="spellEnd"/>
-      <w:r>
-        <w:rPr>
-          <w:rFonts w:ascii="Arial" w:hAnsi="Arial" w:cs="Arial"/>
-          <w:sz w:val="24"/>
-          <w:szCs w:val="24"/>
-        </w:rPr>
-        <w:t>: Un booleano (</w:t>
-      </w:r>
-      <w:proofErr w:type="spellStart"/>
-      <w:r>
-        <w:rPr>
-          <w:rFonts w:ascii="Arial" w:hAnsi="Arial" w:cs="Arial"/>
-          <w:sz w:val="24"/>
-          <w:szCs w:val="24"/>
-        </w:rPr>
-        <w:t>bool</w:t>
-      </w:r>
-      <w:proofErr w:type="spellEnd"/>
-      <w:r>
-        <w:rPr>
-          <w:rFonts w:ascii="Arial" w:hAnsi="Arial" w:cs="Arial"/>
-          <w:sz w:val="24"/>
-          <w:szCs w:val="24"/>
-        </w:rPr>
-        <w:t>) que indica si la estación es de transferencia o no. Esta característica es importante para determinar las posibilidades de conexión entre líneas y facilitar la navegación de los usuarios en el sistema de metro simulado.</w:t>
+      <w:r>
+        <w:rPr>
+          <w:rFonts w:ascii="Arial" w:hAnsi="Arial" w:cs="Arial"/>
+          <w:sz w:val="24"/>
+          <w:szCs w:val="24"/>
+        </w:rPr>
+        <w:t>: Un booleano (bool) que indica si la estación es de transferencia o no. Esta característica es importante para determinar las posibilidades de conexión entre líneas y facilitar la navegación de los usuarios en el sistema de metro simulado.</w:t>
       </w:r>
     </w:p>
     <w:p>
@@ -2982,8 +2737,6 @@
           <w:szCs w:val="24"/>
         </w:rPr>
       </w:pPr>
-      <w:proofErr w:type="spellStart"/>
-      <w:proofErr w:type="gramStart"/>
       <w:r>
         <w:rPr>
           <w:rFonts w:ascii="Arial" w:hAnsi="Arial" w:cs="Arial"/>
@@ -2992,55 +2745,15 @@
           <w:sz w:val="24"/>
           <w:szCs w:val="24"/>
         </w:rPr>
-        <w:t>Estacion</w:t>
-      </w:r>
-      <w:proofErr w:type="spellEnd"/>
-      <w:r>
-        <w:rPr>
-          <w:rFonts w:ascii="Arial" w:hAnsi="Arial" w:cs="Arial"/>
-          <w:b/>
-          <w:bCs/>
-          <w:sz w:val="24"/>
-          <w:szCs w:val="24"/>
-        </w:rPr>
-        <w:t>(</w:t>
-      </w:r>
-      <w:proofErr w:type="gramEnd"/>
-      <w:r>
-        <w:rPr>
-          <w:rFonts w:ascii="Arial" w:hAnsi="Arial" w:cs="Arial"/>
-          <w:b/>
-          <w:bCs/>
-          <w:sz w:val="24"/>
-          <w:szCs w:val="24"/>
-        </w:rPr>
-        <w:t>nombre, siguiente, anterior, transferencia)</w:t>
-      </w:r>
-      <w:r>
-        <w:rPr>
-          <w:rFonts w:ascii="Arial" w:hAnsi="Arial" w:cs="Arial"/>
-          <w:sz w:val="24"/>
-          <w:szCs w:val="24"/>
-        </w:rPr>
-        <w:t xml:space="preserve">: Constructor de la clase </w:t>
-      </w:r>
-      <w:proofErr w:type="spellStart"/>
-      <w:r>
-        <w:rPr>
-          <w:rFonts w:ascii="Arial" w:hAnsi="Arial" w:cs="Arial"/>
-          <w:sz w:val="24"/>
-          <w:szCs w:val="24"/>
-        </w:rPr>
-        <w:t>Estacion</w:t>
-      </w:r>
-      <w:proofErr w:type="spellEnd"/>
-      <w:r>
-        <w:rPr>
-          <w:rFonts w:ascii="Arial" w:hAnsi="Arial" w:cs="Arial"/>
-          <w:sz w:val="24"/>
-          <w:szCs w:val="24"/>
-        </w:rPr>
-        <w:t xml:space="preserve"> que inicializa los atributos al crear una nueva estación. Este constructor es esencial para la creación y configuración inicial de cada estación en el simulador.</w:t>
+        <w:t>Estacion(nombre, siguiente, anterior, transferencia)</w:t>
+      </w:r>
+      <w:r>
+        <w:rPr>
+          <w:rFonts w:ascii="Arial" w:hAnsi="Arial" w:cs="Arial"/>
+          <w:sz w:val="24"/>
+          <w:szCs w:val="24"/>
+        </w:rPr>
+        <w:t>: Constructor de la clase Estacion que inicializa los atributos al crear una nueva estación. Este constructor es esencial para la creación y configuración inicial de cada estación en el simulador.</w:t>
       </w:r>
     </w:p>
     <w:p>
@@ -3055,8 +2768,6 @@
           <w:szCs w:val="24"/>
         </w:rPr>
       </w:pPr>
-      <w:proofErr w:type="spellStart"/>
-      <w:proofErr w:type="gramStart"/>
       <w:r>
         <w:rPr>
           <w:rFonts w:ascii="Arial" w:hAnsi="Arial" w:cs="Arial"/>
@@ -3065,29 +2776,7 @@
           <w:sz w:val="24"/>
           <w:szCs w:val="24"/>
         </w:rPr>
-        <w:t>esTransferencia</w:t>
-      </w:r>
-      <w:proofErr w:type="spellEnd"/>
-      <w:r>
-        <w:rPr>
-          <w:rFonts w:ascii="Arial" w:hAnsi="Arial" w:cs="Arial"/>
-          <w:b/>
-          <w:bCs/>
-          <w:sz w:val="24"/>
-          <w:szCs w:val="24"/>
-        </w:rPr>
-        <w:t>(</w:t>
-      </w:r>
-      <w:proofErr w:type="gramEnd"/>
-      <w:r>
-        <w:rPr>
-          <w:rFonts w:ascii="Arial" w:hAnsi="Arial" w:cs="Arial"/>
-          <w:b/>
-          <w:bCs/>
-          <w:sz w:val="24"/>
-          <w:szCs w:val="24"/>
-        </w:rPr>
-        <w:t>)</w:t>
+        <w:t>esTransferencia()</w:t>
       </w:r>
       <w:r>
         <w:rPr>
@@ -3106,41 +2795,13 @@
           <w:szCs w:val="24"/>
         </w:rPr>
       </w:pPr>
-      <w:proofErr w:type="spellStart"/>
-      <w:r>
-        <w:rPr>
-          <w:rFonts w:ascii="Arial" w:hAnsi="Arial" w:cs="Arial"/>
-          <w:sz w:val="24"/>
-          <w:szCs w:val="24"/>
-        </w:rPr>
-        <w:t>Getters</w:t>
-      </w:r>
-      <w:proofErr w:type="spellEnd"/>
-      <w:r>
-        <w:rPr>
-          <w:rFonts w:ascii="Arial" w:hAnsi="Arial" w:cs="Arial"/>
-          <w:sz w:val="24"/>
-          <w:szCs w:val="24"/>
-        </w:rPr>
-        <w:t xml:space="preserve"> y </w:t>
-      </w:r>
-      <w:proofErr w:type="spellStart"/>
-      <w:r>
-        <w:rPr>
-          <w:rFonts w:ascii="Arial" w:hAnsi="Arial" w:cs="Arial"/>
-          <w:sz w:val="24"/>
-          <w:szCs w:val="24"/>
-        </w:rPr>
-        <w:t>Setters</w:t>
-      </w:r>
-      <w:proofErr w:type="spellEnd"/>
-      <w:r>
-        <w:rPr>
-          <w:rFonts w:ascii="Arial" w:hAnsi="Arial" w:cs="Arial"/>
-          <w:sz w:val="24"/>
-          <w:szCs w:val="24"/>
-        </w:rPr>
-        <w:t>:</w:t>
+      <w:r>
+        <w:rPr>
+          <w:rFonts w:ascii="Arial" w:hAnsi="Arial" w:cs="Arial"/>
+          <w:sz w:val="24"/>
+          <w:szCs w:val="24"/>
+        </w:rPr>
+        <w:t>Getters y Setters:</w:t>
       </w:r>
     </w:p>
     <w:p>
@@ -3155,8 +2816,6 @@
           <w:szCs w:val="24"/>
         </w:rPr>
       </w:pPr>
-      <w:proofErr w:type="spellStart"/>
-      <w:proofErr w:type="gramStart"/>
       <w:r>
         <w:rPr>
           <w:rFonts w:ascii="Arial" w:hAnsi="Arial" w:cs="Arial"/>
@@ -3165,55 +2824,15 @@
           <w:sz w:val="24"/>
           <w:szCs w:val="24"/>
         </w:rPr>
-        <w:t>getNombreEstacion</w:t>
-      </w:r>
-      <w:proofErr w:type="spellEnd"/>
-      <w:r>
-        <w:rPr>
-          <w:rFonts w:ascii="Arial" w:hAnsi="Arial" w:cs="Arial"/>
-          <w:b/>
-          <w:bCs/>
-          <w:sz w:val="24"/>
-          <w:szCs w:val="24"/>
-        </w:rPr>
-        <w:t>(</w:t>
-      </w:r>
-      <w:proofErr w:type="gramEnd"/>
-      <w:r>
-        <w:rPr>
-          <w:rFonts w:ascii="Arial" w:hAnsi="Arial" w:cs="Arial"/>
-          <w:b/>
-          <w:bCs/>
-          <w:sz w:val="24"/>
-          <w:szCs w:val="24"/>
-        </w:rPr>
-        <w:t>)</w:t>
-      </w:r>
-      <w:r>
-        <w:rPr>
-          <w:rFonts w:ascii="Arial" w:hAnsi="Arial" w:cs="Arial"/>
-          <w:sz w:val="24"/>
-          <w:szCs w:val="24"/>
-        </w:rPr>
-        <w:t>: Retorna el nombre de la estación como un puntero a cadena de caracteres (</w:t>
-      </w:r>
-      <w:proofErr w:type="spellStart"/>
-      <w:r>
-        <w:rPr>
-          <w:rFonts w:ascii="Arial" w:hAnsi="Arial" w:cs="Arial"/>
-          <w:sz w:val="24"/>
-          <w:szCs w:val="24"/>
-        </w:rPr>
-        <w:t>String</w:t>
-      </w:r>
-      <w:proofErr w:type="spellEnd"/>
-      <w:r>
-        <w:rPr>
-          <w:rFonts w:ascii="Arial" w:hAnsi="Arial" w:cs="Arial"/>
-          <w:sz w:val="24"/>
-          <w:szCs w:val="24"/>
-        </w:rPr>
-        <w:t>). Permite acceder al nombre de la estación desde fuera de la clase para su visualización o manipulación.</w:t>
+        <w:t>getNombreEstacion()</w:t>
+      </w:r>
+      <w:r>
+        <w:rPr>
+          <w:rFonts w:ascii="Arial" w:hAnsi="Arial" w:cs="Arial"/>
+          <w:sz w:val="24"/>
+          <w:szCs w:val="24"/>
+        </w:rPr>
+        <w:t>: Retorna el nombre de la estación como un puntero a cadena de caracteres (String). Permite acceder al nombre de la estación desde fuera de la clase para su visualización o manipulación.</w:t>
       </w:r>
     </w:p>
     <w:p>
@@ -3228,7 +2847,6 @@
           <w:szCs w:val="24"/>
         </w:rPr>
       </w:pPr>
-      <w:proofErr w:type="spellStart"/>
       <w:r>
         <w:rPr>
           <w:rFonts w:ascii="Arial" w:hAnsi="Arial" w:cs="Arial"/>
@@ -3237,18 +2855,7 @@
           <w:sz w:val="24"/>
           <w:szCs w:val="24"/>
         </w:rPr>
-        <w:t>setNombreEstacion</w:t>
-      </w:r>
-      <w:proofErr w:type="spellEnd"/>
-      <w:r>
-        <w:rPr>
-          <w:rFonts w:ascii="Arial" w:hAnsi="Arial" w:cs="Arial"/>
-          <w:b/>
-          <w:bCs/>
-          <w:sz w:val="24"/>
-          <w:szCs w:val="24"/>
-        </w:rPr>
-        <w:t>(nombre)</w:t>
+        <w:t>setNombreEstacion(nombre)</w:t>
       </w:r>
       <w:r>
         <w:rPr>
@@ -3271,8 +2878,6 @@
           <w:szCs w:val="24"/>
         </w:rPr>
       </w:pPr>
-      <w:proofErr w:type="spellStart"/>
-      <w:proofErr w:type="gramStart"/>
       <w:r>
         <w:rPr>
           <w:rFonts w:ascii="Arial" w:hAnsi="Arial" w:cs="Arial"/>
@@ -3281,55 +2886,15 @@
           <w:sz w:val="24"/>
           <w:szCs w:val="24"/>
         </w:rPr>
-        <w:t>getTiempoSiguiente</w:t>
-      </w:r>
-      <w:proofErr w:type="spellEnd"/>
-      <w:r>
-        <w:rPr>
-          <w:rFonts w:ascii="Arial" w:hAnsi="Arial" w:cs="Arial"/>
-          <w:b/>
-          <w:bCs/>
-          <w:sz w:val="24"/>
-          <w:szCs w:val="24"/>
-        </w:rPr>
-        <w:t>(</w:t>
-      </w:r>
-      <w:proofErr w:type="gramEnd"/>
-      <w:r>
-        <w:rPr>
-          <w:rFonts w:ascii="Arial" w:hAnsi="Arial" w:cs="Arial"/>
-          <w:b/>
-          <w:bCs/>
-          <w:sz w:val="24"/>
-          <w:szCs w:val="24"/>
-        </w:rPr>
-        <w:t>)</w:t>
-      </w:r>
-      <w:r>
-        <w:rPr>
-          <w:rFonts w:ascii="Arial" w:hAnsi="Arial" w:cs="Arial"/>
-          <w:sz w:val="24"/>
-          <w:szCs w:val="24"/>
-        </w:rPr>
-        <w:t>: Retorna el tiempo hasta la siguiente estación como un entero (</w:t>
-      </w:r>
-      <w:proofErr w:type="spellStart"/>
-      <w:r>
-        <w:rPr>
-          <w:rFonts w:ascii="Arial" w:hAnsi="Arial" w:cs="Arial"/>
-          <w:sz w:val="24"/>
-          <w:szCs w:val="24"/>
-        </w:rPr>
-        <w:t>int</w:t>
-      </w:r>
-      <w:proofErr w:type="spellEnd"/>
-      <w:r>
-        <w:rPr>
-          <w:rFonts w:ascii="Arial" w:hAnsi="Arial" w:cs="Arial"/>
-          <w:sz w:val="24"/>
-          <w:szCs w:val="24"/>
-        </w:rPr>
-        <w:t>). Permite obtener información sobre el tiempo de viaje entre estaciones para calcular los tiempos de llegada.</w:t>
+        <w:t>getTiempoSiguiente()</w:t>
+      </w:r>
+      <w:r>
+        <w:rPr>
+          <w:rFonts w:ascii="Arial" w:hAnsi="Arial" w:cs="Arial"/>
+          <w:sz w:val="24"/>
+          <w:szCs w:val="24"/>
+        </w:rPr>
+        <w:t>: Retorna el tiempo hasta la siguiente estación como un entero (int). Permite obtener información sobre el tiempo de viaje entre estaciones para calcular los tiempos de llegada.</w:t>
       </w:r>
     </w:p>
     <w:p>
@@ -3344,7 +2909,6 @@
           <w:szCs w:val="24"/>
         </w:rPr>
       </w:pPr>
-      <w:proofErr w:type="spellStart"/>
       <w:r>
         <w:rPr>
           <w:rFonts w:ascii="Arial" w:hAnsi="Arial" w:cs="Arial"/>
@@ -3353,18 +2917,7 @@
           <w:sz w:val="24"/>
           <w:szCs w:val="24"/>
         </w:rPr>
-        <w:t>setTiempoSiguiente</w:t>
-      </w:r>
-      <w:proofErr w:type="spellEnd"/>
-      <w:r>
-        <w:rPr>
-          <w:rFonts w:ascii="Arial" w:hAnsi="Arial" w:cs="Arial"/>
-          <w:b/>
-          <w:bCs/>
-          <w:sz w:val="24"/>
-          <w:szCs w:val="24"/>
-        </w:rPr>
-        <w:t>(tiempo)</w:t>
+        <w:t>setTiempoSiguiente(tiempo)</w:t>
       </w:r>
       <w:r>
         <w:rPr>
@@ -3387,8 +2940,6 @@
           <w:szCs w:val="24"/>
         </w:rPr>
       </w:pPr>
-      <w:proofErr w:type="spellStart"/>
-      <w:proofErr w:type="gramStart"/>
       <w:r>
         <w:rPr>
           <w:rFonts w:ascii="Arial" w:hAnsi="Arial" w:cs="Arial"/>
@@ -3397,55 +2948,15 @@
           <w:sz w:val="24"/>
           <w:szCs w:val="24"/>
         </w:rPr>
-        <w:t>getTiempoAnterior</w:t>
-      </w:r>
-      <w:proofErr w:type="spellEnd"/>
-      <w:r>
-        <w:rPr>
-          <w:rFonts w:ascii="Arial" w:hAnsi="Arial" w:cs="Arial"/>
-          <w:b/>
-          <w:bCs/>
-          <w:sz w:val="24"/>
-          <w:szCs w:val="24"/>
-        </w:rPr>
-        <w:t>(</w:t>
-      </w:r>
-      <w:proofErr w:type="gramEnd"/>
-      <w:r>
-        <w:rPr>
-          <w:rFonts w:ascii="Arial" w:hAnsi="Arial" w:cs="Arial"/>
-          <w:b/>
-          <w:bCs/>
-          <w:sz w:val="24"/>
-          <w:szCs w:val="24"/>
-        </w:rPr>
-        <w:t>)</w:t>
-      </w:r>
-      <w:r>
-        <w:rPr>
-          <w:rFonts w:ascii="Arial" w:hAnsi="Arial" w:cs="Arial"/>
-          <w:sz w:val="24"/>
-          <w:szCs w:val="24"/>
-        </w:rPr>
-        <w:t>: Retorna el tiempo hasta la estación anterior como un entero (</w:t>
-      </w:r>
-      <w:proofErr w:type="spellStart"/>
-      <w:r>
-        <w:rPr>
-          <w:rFonts w:ascii="Arial" w:hAnsi="Arial" w:cs="Arial"/>
-          <w:sz w:val="24"/>
-          <w:szCs w:val="24"/>
-        </w:rPr>
-        <w:t>int</w:t>
-      </w:r>
-      <w:proofErr w:type="spellEnd"/>
-      <w:r>
-        <w:rPr>
-          <w:rFonts w:ascii="Arial" w:hAnsi="Arial" w:cs="Arial"/>
-          <w:sz w:val="24"/>
-          <w:szCs w:val="24"/>
-        </w:rPr>
-        <w:t>). Proporciona información sobre los tiempos de recorrido en el sentido opuesto al habitual.</w:t>
+        <w:t>getTiempoAnterior()</w:t>
+      </w:r>
+      <w:r>
+        <w:rPr>
+          <w:rFonts w:ascii="Arial" w:hAnsi="Arial" w:cs="Arial"/>
+          <w:sz w:val="24"/>
+          <w:szCs w:val="24"/>
+        </w:rPr>
+        <w:t>: Retorna el tiempo hasta la estación anterior como un entero (int). Proporciona información sobre los tiempos de recorrido en el sentido opuesto al habitual.</w:t>
       </w:r>
     </w:p>
     <w:p>
@@ -3460,7 +2971,6 @@
           <w:szCs w:val="24"/>
         </w:rPr>
       </w:pPr>
-      <w:proofErr w:type="spellStart"/>
       <w:r>
         <w:rPr>
           <w:rFonts w:ascii="Arial" w:hAnsi="Arial" w:cs="Arial"/>
@@ -3469,19 +2979,7 @@
           <w:sz w:val="24"/>
           <w:szCs w:val="24"/>
         </w:rPr>
-        <w:lastRenderedPageBreak/>
-        <w:t>setTiempoAnterior</w:t>
-      </w:r>
-      <w:proofErr w:type="spellEnd"/>
-      <w:r>
-        <w:rPr>
-          <w:rFonts w:ascii="Arial" w:hAnsi="Arial" w:cs="Arial"/>
-          <w:b/>
-          <w:bCs/>
-          <w:sz w:val="24"/>
-          <w:szCs w:val="24"/>
-        </w:rPr>
-        <w:t>(tiempo)</w:t>
+        <w:t>setTiempoAnterior(tiempo)</w:t>
       </w:r>
       <w:r>
         <w:rPr>
@@ -3504,8 +3002,6 @@
           <w:szCs w:val="24"/>
         </w:rPr>
       </w:pPr>
-      <w:proofErr w:type="spellStart"/>
-      <w:proofErr w:type="gramStart"/>
       <w:r>
         <w:rPr>
           <w:rFonts w:ascii="Arial" w:hAnsi="Arial" w:cs="Arial"/>
@@ -3514,29 +3010,8 @@
           <w:sz w:val="24"/>
           <w:szCs w:val="24"/>
         </w:rPr>
-        <w:t>getEsTransferencia</w:t>
-      </w:r>
-      <w:proofErr w:type="spellEnd"/>
-      <w:r>
-        <w:rPr>
-          <w:rFonts w:ascii="Arial" w:hAnsi="Arial" w:cs="Arial"/>
-          <w:b/>
-          <w:bCs/>
-          <w:sz w:val="24"/>
-          <w:szCs w:val="24"/>
-        </w:rPr>
-        <w:t>(</w:t>
-      </w:r>
-      <w:proofErr w:type="gramEnd"/>
-      <w:r>
-        <w:rPr>
-          <w:rFonts w:ascii="Arial" w:hAnsi="Arial" w:cs="Arial"/>
-          <w:b/>
-          <w:bCs/>
-          <w:sz w:val="24"/>
-          <w:szCs w:val="24"/>
-        </w:rPr>
-        <w:t>)</w:t>
+        <w:lastRenderedPageBreak/>
+        <w:t>getEsTransferencia()</w:t>
       </w:r>
       <w:r>
         <w:rPr>
@@ -3559,7 +3034,6 @@
           <w:szCs w:val="24"/>
         </w:rPr>
       </w:pPr>
-      <w:proofErr w:type="spellStart"/>
       <w:r>
         <w:rPr>
           <w:rFonts w:ascii="Arial" w:hAnsi="Arial" w:cs="Arial"/>
@@ -3568,18 +3042,7 @@
           <w:sz w:val="24"/>
           <w:szCs w:val="24"/>
         </w:rPr>
-        <w:t>setEsTransferencia</w:t>
-      </w:r>
-      <w:proofErr w:type="spellEnd"/>
-      <w:r>
-        <w:rPr>
-          <w:rFonts w:ascii="Arial" w:hAnsi="Arial" w:cs="Arial"/>
-          <w:b/>
-          <w:bCs/>
-          <w:sz w:val="24"/>
-          <w:szCs w:val="24"/>
-        </w:rPr>
-        <w:t>(transferencia)</w:t>
+        <w:t>setEsTransferencia(transferencia)</w:t>
       </w:r>
       <w:r>
         <w:rPr>
@@ -3610,25 +3073,7 @@
           <w:sz w:val="24"/>
           <w:szCs w:val="24"/>
         </w:rPr>
-        <w:t xml:space="preserve">Clase </w:t>
-      </w:r>
-      <w:proofErr w:type="spellStart"/>
-      <w:r>
-        <w:rPr>
-          <w:rFonts w:ascii="Arial" w:hAnsi="Arial" w:cs="Arial"/>
-          <w:sz w:val="24"/>
-          <w:szCs w:val="24"/>
-        </w:rPr>
-        <w:t>Linea</w:t>
-      </w:r>
-      <w:proofErr w:type="spellEnd"/>
-      <w:r>
-        <w:rPr>
-          <w:rFonts w:ascii="Arial" w:hAnsi="Arial" w:cs="Arial"/>
-          <w:sz w:val="24"/>
-          <w:szCs w:val="24"/>
-        </w:rPr>
-        <w:t>:</w:t>
+        <w:t>Clase Linea:</w:t>
       </w:r>
     </w:p>
     <w:p>
@@ -3660,7 +3105,6 @@
           <w:szCs w:val="24"/>
         </w:rPr>
       </w:pPr>
-      <w:proofErr w:type="spellStart"/>
       <w:r>
         <w:rPr>
           <w:rFonts w:ascii="Arial" w:hAnsi="Arial" w:cs="Arial"/>
@@ -3671,32 +3115,13 @@
         </w:rPr>
         <w:t>nombreLinea</w:t>
       </w:r>
-      <w:proofErr w:type="spellEnd"/>
-      <w:r>
-        <w:rPr>
-          <w:rFonts w:ascii="Arial" w:hAnsi="Arial" w:cs="Arial"/>
-          <w:sz w:val="24"/>
-          <w:szCs w:val="24"/>
-        </w:rPr>
-        <w:t>: Es un puntero a cadena de caracteres (</w:t>
-      </w:r>
-      <w:proofErr w:type="spellStart"/>
-      <w:r>
-        <w:rPr>
-          <w:rFonts w:ascii="Arial" w:hAnsi="Arial" w:cs="Arial"/>
-          <w:sz w:val="24"/>
-          <w:szCs w:val="24"/>
-        </w:rPr>
-        <w:t>String</w:t>
-      </w:r>
-      <w:proofErr w:type="spellEnd"/>
-      <w:r>
-        <w:rPr>
-          <w:rFonts w:ascii="Arial" w:hAnsi="Arial" w:cs="Arial"/>
-          <w:sz w:val="24"/>
-          <w:szCs w:val="24"/>
-        </w:rPr>
-        <w:t>) que almacena el nombre de la línea de metro. Utilizar un puntero permite gestionar dinámicamente la memoria asignada para el nombre de la línea, lo que facilita la flexibilidad en la longitud del nombre.</w:t>
+      <w:r>
+        <w:rPr>
+          <w:rFonts w:ascii="Arial" w:hAnsi="Arial" w:cs="Arial"/>
+          <w:sz w:val="24"/>
+          <w:szCs w:val="24"/>
+        </w:rPr>
+        <w:t>: Es un puntero a cadena de caracteres (String) que almacena el nombre de la línea de metro. Utilizar un puntero permite gestionar dinámicamente la memoria asignada para el nombre de la línea, lo que facilita la flexibilidad en la longitud del nombre.</w:t>
       </w:r>
     </w:p>
     <w:p>
@@ -3727,25 +3152,7 @@
           <w:sz w:val="24"/>
           <w:szCs w:val="24"/>
         </w:rPr>
-        <w:t xml:space="preserve">: Es un arreglo dinámico de punteros a objetos de la clase </w:t>
-      </w:r>
-      <w:proofErr w:type="spellStart"/>
-      <w:r>
-        <w:rPr>
-          <w:rFonts w:ascii="Arial" w:hAnsi="Arial" w:cs="Arial"/>
-          <w:sz w:val="24"/>
-          <w:szCs w:val="24"/>
-        </w:rPr>
-        <w:t>Estacion</w:t>
-      </w:r>
-      <w:proofErr w:type="spellEnd"/>
-      <w:r>
-        <w:rPr>
-          <w:rFonts w:ascii="Arial" w:hAnsi="Arial" w:cs="Arial"/>
-          <w:sz w:val="24"/>
-          <w:szCs w:val="24"/>
-        </w:rPr>
-        <w:t>. Este arreglo permite almacenar las estaciones que pertenecen a la línea de metro, asegurando un manejo eficiente de la memoria y la capacidad de agregar o eliminar estaciones según sea necesario.</w:t>
+        <w:t>: Es un arreglo dinámico de punteros a objetos de la clase Estacion. Este arreglo permite almacenar las estaciones que pertenecen a la línea de metro, asegurando un manejo eficiente de la memoria y la capacidad de agregar o eliminar estaciones según sea necesario.</w:t>
       </w:r>
     </w:p>
     <w:p>
@@ -3760,7 +3167,6 @@
           <w:szCs w:val="24"/>
         </w:rPr>
       </w:pPr>
-      <w:proofErr w:type="spellStart"/>
       <w:r>
         <w:rPr>
           <w:rFonts w:ascii="Arial" w:hAnsi="Arial" w:cs="Arial"/>
@@ -3771,7 +3177,6 @@
         </w:rPr>
         <w:t>cantidadEstaciones</w:t>
       </w:r>
-      <w:proofErr w:type="spellEnd"/>
       <w:r>
         <w:rPr>
           <w:rFonts w:ascii="Arial" w:hAnsi="Arial" w:cs="Arial"/>
@@ -3810,7 +3215,6 @@
           <w:szCs w:val="24"/>
         </w:rPr>
       </w:pPr>
-      <w:proofErr w:type="spellStart"/>
       <w:r>
         <w:rPr>
           <w:rFonts w:ascii="Arial" w:hAnsi="Arial" w:cs="Arial"/>
@@ -3819,44 +3223,15 @@
           <w:sz w:val="24"/>
           <w:szCs w:val="24"/>
         </w:rPr>
-        <w:t>Linea</w:t>
-      </w:r>
-      <w:proofErr w:type="spellEnd"/>
-      <w:r>
-        <w:rPr>
-          <w:rFonts w:ascii="Arial" w:hAnsi="Arial" w:cs="Arial"/>
-          <w:b/>
-          <w:bCs/>
-          <w:sz w:val="24"/>
-          <w:szCs w:val="24"/>
-        </w:rPr>
-        <w:t>(nombre)</w:t>
-      </w:r>
-      <w:r>
-        <w:rPr>
-          <w:rFonts w:ascii="Arial" w:hAnsi="Arial" w:cs="Arial"/>
-          <w:sz w:val="24"/>
-          <w:szCs w:val="24"/>
-        </w:rPr>
-        <w:t xml:space="preserve">: Constructor de la clase </w:t>
-      </w:r>
-      <w:proofErr w:type="spellStart"/>
-      <w:r>
-        <w:rPr>
-          <w:rFonts w:ascii="Arial" w:hAnsi="Arial" w:cs="Arial"/>
-          <w:sz w:val="24"/>
-          <w:szCs w:val="24"/>
-        </w:rPr>
-        <w:t>Linea</w:t>
-      </w:r>
-      <w:proofErr w:type="spellEnd"/>
-      <w:r>
-        <w:rPr>
-          <w:rFonts w:ascii="Arial" w:hAnsi="Arial" w:cs="Arial"/>
-          <w:sz w:val="24"/>
-          <w:szCs w:val="24"/>
-        </w:rPr>
-        <w:t xml:space="preserve"> que inicializa el nombre de la línea y el arreglo de estaciones. Este constructor es esencial para crear una nueva línea de metro y configurar sus atributos iniciales.</w:t>
+        <w:t>Linea(nombre)</w:t>
+      </w:r>
+      <w:r>
+        <w:rPr>
+          <w:rFonts w:ascii="Arial" w:hAnsi="Arial" w:cs="Arial"/>
+          <w:sz w:val="24"/>
+          <w:szCs w:val="24"/>
+        </w:rPr>
+        <w:t>: Constructor de la clase Linea que inicializa el nombre de la línea y el arreglo de estaciones. Este constructor es esencial para crear una nueva línea de metro y configurar sus atributos iniciales.</w:t>
       </w:r>
     </w:p>
     <w:p>
@@ -3871,7 +3246,6 @@
           <w:szCs w:val="24"/>
         </w:rPr>
       </w:pPr>
-      <w:proofErr w:type="spellStart"/>
       <w:r>
         <w:rPr>
           <w:rFonts w:ascii="Arial" w:hAnsi="Arial" w:cs="Arial"/>
@@ -3880,66 +3254,15 @@
           <w:sz w:val="24"/>
           <w:szCs w:val="24"/>
         </w:rPr>
-        <w:t>agregarEstacion</w:t>
-      </w:r>
-      <w:proofErr w:type="spellEnd"/>
-      <w:r>
-        <w:rPr>
-          <w:rFonts w:ascii="Arial" w:hAnsi="Arial" w:cs="Arial"/>
-          <w:b/>
-          <w:bCs/>
-          <w:sz w:val="24"/>
-          <w:szCs w:val="24"/>
-        </w:rPr>
-        <w:t>(</w:t>
-      </w:r>
-      <w:proofErr w:type="spellStart"/>
-      <w:r>
-        <w:rPr>
-          <w:rFonts w:ascii="Arial" w:hAnsi="Arial" w:cs="Arial"/>
-          <w:b/>
-          <w:bCs/>
-          <w:sz w:val="24"/>
-          <w:szCs w:val="24"/>
-        </w:rPr>
-        <w:t>estacion</w:t>
-      </w:r>
-      <w:proofErr w:type="spellEnd"/>
-      <w:r>
-        <w:rPr>
-          <w:rFonts w:ascii="Arial" w:hAnsi="Arial" w:cs="Arial"/>
-          <w:b/>
-          <w:bCs/>
-          <w:sz w:val="24"/>
-          <w:szCs w:val="24"/>
-        </w:rPr>
-        <w:t>)</w:t>
-      </w:r>
-      <w:r>
-        <w:rPr>
-          <w:rFonts w:ascii="Arial" w:hAnsi="Arial" w:cs="Arial"/>
-          <w:sz w:val="24"/>
-          <w:szCs w:val="24"/>
-        </w:rPr>
-        <w:t xml:space="preserve">: Método que agrega una estación a la línea de metro. Utiliza un puntero a </w:t>
-      </w:r>
-      <w:proofErr w:type="spellStart"/>
-      <w:r>
-        <w:rPr>
-          <w:rFonts w:ascii="Arial" w:hAnsi="Arial" w:cs="Arial"/>
-          <w:sz w:val="24"/>
-          <w:szCs w:val="24"/>
-        </w:rPr>
-        <w:t>Estacion</w:t>
-      </w:r>
-      <w:proofErr w:type="spellEnd"/>
-      <w:r>
-        <w:rPr>
-          <w:rFonts w:ascii="Arial" w:hAnsi="Arial" w:cs="Arial"/>
-          <w:sz w:val="24"/>
-          <w:szCs w:val="24"/>
-        </w:rPr>
-        <w:t xml:space="preserve"> como parámetro para evitar copias y garantizar la eficiencia en el manejo de memoria. Este método es crucial para la operación del simulador al añadir nuevas estaciones a una línea existente.</w:t>
+        <w:t>agregarEstacion(estacion)</w:t>
+      </w:r>
+      <w:r>
+        <w:rPr>
+          <w:rFonts w:ascii="Arial" w:hAnsi="Arial" w:cs="Arial"/>
+          <w:sz w:val="24"/>
+          <w:szCs w:val="24"/>
+        </w:rPr>
+        <w:t>: Método que agrega una estación a la línea de metro. Utiliza un puntero a Estacion como parámetro para evitar copias y garantizar la eficiencia en el manejo de memoria. Este método es crucial para la operación del simulador al añadir nuevas estaciones a una línea existente.</w:t>
       </w:r>
     </w:p>
     <w:p>
@@ -3954,7 +3277,6 @@
           <w:szCs w:val="24"/>
         </w:rPr>
       </w:pPr>
-      <w:proofErr w:type="spellStart"/>
       <w:r>
         <w:rPr>
           <w:rFonts w:ascii="Arial" w:hAnsi="Arial" w:cs="Arial"/>
@@ -3963,35 +3285,15 @@
           <w:sz w:val="24"/>
           <w:szCs w:val="24"/>
         </w:rPr>
-        <w:t>eliminarEstacion</w:t>
-      </w:r>
-      <w:proofErr w:type="spellEnd"/>
-      <w:r>
-        <w:rPr>
-          <w:rFonts w:ascii="Arial" w:hAnsi="Arial" w:cs="Arial"/>
-          <w:b/>
-          <w:bCs/>
-          <w:sz w:val="24"/>
-          <w:szCs w:val="24"/>
-        </w:rPr>
-        <w:t>(nombre)</w:t>
-      </w:r>
-      <w:r>
-        <w:rPr>
-          <w:rFonts w:ascii="Arial" w:hAnsi="Arial" w:cs="Arial"/>
-          <w:sz w:val="24"/>
-          <w:szCs w:val="24"/>
-        </w:rPr>
-        <w:t xml:space="preserve">: Método que elimina una estación de la línea de metro según su nombre. Actualiza el arreglo de estaciones de manera </w:t>
-      </w:r>
-      <w:r>
-        <w:rPr>
-          <w:rFonts w:ascii="Arial" w:hAnsi="Arial" w:cs="Arial"/>
-          <w:sz w:val="24"/>
-          <w:szCs w:val="24"/>
-        </w:rPr>
-        <w:lastRenderedPageBreak/>
-        <w:t>eficiente, eliminando la estación deseada de la línea. Este método es importante para mantener la integridad y coherencia de las líneas de metro.</w:t>
+        <w:t>eliminarEstacion(nombre)</w:t>
+      </w:r>
+      <w:r>
+        <w:rPr>
+          <w:rFonts w:ascii="Arial" w:hAnsi="Arial" w:cs="Arial"/>
+          <w:sz w:val="24"/>
+          <w:szCs w:val="24"/>
+        </w:rPr>
+        <w:t>: Método que elimina una estación de la línea de metro según su nombre. Actualiza el arreglo de estaciones de manera eficiente, eliminando la estación deseada de la línea. Este método es importante para mantener la integridad y coherencia de las líneas de metro.</w:t>
       </w:r>
     </w:p>
     <w:p>
@@ -4006,8 +3308,6 @@
           <w:szCs w:val="24"/>
         </w:rPr>
       </w:pPr>
-      <w:proofErr w:type="spellStart"/>
-      <w:proofErr w:type="gramStart"/>
       <w:r>
         <w:rPr>
           <w:rFonts w:ascii="Arial" w:hAnsi="Arial" w:cs="Arial"/>
@@ -4016,29 +3316,8 @@
           <w:sz w:val="24"/>
           <w:szCs w:val="24"/>
         </w:rPr>
-        <w:t>obtenerCantidadEstaciones</w:t>
-      </w:r>
-      <w:proofErr w:type="spellEnd"/>
-      <w:r>
-        <w:rPr>
-          <w:rFonts w:ascii="Arial" w:hAnsi="Arial" w:cs="Arial"/>
-          <w:b/>
-          <w:bCs/>
-          <w:sz w:val="24"/>
-          <w:szCs w:val="24"/>
-        </w:rPr>
-        <w:t>(</w:t>
-      </w:r>
-      <w:proofErr w:type="gramEnd"/>
-      <w:r>
-        <w:rPr>
-          <w:rFonts w:ascii="Arial" w:hAnsi="Arial" w:cs="Arial"/>
-          <w:b/>
-          <w:bCs/>
-          <w:sz w:val="24"/>
-          <w:szCs w:val="24"/>
-        </w:rPr>
-        <w:t>)</w:t>
+        <w:lastRenderedPageBreak/>
+        <w:t>obtenerCantidadEstaciones()</w:t>
       </w:r>
       <w:r>
         <w:rPr>
@@ -4075,41 +3354,13 @@
           <w:szCs w:val="24"/>
         </w:rPr>
       </w:pPr>
-      <w:proofErr w:type="spellStart"/>
-      <w:r>
-        <w:rPr>
-          <w:rFonts w:ascii="Arial" w:hAnsi="Arial" w:cs="Arial"/>
-          <w:sz w:val="24"/>
-          <w:szCs w:val="24"/>
-        </w:rPr>
-        <w:t>Getters</w:t>
-      </w:r>
-      <w:proofErr w:type="spellEnd"/>
-      <w:r>
-        <w:rPr>
-          <w:rFonts w:ascii="Arial" w:hAnsi="Arial" w:cs="Arial"/>
-          <w:sz w:val="24"/>
-          <w:szCs w:val="24"/>
-        </w:rPr>
-        <w:t xml:space="preserve"> y </w:t>
-      </w:r>
-      <w:proofErr w:type="spellStart"/>
-      <w:r>
-        <w:rPr>
-          <w:rFonts w:ascii="Arial" w:hAnsi="Arial" w:cs="Arial"/>
-          <w:sz w:val="24"/>
-          <w:szCs w:val="24"/>
-        </w:rPr>
-        <w:t>Setters</w:t>
-      </w:r>
-      <w:proofErr w:type="spellEnd"/>
-      <w:r>
-        <w:rPr>
-          <w:rFonts w:ascii="Arial" w:hAnsi="Arial" w:cs="Arial"/>
-          <w:sz w:val="24"/>
-          <w:szCs w:val="24"/>
-        </w:rPr>
-        <w:t>:</w:t>
+      <w:r>
+        <w:rPr>
+          <w:rFonts w:ascii="Arial" w:hAnsi="Arial" w:cs="Arial"/>
+          <w:sz w:val="24"/>
+          <w:szCs w:val="24"/>
+        </w:rPr>
+        <w:t>Getters y Setters:</w:t>
       </w:r>
     </w:p>
     <w:p>
@@ -4124,8 +3375,6 @@
           <w:szCs w:val="24"/>
         </w:rPr>
       </w:pPr>
-      <w:proofErr w:type="spellStart"/>
-      <w:proofErr w:type="gramStart"/>
       <w:r>
         <w:rPr>
           <w:rFonts w:ascii="Arial" w:hAnsi="Arial" w:cs="Arial"/>
@@ -4134,55 +3383,15 @@
           <w:sz w:val="24"/>
           <w:szCs w:val="24"/>
         </w:rPr>
-        <w:t>getNombreLinea</w:t>
-      </w:r>
-      <w:proofErr w:type="spellEnd"/>
-      <w:r>
-        <w:rPr>
-          <w:rFonts w:ascii="Arial" w:hAnsi="Arial" w:cs="Arial"/>
-          <w:b/>
-          <w:bCs/>
-          <w:sz w:val="24"/>
-          <w:szCs w:val="24"/>
-        </w:rPr>
-        <w:t>(</w:t>
-      </w:r>
-      <w:proofErr w:type="gramEnd"/>
-      <w:r>
-        <w:rPr>
-          <w:rFonts w:ascii="Arial" w:hAnsi="Arial" w:cs="Arial"/>
-          <w:b/>
-          <w:bCs/>
-          <w:sz w:val="24"/>
-          <w:szCs w:val="24"/>
-        </w:rPr>
-        <w:t>)</w:t>
-      </w:r>
-      <w:r>
-        <w:rPr>
-          <w:rFonts w:ascii="Arial" w:hAnsi="Arial" w:cs="Arial"/>
-          <w:sz w:val="24"/>
-          <w:szCs w:val="24"/>
-        </w:rPr>
-        <w:t>: Retorna el nombre de la línea como un puntero a cadena de caracteres (</w:t>
-      </w:r>
-      <w:proofErr w:type="spellStart"/>
-      <w:r>
-        <w:rPr>
-          <w:rFonts w:ascii="Arial" w:hAnsi="Arial" w:cs="Arial"/>
-          <w:sz w:val="24"/>
-          <w:szCs w:val="24"/>
-        </w:rPr>
-        <w:t>String</w:t>
-      </w:r>
-      <w:proofErr w:type="spellEnd"/>
-      <w:r>
-        <w:rPr>
-          <w:rFonts w:ascii="Arial" w:hAnsi="Arial" w:cs="Arial"/>
-          <w:sz w:val="24"/>
-          <w:szCs w:val="24"/>
-        </w:rPr>
-        <w:t>). Permite acceder al nombre de la línea desde fuera de la clase para su visualización o manipulación.</w:t>
+        <w:t>getNombreLinea()</w:t>
+      </w:r>
+      <w:r>
+        <w:rPr>
+          <w:rFonts w:ascii="Arial" w:hAnsi="Arial" w:cs="Arial"/>
+          <w:sz w:val="24"/>
+          <w:szCs w:val="24"/>
+        </w:rPr>
+        <w:t>: Retorna el nombre de la línea como un puntero a cadena de caracteres (String). Permite acceder al nombre de la línea desde fuera de la clase para su visualización o manipulación.</w:t>
       </w:r>
     </w:p>
     <w:p>
@@ -4197,7 +3406,6 @@
           <w:szCs w:val="24"/>
         </w:rPr>
       </w:pPr>
-      <w:proofErr w:type="spellStart"/>
       <w:r>
         <w:rPr>
           <w:rFonts w:ascii="Arial" w:hAnsi="Arial" w:cs="Arial"/>
@@ -4206,18 +3414,7 @@
           <w:sz w:val="24"/>
           <w:szCs w:val="24"/>
         </w:rPr>
-        <w:t>setNombreLinea</w:t>
-      </w:r>
-      <w:proofErr w:type="spellEnd"/>
-      <w:r>
-        <w:rPr>
-          <w:rFonts w:ascii="Arial" w:hAnsi="Arial" w:cs="Arial"/>
-          <w:b/>
-          <w:bCs/>
-          <w:sz w:val="24"/>
-          <w:szCs w:val="24"/>
-        </w:rPr>
-        <w:t>(nombre)</w:t>
+        <w:t>setNombreLinea(nombre)</w:t>
       </w:r>
       <w:r>
         <w:rPr>
@@ -4240,8 +3437,6 @@
           <w:szCs w:val="24"/>
         </w:rPr>
       </w:pPr>
-      <w:proofErr w:type="spellStart"/>
-      <w:proofErr w:type="gramStart"/>
       <w:r>
         <w:rPr>
           <w:rFonts w:ascii="Arial" w:hAnsi="Arial" w:cs="Arial"/>
@@ -4250,55 +3445,15 @@
           <w:sz w:val="24"/>
           <w:szCs w:val="24"/>
         </w:rPr>
-        <w:t>getEstaciones</w:t>
-      </w:r>
-      <w:proofErr w:type="spellEnd"/>
-      <w:r>
-        <w:rPr>
-          <w:rFonts w:ascii="Arial" w:hAnsi="Arial" w:cs="Arial"/>
-          <w:b/>
-          <w:bCs/>
-          <w:sz w:val="24"/>
-          <w:szCs w:val="24"/>
-        </w:rPr>
-        <w:t>(</w:t>
-      </w:r>
-      <w:proofErr w:type="gramEnd"/>
-      <w:r>
-        <w:rPr>
-          <w:rFonts w:ascii="Arial" w:hAnsi="Arial" w:cs="Arial"/>
-          <w:b/>
-          <w:bCs/>
-          <w:sz w:val="24"/>
-          <w:szCs w:val="24"/>
-        </w:rPr>
-        <w:t>)</w:t>
-      </w:r>
-      <w:r>
-        <w:rPr>
-          <w:rFonts w:ascii="Arial" w:hAnsi="Arial" w:cs="Arial"/>
-          <w:sz w:val="24"/>
-          <w:szCs w:val="24"/>
-        </w:rPr>
-        <w:t xml:space="preserve">: Retorna el arreglo de estaciones como un arreglo dinámico de punteros a objetos de la clase </w:t>
-      </w:r>
-      <w:proofErr w:type="spellStart"/>
-      <w:r>
-        <w:rPr>
-          <w:rFonts w:ascii="Arial" w:hAnsi="Arial" w:cs="Arial"/>
-          <w:sz w:val="24"/>
-          <w:szCs w:val="24"/>
-        </w:rPr>
-        <w:t>Estacion</w:t>
-      </w:r>
-      <w:proofErr w:type="spellEnd"/>
-      <w:r>
-        <w:rPr>
-          <w:rFonts w:ascii="Arial" w:hAnsi="Arial" w:cs="Arial"/>
-          <w:sz w:val="24"/>
-          <w:szCs w:val="24"/>
-        </w:rPr>
-        <w:t>. Permite acceder a las estaciones de la línea para su visualización o manipulación.</w:t>
+        <w:t>getEstaciones()</w:t>
+      </w:r>
+      <w:r>
+        <w:rPr>
+          <w:rFonts w:ascii="Arial" w:hAnsi="Arial" w:cs="Arial"/>
+          <w:sz w:val="24"/>
+          <w:szCs w:val="24"/>
+        </w:rPr>
+        <w:t>: Retorna el arreglo de estaciones como un arreglo dinámico de punteros a objetos de la clase Estacion. Permite acceder a las estaciones de la línea para su visualización o manipulación.</w:t>
       </w:r>
     </w:p>
     <w:p>
@@ -4313,8 +3468,6 @@
           <w:szCs w:val="24"/>
         </w:rPr>
       </w:pPr>
-      <w:proofErr w:type="spellStart"/>
-      <w:proofErr w:type="gramStart"/>
       <w:r>
         <w:rPr>
           <w:rFonts w:ascii="Arial" w:hAnsi="Arial" w:cs="Arial"/>
@@ -4323,55 +3476,15 @@
           <w:sz w:val="24"/>
           <w:szCs w:val="24"/>
         </w:rPr>
-        <w:t>getCantidadEstaciones</w:t>
-      </w:r>
-      <w:proofErr w:type="spellEnd"/>
-      <w:r>
-        <w:rPr>
-          <w:rFonts w:ascii="Arial" w:hAnsi="Arial" w:cs="Arial"/>
-          <w:b/>
-          <w:bCs/>
-          <w:sz w:val="24"/>
-          <w:szCs w:val="24"/>
-        </w:rPr>
-        <w:t>(</w:t>
-      </w:r>
-      <w:proofErr w:type="gramEnd"/>
-      <w:r>
-        <w:rPr>
-          <w:rFonts w:ascii="Arial" w:hAnsi="Arial" w:cs="Arial"/>
-          <w:b/>
-          <w:bCs/>
-          <w:sz w:val="24"/>
-          <w:szCs w:val="24"/>
-        </w:rPr>
-        <w:t>)</w:t>
-      </w:r>
-      <w:r>
-        <w:rPr>
-          <w:rFonts w:ascii="Arial" w:hAnsi="Arial" w:cs="Arial"/>
-          <w:sz w:val="24"/>
-          <w:szCs w:val="24"/>
-        </w:rPr>
-        <w:t>: Retorna la cantidad actual de estaciones en la línea de metro como un entero (</w:t>
-      </w:r>
-      <w:proofErr w:type="spellStart"/>
-      <w:r>
-        <w:rPr>
-          <w:rFonts w:ascii="Arial" w:hAnsi="Arial" w:cs="Arial"/>
-          <w:sz w:val="24"/>
-          <w:szCs w:val="24"/>
-        </w:rPr>
-        <w:t>int</w:t>
-      </w:r>
-      <w:proofErr w:type="spellEnd"/>
-      <w:r>
-        <w:rPr>
-          <w:rFonts w:ascii="Arial" w:hAnsi="Arial" w:cs="Arial"/>
-          <w:sz w:val="24"/>
-          <w:szCs w:val="24"/>
-        </w:rPr>
-        <w:t>). Proporciona información sobre el tamaño de la línea y su evolución.</w:t>
+        <w:t>getCantidadEstaciones()</w:t>
+      </w:r>
+      <w:r>
+        <w:rPr>
+          <w:rFonts w:ascii="Arial" w:hAnsi="Arial" w:cs="Arial"/>
+          <w:sz w:val="24"/>
+          <w:szCs w:val="24"/>
+        </w:rPr>
+        <w:t>: Retorna la cantidad actual de estaciones en la línea de metro como un entero (int). Proporciona información sobre el tamaño de la línea y su evolución.</w:t>
       </w:r>
     </w:p>
     <w:p>
@@ -4410,25 +3523,7 @@
           <w:sz w:val="24"/>
           <w:szCs w:val="24"/>
         </w:rPr>
-        <w:t xml:space="preserve">Clase </w:t>
-      </w:r>
-      <w:proofErr w:type="spellStart"/>
-      <w:r>
-        <w:rPr>
-          <w:rFonts w:ascii="Arial" w:hAnsi="Arial" w:cs="Arial"/>
-          <w:sz w:val="24"/>
-          <w:szCs w:val="24"/>
-        </w:rPr>
-        <w:t>RedMetro</w:t>
-      </w:r>
-      <w:proofErr w:type="spellEnd"/>
-      <w:r>
-        <w:rPr>
-          <w:rFonts w:ascii="Arial" w:hAnsi="Arial" w:cs="Arial"/>
-          <w:sz w:val="24"/>
-          <w:szCs w:val="24"/>
-        </w:rPr>
-        <w:t>:</w:t>
+        <w:t>Clase RedMetro:</w:t>
       </w:r>
     </w:p>
     <w:p>
@@ -4460,7 +3555,6 @@
           <w:szCs w:val="24"/>
         </w:rPr>
       </w:pPr>
-      <w:proofErr w:type="spellStart"/>
       <w:r>
         <w:rPr>
           <w:rFonts w:ascii="Arial" w:hAnsi="Arial" w:cs="Arial"/>
@@ -4471,32 +3565,13 @@
         </w:rPr>
         <w:t>lineas</w:t>
       </w:r>
-      <w:proofErr w:type="spellEnd"/>
-      <w:r>
-        <w:rPr>
-          <w:rFonts w:ascii="Arial" w:hAnsi="Arial" w:cs="Arial"/>
-          <w:sz w:val="24"/>
-          <w:szCs w:val="24"/>
-        </w:rPr>
-        <w:t xml:space="preserve">: Es un arreglo dinámico de punteros a objetos de la clase </w:t>
-      </w:r>
-      <w:proofErr w:type="spellStart"/>
-      <w:r>
-        <w:rPr>
-          <w:rFonts w:ascii="Arial" w:hAnsi="Arial" w:cs="Arial"/>
-          <w:sz w:val="24"/>
-          <w:szCs w:val="24"/>
-        </w:rPr>
-        <w:t>Linea</w:t>
-      </w:r>
-      <w:proofErr w:type="spellEnd"/>
-      <w:r>
-        <w:rPr>
-          <w:rFonts w:ascii="Arial" w:hAnsi="Arial" w:cs="Arial"/>
-          <w:sz w:val="24"/>
-          <w:szCs w:val="24"/>
-        </w:rPr>
-        <w:t xml:space="preserve"> que representa las líneas de metro en la red. Utilizar un arreglo dinámico permite gestionar eficientemente la memoria asignada para las líneas de metro y la capacidad de agregar o eliminar líneas según sea necesario.</w:t>
+      <w:r>
+        <w:rPr>
+          <w:rFonts w:ascii="Arial" w:hAnsi="Arial" w:cs="Arial"/>
+          <w:sz w:val="24"/>
+          <w:szCs w:val="24"/>
+        </w:rPr>
+        <w:t>: Es un arreglo dinámico de punteros a objetos de la clase Linea que representa las líneas de metro en la red. Utilizar un arreglo dinámico permite gestionar eficientemente la memoria asignada para las líneas de metro y la capacidad de agregar o eliminar líneas según sea necesario.</w:t>
       </w:r>
     </w:p>
     <w:p>
@@ -4511,7 +3586,6 @@
           <w:szCs w:val="24"/>
         </w:rPr>
       </w:pPr>
-      <w:proofErr w:type="spellStart"/>
       <w:r>
         <w:rPr>
           <w:rFonts w:ascii="Arial" w:hAnsi="Arial" w:cs="Arial"/>
@@ -4522,7 +3596,6 @@
         </w:rPr>
         <w:t>cantidadLineas</w:t>
       </w:r>
-      <w:proofErr w:type="spellEnd"/>
       <w:r>
         <w:rPr>
           <w:rFonts w:ascii="Arial" w:hAnsi="Arial" w:cs="Arial"/>
@@ -4561,8 +3634,6 @@
           <w:szCs w:val="24"/>
         </w:rPr>
       </w:pPr>
-      <w:proofErr w:type="spellStart"/>
-      <w:proofErr w:type="gramStart"/>
       <w:r>
         <w:rPr>
           <w:rFonts w:ascii="Arial" w:hAnsi="Arial" w:cs="Arial"/>
@@ -4571,56 +3642,15 @@
           <w:sz w:val="24"/>
           <w:szCs w:val="24"/>
         </w:rPr>
-        <w:lastRenderedPageBreak/>
-        <w:t>RedMetro</w:t>
-      </w:r>
-      <w:proofErr w:type="spellEnd"/>
-      <w:r>
-        <w:rPr>
-          <w:rFonts w:ascii="Arial" w:hAnsi="Arial" w:cs="Arial"/>
-          <w:b/>
-          <w:bCs/>
-          <w:sz w:val="24"/>
-          <w:szCs w:val="24"/>
-        </w:rPr>
-        <w:t>(</w:t>
-      </w:r>
-      <w:proofErr w:type="gramEnd"/>
-      <w:r>
-        <w:rPr>
-          <w:rFonts w:ascii="Arial" w:hAnsi="Arial" w:cs="Arial"/>
-          <w:b/>
-          <w:bCs/>
-          <w:sz w:val="24"/>
-          <w:szCs w:val="24"/>
-        </w:rPr>
-        <w:t>)</w:t>
-      </w:r>
-      <w:r>
-        <w:rPr>
-          <w:rFonts w:ascii="Arial" w:hAnsi="Arial" w:cs="Arial"/>
-          <w:sz w:val="24"/>
-          <w:szCs w:val="24"/>
-        </w:rPr>
-        <w:t xml:space="preserve">: Constructor de la clase </w:t>
-      </w:r>
-      <w:proofErr w:type="spellStart"/>
-      <w:r>
-        <w:rPr>
-          <w:rFonts w:ascii="Arial" w:hAnsi="Arial" w:cs="Arial"/>
-          <w:sz w:val="24"/>
-          <w:szCs w:val="24"/>
-        </w:rPr>
-        <w:t>RedMetro</w:t>
-      </w:r>
-      <w:proofErr w:type="spellEnd"/>
-      <w:r>
-        <w:rPr>
-          <w:rFonts w:ascii="Arial" w:hAnsi="Arial" w:cs="Arial"/>
-          <w:sz w:val="24"/>
-          <w:szCs w:val="24"/>
-        </w:rPr>
-        <w:t xml:space="preserve"> que inicializa el arreglo de líneas. Este constructor es esencial para crear la red de metro y configurar sus atributos iniciales.</w:t>
+        <w:t>RedMetro()</w:t>
+      </w:r>
+      <w:r>
+        <w:rPr>
+          <w:rFonts w:ascii="Arial" w:hAnsi="Arial" w:cs="Arial"/>
+          <w:sz w:val="24"/>
+          <w:szCs w:val="24"/>
+        </w:rPr>
+        <w:t>: Constructor de la clase RedMetro que inicializa el arreglo de líneas. Este constructor es esencial para crear la red de metro y configurar sus atributos iniciales.</w:t>
       </w:r>
     </w:p>
     <w:p>
@@ -4635,7 +3665,6 @@
           <w:szCs w:val="24"/>
         </w:rPr>
       </w:pPr>
-      <w:proofErr w:type="spellStart"/>
       <w:r>
         <w:rPr>
           <w:rFonts w:ascii="Arial" w:hAnsi="Arial" w:cs="Arial"/>
@@ -4644,66 +3673,16 @@
           <w:sz w:val="24"/>
           <w:szCs w:val="24"/>
         </w:rPr>
-        <w:t>agregarLinea</w:t>
-      </w:r>
-      <w:proofErr w:type="spellEnd"/>
-      <w:r>
-        <w:rPr>
-          <w:rFonts w:ascii="Arial" w:hAnsi="Arial" w:cs="Arial"/>
-          <w:b/>
-          <w:bCs/>
-          <w:sz w:val="24"/>
-          <w:szCs w:val="24"/>
-        </w:rPr>
-        <w:t>(</w:t>
-      </w:r>
-      <w:proofErr w:type="spellStart"/>
-      <w:r>
-        <w:rPr>
-          <w:rFonts w:ascii="Arial" w:hAnsi="Arial" w:cs="Arial"/>
-          <w:b/>
-          <w:bCs/>
-          <w:sz w:val="24"/>
-          <w:szCs w:val="24"/>
-        </w:rPr>
-        <w:t>linea</w:t>
-      </w:r>
-      <w:proofErr w:type="spellEnd"/>
-      <w:r>
-        <w:rPr>
-          <w:rFonts w:ascii="Arial" w:hAnsi="Arial" w:cs="Arial"/>
-          <w:b/>
-          <w:bCs/>
-          <w:sz w:val="24"/>
-          <w:szCs w:val="24"/>
-        </w:rPr>
-        <w:t>)</w:t>
-      </w:r>
-      <w:r>
-        <w:rPr>
-          <w:rFonts w:ascii="Arial" w:hAnsi="Arial" w:cs="Arial"/>
-          <w:sz w:val="24"/>
-          <w:szCs w:val="24"/>
-        </w:rPr>
-        <w:t xml:space="preserve">: Método que agrega una línea a la red de metro. Utiliza un puntero a </w:t>
-      </w:r>
-      <w:proofErr w:type="spellStart"/>
-      <w:r>
-        <w:rPr>
-          <w:rFonts w:ascii="Arial" w:hAnsi="Arial" w:cs="Arial"/>
-          <w:sz w:val="24"/>
-          <w:szCs w:val="24"/>
-        </w:rPr>
-        <w:t>Linea</w:t>
-      </w:r>
-      <w:proofErr w:type="spellEnd"/>
-      <w:r>
-        <w:rPr>
-          <w:rFonts w:ascii="Arial" w:hAnsi="Arial" w:cs="Arial"/>
-          <w:sz w:val="24"/>
-          <w:szCs w:val="24"/>
-        </w:rPr>
-        <w:t xml:space="preserve"> como parámetro para evitar copias y gestionar eficientemente la memoria. Este método es crucial para la operación del simulador al añadir nuevas líneas a la red existente.</w:t>
+        <w:lastRenderedPageBreak/>
+        <w:t>agregarLinea(linea)</w:t>
+      </w:r>
+      <w:r>
+        <w:rPr>
+          <w:rFonts w:ascii="Arial" w:hAnsi="Arial" w:cs="Arial"/>
+          <w:sz w:val="24"/>
+          <w:szCs w:val="24"/>
+        </w:rPr>
+        <w:t>: Método que agrega una línea a la red de metro. Utiliza un puntero a Linea como parámetro para evitar copias y gestionar eficientemente la memoria. Este método es crucial para la operación del simulador al añadir nuevas líneas a la red existente.</w:t>
       </w:r>
     </w:p>
     <w:p>
@@ -4718,7 +3697,6 @@
           <w:szCs w:val="24"/>
         </w:rPr>
       </w:pPr>
-      <w:proofErr w:type="spellStart"/>
       <w:r>
         <w:rPr>
           <w:rFonts w:ascii="Arial" w:hAnsi="Arial" w:cs="Arial"/>
@@ -4727,18 +3705,7 @@
           <w:sz w:val="24"/>
           <w:szCs w:val="24"/>
         </w:rPr>
-        <w:t>eliminarLinea</w:t>
-      </w:r>
-      <w:proofErr w:type="spellEnd"/>
-      <w:r>
-        <w:rPr>
-          <w:rFonts w:ascii="Arial" w:hAnsi="Arial" w:cs="Arial"/>
-          <w:b/>
-          <w:bCs/>
-          <w:sz w:val="24"/>
-          <w:szCs w:val="24"/>
-        </w:rPr>
-        <w:t>(nombre)</w:t>
+        <w:t>eliminarLinea(nombre)</w:t>
       </w:r>
       <w:r>
         <w:rPr>
@@ -4761,8 +3728,6 @@
           <w:szCs w:val="24"/>
         </w:rPr>
       </w:pPr>
-      <w:proofErr w:type="spellStart"/>
-      <w:proofErr w:type="gramStart"/>
       <w:r>
         <w:rPr>
           <w:rFonts w:ascii="Arial" w:hAnsi="Arial" w:cs="Arial"/>
@@ -4771,29 +3736,7 @@
           <w:sz w:val="24"/>
           <w:szCs w:val="24"/>
         </w:rPr>
-        <w:t>obtenerCantidadLineas</w:t>
-      </w:r>
-      <w:proofErr w:type="spellEnd"/>
-      <w:r>
-        <w:rPr>
-          <w:rFonts w:ascii="Arial" w:hAnsi="Arial" w:cs="Arial"/>
-          <w:b/>
-          <w:bCs/>
-          <w:sz w:val="24"/>
-          <w:szCs w:val="24"/>
-        </w:rPr>
-        <w:t>(</w:t>
-      </w:r>
-      <w:proofErr w:type="gramEnd"/>
-      <w:r>
-        <w:rPr>
-          <w:rFonts w:ascii="Arial" w:hAnsi="Arial" w:cs="Arial"/>
-          <w:b/>
-          <w:bCs/>
-          <w:sz w:val="24"/>
-          <w:szCs w:val="24"/>
-        </w:rPr>
-        <w:t>)</w:t>
+        <w:t>obtenerCantidadLineas()</w:t>
       </w:r>
       <w:r>
         <w:rPr>
@@ -4812,41 +3755,13 @@
           <w:szCs w:val="24"/>
         </w:rPr>
       </w:pPr>
-      <w:proofErr w:type="spellStart"/>
-      <w:r>
-        <w:rPr>
-          <w:rFonts w:ascii="Arial" w:hAnsi="Arial" w:cs="Arial"/>
-          <w:sz w:val="24"/>
-          <w:szCs w:val="24"/>
-        </w:rPr>
-        <w:t>Getters</w:t>
-      </w:r>
-      <w:proofErr w:type="spellEnd"/>
-      <w:r>
-        <w:rPr>
-          <w:rFonts w:ascii="Arial" w:hAnsi="Arial" w:cs="Arial"/>
-          <w:sz w:val="24"/>
-          <w:szCs w:val="24"/>
-        </w:rPr>
-        <w:t xml:space="preserve"> y </w:t>
-      </w:r>
-      <w:proofErr w:type="spellStart"/>
-      <w:r>
-        <w:rPr>
-          <w:rFonts w:ascii="Arial" w:hAnsi="Arial" w:cs="Arial"/>
-          <w:sz w:val="24"/>
-          <w:szCs w:val="24"/>
-        </w:rPr>
-        <w:t>Setters</w:t>
-      </w:r>
-      <w:proofErr w:type="spellEnd"/>
-      <w:r>
-        <w:rPr>
-          <w:rFonts w:ascii="Arial" w:hAnsi="Arial" w:cs="Arial"/>
-          <w:sz w:val="24"/>
-          <w:szCs w:val="24"/>
-        </w:rPr>
-        <w:t>:</w:t>
+      <w:r>
+        <w:rPr>
+          <w:rFonts w:ascii="Arial" w:hAnsi="Arial" w:cs="Arial"/>
+          <w:sz w:val="24"/>
+          <w:szCs w:val="24"/>
+        </w:rPr>
+        <w:t>Getters y Setters:</w:t>
       </w:r>
     </w:p>
     <w:p>
@@ -4861,8 +3776,6 @@
           <w:szCs w:val="24"/>
         </w:rPr>
       </w:pPr>
-      <w:proofErr w:type="spellStart"/>
-      <w:proofErr w:type="gramStart"/>
       <w:r>
         <w:rPr>
           <w:rFonts w:ascii="Arial" w:hAnsi="Arial" w:cs="Arial"/>
@@ -4871,55 +3784,15 @@
           <w:sz w:val="24"/>
           <w:szCs w:val="24"/>
         </w:rPr>
-        <w:t>getLineas</w:t>
-      </w:r>
-      <w:proofErr w:type="spellEnd"/>
-      <w:r>
-        <w:rPr>
-          <w:rFonts w:ascii="Arial" w:hAnsi="Arial" w:cs="Arial"/>
-          <w:b/>
-          <w:bCs/>
-          <w:sz w:val="24"/>
-          <w:szCs w:val="24"/>
-        </w:rPr>
-        <w:t>(</w:t>
-      </w:r>
-      <w:proofErr w:type="gramEnd"/>
-      <w:r>
-        <w:rPr>
-          <w:rFonts w:ascii="Arial" w:hAnsi="Arial" w:cs="Arial"/>
-          <w:b/>
-          <w:bCs/>
-          <w:sz w:val="24"/>
-          <w:szCs w:val="24"/>
-        </w:rPr>
-        <w:t>)</w:t>
-      </w:r>
-      <w:r>
-        <w:rPr>
-          <w:rFonts w:ascii="Arial" w:hAnsi="Arial" w:cs="Arial"/>
-          <w:sz w:val="24"/>
-          <w:szCs w:val="24"/>
-        </w:rPr>
-        <w:t xml:space="preserve">: Retorna el arreglo de líneas como un arreglo dinámico de punteros a objetos de la clase </w:t>
-      </w:r>
-      <w:proofErr w:type="spellStart"/>
-      <w:r>
-        <w:rPr>
-          <w:rFonts w:ascii="Arial" w:hAnsi="Arial" w:cs="Arial"/>
-          <w:sz w:val="24"/>
-          <w:szCs w:val="24"/>
-        </w:rPr>
-        <w:t>Linea</w:t>
-      </w:r>
-      <w:proofErr w:type="spellEnd"/>
-      <w:r>
-        <w:rPr>
-          <w:rFonts w:ascii="Arial" w:hAnsi="Arial" w:cs="Arial"/>
-          <w:sz w:val="24"/>
-          <w:szCs w:val="24"/>
-        </w:rPr>
-        <w:t>. Permite acceder a las líneas de la red para su visualización o manipulación.</w:t>
+        <w:t>getLineas()</w:t>
+      </w:r>
+      <w:r>
+        <w:rPr>
+          <w:rFonts w:ascii="Arial" w:hAnsi="Arial" w:cs="Arial"/>
+          <w:sz w:val="24"/>
+          <w:szCs w:val="24"/>
+        </w:rPr>
+        <w:t>: Retorna el arreglo de líneas como un arreglo dinámico de punteros a objetos de la clase Linea. Permite acceder a las líneas de la red para su visualización o manipulación.</w:t>
       </w:r>
     </w:p>
     <w:p>
@@ -4934,8 +3807,6 @@
           <w:szCs w:val="24"/>
         </w:rPr>
       </w:pPr>
-      <w:proofErr w:type="spellStart"/>
-      <w:proofErr w:type="gramStart"/>
       <w:r>
         <w:rPr>
           <w:rFonts w:ascii="Arial" w:hAnsi="Arial" w:cs="Arial"/>
@@ -4944,83 +3815,247 @@
           <w:sz w:val="24"/>
           <w:szCs w:val="24"/>
         </w:rPr>
-        <w:t>getCantidadLineas</w:t>
-      </w:r>
-      <w:proofErr w:type="spellEnd"/>
-      <w:r>
-        <w:rPr>
-          <w:rFonts w:ascii="Arial" w:hAnsi="Arial" w:cs="Arial"/>
-          <w:b/>
-          <w:bCs/>
-          <w:sz w:val="24"/>
-          <w:szCs w:val="24"/>
-        </w:rPr>
-        <w:t>(</w:t>
-      </w:r>
-      <w:proofErr w:type="gramEnd"/>
-      <w:r>
-        <w:rPr>
-          <w:rFonts w:ascii="Arial" w:hAnsi="Arial" w:cs="Arial"/>
-          <w:b/>
-          <w:bCs/>
-          <w:sz w:val="24"/>
-          <w:szCs w:val="24"/>
-        </w:rPr>
-        <w:t>)</w:t>
-      </w:r>
-      <w:r>
-        <w:rPr>
-          <w:rFonts w:ascii="Arial" w:hAnsi="Arial" w:cs="Arial"/>
-          <w:sz w:val="24"/>
-          <w:szCs w:val="24"/>
-        </w:rPr>
-        <w:t>: Retorna la cantidad actual de líneas en la red de metro como un entero (</w:t>
-      </w:r>
-      <w:proofErr w:type="spellStart"/>
-      <w:r>
-        <w:rPr>
-          <w:rFonts w:ascii="Arial" w:hAnsi="Arial" w:cs="Arial"/>
-          <w:sz w:val="24"/>
-          <w:szCs w:val="24"/>
-        </w:rPr>
-        <w:t>int</w:t>
-      </w:r>
-      <w:proofErr w:type="spellEnd"/>
-      <w:r>
-        <w:rPr>
-          <w:rFonts w:ascii="Arial" w:hAnsi="Arial" w:cs="Arial"/>
-          <w:sz w:val="24"/>
-          <w:szCs w:val="24"/>
-        </w:rPr>
-        <w:t>). Proporciona información sobre el tamaño de la red y su evolución.</w:t>
-      </w:r>
-    </w:p>
-    <w:p>
-      <w:pPr>
-        <w:rPr>
-          <w:rFonts w:ascii="Arial" w:hAnsi="Arial" w:cs="Arial"/>
-          <w:sz w:val="24"/>
-          <w:szCs w:val="24"/>
-        </w:rPr>
-      </w:pPr>
-    </w:p>
-    <w:p>
-      <w:pPr>
-        <w:rPr>
-          <w:rFonts w:ascii="Arial" w:hAnsi="Arial" w:cs="Arial"/>
-          <w:sz w:val="24"/>
-          <w:szCs w:val="24"/>
-        </w:rPr>
-      </w:pPr>
-    </w:p>
-    <w:p>
-      <w:pPr>
-        <w:rPr>
-          <w:rFonts w:ascii="Arial" w:hAnsi="Arial" w:cs="Arial"/>
-          <w:sz w:val="24"/>
-          <w:szCs w:val="24"/>
-        </w:rPr>
-      </w:pPr>
+        <w:t>getCantidadLineas()</w:t>
+      </w:r>
+      <w:r>
+        <w:rPr>
+          <w:rFonts w:ascii="Arial" w:hAnsi="Arial" w:cs="Arial"/>
+          <w:sz w:val="24"/>
+          <w:szCs w:val="24"/>
+        </w:rPr>
+        <w:t>: Retorna la cantidad actual de líneas en la red de metro como un entero (int). Proporciona información sobre el tamaño de la red y su evolución.</w:t>
+      </w:r>
+    </w:p>
+    <w:p>
+      <w:pPr>
+        <w:rPr>
+          <w:rFonts w:ascii="Arial" w:hAnsi="Arial" w:cs="Arial"/>
+          <w:sz w:val="24"/>
+          <w:szCs w:val="24"/>
+        </w:rPr>
+      </w:pPr>
+    </w:p>
+    <w:p>
+      <w:pPr>
+        <w:rPr>
+          <w:rFonts w:ascii="Arial" w:hAnsi="Arial" w:cs="Arial"/>
+          <w:sz w:val="24"/>
+          <w:szCs w:val="24"/>
+        </w:rPr>
+      </w:pPr>
+    </w:p>
+    <w:p>
+      <w:pPr>
+        <w:rPr>
+          <w:rFonts w:ascii="Arial" w:hAnsi="Arial" w:cs="Arial"/>
+          <w:sz w:val="24"/>
+          <w:szCs w:val="24"/>
+        </w:rPr>
+      </w:pPr>
+    </w:p>
+    <w:p>
+      <w:pPr>
+        <w:rPr>
+          <w:rFonts w:ascii="Arial" w:hAnsi="Arial" w:cs="Arial"/>
+          <w:sz w:val="24"/>
+          <w:szCs w:val="24"/>
+        </w:rPr>
+      </w:pPr>
+    </w:p>
+    <w:p>
+      <w:pPr>
+        <w:rPr>
+          <w:rFonts w:ascii="Arial" w:hAnsi="Arial" w:cs="Arial"/>
+          <w:sz w:val="24"/>
+          <w:szCs w:val="24"/>
+        </w:rPr>
+      </w:pPr>
+    </w:p>
+    <w:p>
+      <w:pPr>
+        <w:rPr>
+          <w:rFonts w:ascii="Arial" w:hAnsi="Arial" w:cs="Arial"/>
+          <w:sz w:val="24"/>
+          <w:szCs w:val="24"/>
+        </w:rPr>
+      </w:pPr>
+    </w:p>
+    <w:p>
+      <w:pPr>
+        <w:rPr>
+          <w:rFonts w:ascii="Arial" w:hAnsi="Arial" w:cs="Arial"/>
+          <w:sz w:val="24"/>
+          <w:szCs w:val="24"/>
+        </w:rPr>
+      </w:pPr>
+    </w:p>
+    <w:p>
+      <w:pPr>
+        <w:rPr>
+          <w:rFonts w:ascii="Arial" w:hAnsi="Arial" w:cs="Arial"/>
+          <w:sz w:val="24"/>
+          <w:szCs w:val="24"/>
+        </w:rPr>
+      </w:pPr>
+    </w:p>
+    <w:p>
+      <w:pPr>
+        <w:rPr>
+          <w:rFonts w:ascii="Arial" w:hAnsi="Arial" w:cs="Arial"/>
+          <w:sz w:val="24"/>
+          <w:szCs w:val="24"/>
+        </w:rPr>
+      </w:pPr>
+    </w:p>
+    <w:p>
+      <w:pPr>
+        <w:rPr>
+          <w:rFonts w:ascii="Arial" w:hAnsi="Arial" w:cs="Arial"/>
+          <w:sz w:val="24"/>
+          <w:szCs w:val="24"/>
+        </w:rPr>
+      </w:pPr>
+    </w:p>
+    <w:p>
+      <w:pPr>
+        <w:rPr>
+          <w:rFonts w:ascii="Arial" w:hAnsi="Arial" w:cs="Arial"/>
+          <w:sz w:val="24"/>
+          <w:szCs w:val="24"/>
+        </w:rPr>
+      </w:pPr>
+    </w:p>
+    <w:p>
+      <w:pPr>
+        <w:rPr>
+          <w:rFonts w:ascii="Arial" w:hAnsi="Arial" w:cs="Arial"/>
+          <w:sz w:val="24"/>
+          <w:szCs w:val="24"/>
+        </w:rPr>
+      </w:pPr>
+    </w:p>
+    <w:p>
+      <w:pPr>
+        <w:rPr>
+          <w:rFonts w:ascii="Arial" w:hAnsi="Arial" w:cs="Arial"/>
+          <w:sz w:val="24"/>
+          <w:szCs w:val="24"/>
+        </w:rPr>
+      </w:pPr>
+    </w:p>
+    <w:p>
+      <w:pPr>
+        <w:rPr>
+          <w:rFonts w:ascii="Arial" w:hAnsi="Arial" w:cs="Arial"/>
+          <w:sz w:val="24"/>
+          <w:szCs w:val="24"/>
+        </w:rPr>
+      </w:pPr>
+    </w:p>
+    <w:p>
+      <w:pPr>
+        <w:rPr>
+          <w:rFonts w:ascii="Arial" w:hAnsi="Arial" w:cs="Arial"/>
+          <w:sz w:val="24"/>
+          <w:szCs w:val="24"/>
+        </w:rPr>
+      </w:pPr>
+      <w:r>
+        <w:rPr>
+          <w:rFonts w:ascii="Arial" w:hAnsi="Arial" w:cs="Arial"/>
+          <w:noProof/>
+          <w:sz w:val="24"/>
+          <w:szCs w:val="24"/>
+        </w:rPr>
+        <w:lastRenderedPageBreak/>
+        <w:drawing>
+          <wp:anchor distT="0" distB="0" distL="114300" distR="114300" simplePos="0" relativeHeight="251657216" behindDoc="1" locked="0" layoutInCell="1" allowOverlap="1" wp14:anchorId="229ABBCB" wp14:editId="4203E795">
+            <wp:simplePos x="0" y="0"/>
+            <wp:positionH relativeFrom="column">
+              <wp:posOffset>-508635</wp:posOffset>
+            </wp:positionH>
+            <wp:positionV relativeFrom="paragraph">
+              <wp:posOffset>1519555</wp:posOffset>
+            </wp:positionV>
+            <wp:extent cx="6686550" cy="5219700"/>
+            <wp:effectExtent l="0" t="0" r="0" b="0"/>
+            <wp:wrapTight wrapText="bothSides">
+              <wp:wrapPolygon edited="0">
+                <wp:start x="0" y="0"/>
+                <wp:lineTo x="0" y="21521"/>
+                <wp:lineTo x="21538" y="21521"/>
+                <wp:lineTo x="21538" y="0"/>
+                <wp:lineTo x="0" y="0"/>
+              </wp:wrapPolygon>
+            </wp:wrapTight>
+            <wp:docPr id="851442436" name="Imagen 1"/>
+            <wp:cNvGraphicFramePr>
+              <a:graphicFrameLocks xmlns:a="http://schemas.openxmlformats.org/drawingml/2006/main" noChangeAspect="1"/>
+            </wp:cNvGraphicFramePr>
+            <a:graphic xmlns:a="http://schemas.openxmlformats.org/drawingml/2006/main">
+              <a:graphicData uri="http://schemas.openxmlformats.org/drawingml/2006/picture">
+                <pic:pic xmlns:pic="http://schemas.openxmlformats.org/drawingml/2006/picture">
+                  <pic:nvPicPr>
+                    <pic:cNvPr id="851442436" name="Imagen 851442436"/>
+                    <pic:cNvPicPr/>
+                  </pic:nvPicPr>
+                  <pic:blipFill>
+                    <a:blip r:embed="rId9">
+                      <a:extLst>
+                        <a:ext uri="{28A0092B-C50C-407E-A947-70E740481C1C}">
+                          <a14:useLocalDpi xmlns:a14="http://schemas.microsoft.com/office/drawing/2010/main" val="0"/>
+                        </a:ext>
+                      </a:extLst>
+                    </a:blip>
+                    <a:stretch>
+                      <a:fillRect/>
+                    </a:stretch>
+                  </pic:blipFill>
+                  <pic:spPr>
+                    <a:xfrm>
+                      <a:off x="0" y="0"/>
+                      <a:ext cx="6686550" cy="5219700"/>
+                    </a:xfrm>
+                    <a:prstGeom prst="rect">
+                      <a:avLst/>
+                    </a:prstGeom>
+                  </pic:spPr>
+                </pic:pic>
+              </a:graphicData>
+            </a:graphic>
+            <wp14:sizeRelH relativeFrom="margin">
+              <wp14:pctWidth>0</wp14:pctWidth>
+            </wp14:sizeRelH>
+            <wp14:sizeRelV relativeFrom="margin">
+              <wp14:pctHeight>0</wp14:pctHeight>
+            </wp14:sizeRelV>
+          </wp:anchor>
+        </w:drawing>
+      </w:r>
+      <w:r>
+        <w:rPr>
+          <w:rFonts w:ascii="Arial" w:hAnsi="Arial" w:cs="Arial"/>
+          <w:sz w:val="24"/>
+          <w:szCs w:val="24"/>
+        </w:rPr>
+        <w:t>B. DIAGRAMA DE CLASES DE LA SOLUCIÓN PLANTEADA. ADICIONALMENTE,</w:t>
+      </w:r>
+      <w:r>
+        <w:rPr>
+          <w:rFonts w:ascii="Arial" w:hAnsi="Arial" w:cs="Arial"/>
+          <w:sz w:val="24"/>
+          <w:szCs w:val="24"/>
+        </w:rPr>
+        <w:t xml:space="preserve"> </w:t>
+      </w:r>
+      <w:r>
+        <w:rPr>
+          <w:rFonts w:ascii="Arial" w:hAnsi="Arial" w:cs="Arial"/>
+          <w:sz w:val="24"/>
+          <w:szCs w:val="24"/>
+        </w:rPr>
+        <w:t>DESCRIBA EN ALTO NIVEL LA LÓGICA DE LAS TAREAS QUE USTED DEFINIÓ PARAAQUELLOS SUBPROGRAMAS CUYA SOLUCIÓN NO SEA TRIVIAL.</w:t>
+      </w:r>
       <w:r>
         <w:rPr>
           <w:rFonts w:ascii="Arial" w:hAnsi="Arial" w:cs="Arial"/>
@@ -5028,6 +4063,566 @@
           <w:szCs w:val="24"/>
         </w:rPr>
         <w:br/>
+      </w:r>
+      <w:r>
+        <w:rPr>
+          <w:rFonts w:ascii="Arial" w:hAnsi="Arial" w:cs="Arial"/>
+          <w:sz w:val="24"/>
+          <w:szCs w:val="24"/>
+        </w:rPr>
+        <w:br/>
+      </w:r>
+      <w:r>
+        <w:rPr>
+          <w:rFonts w:ascii="Arial" w:hAnsi="Arial" w:cs="Arial"/>
+          <w:sz w:val="24"/>
+          <w:szCs w:val="24"/>
+        </w:rPr>
+        <w:br/>
+      </w:r>
+    </w:p>
+    <w:p>
+      <w:pPr>
+        <w:rPr>
+          <w:rFonts w:ascii="Arial" w:hAnsi="Arial" w:cs="Arial"/>
+          <w:sz w:val="24"/>
+          <w:szCs w:val="24"/>
+        </w:rPr>
+      </w:pPr>
+    </w:p>
+    <w:p>
+      <w:pPr>
+        <w:rPr>
+          <w:rFonts w:ascii="Arial" w:hAnsi="Arial" w:cs="Arial"/>
+          <w:sz w:val="24"/>
+          <w:szCs w:val="24"/>
+        </w:rPr>
+      </w:pPr>
+    </w:p>
+    <w:p>
+      <w:pPr>
+        <w:rPr>
+          <w:rFonts w:ascii="Arial" w:hAnsi="Arial" w:cs="Arial"/>
+          <w:sz w:val="24"/>
+          <w:szCs w:val="24"/>
+        </w:rPr>
+      </w:pPr>
+    </w:p>
+    <w:p>
+      <w:pPr>
+        <w:rPr>
+          <w:rFonts w:ascii="Arial" w:hAnsi="Arial" w:cs="Arial"/>
+          <w:sz w:val="24"/>
+          <w:szCs w:val="24"/>
+        </w:rPr>
+      </w:pPr>
+    </w:p>
+    <w:p>
+      <w:pPr>
+        <w:rPr>
+          <w:rFonts w:ascii="Arial" w:hAnsi="Arial" w:cs="Arial"/>
+          <w:sz w:val="24"/>
+          <w:szCs w:val="24"/>
+        </w:rPr>
+      </w:pPr>
+    </w:p>
+    <w:p>
+      <w:pPr>
+        <w:rPr>
+          <w:rFonts w:ascii="Arial" w:hAnsi="Arial" w:cs="Arial"/>
+          <w:sz w:val="24"/>
+          <w:szCs w:val="24"/>
+        </w:rPr>
+      </w:pPr>
+      <w:r>
+        <w:rPr>
+          <w:rFonts w:ascii="Arial" w:hAnsi="Arial" w:cs="Arial"/>
+          <w:sz w:val="24"/>
+          <w:szCs w:val="24"/>
+        </w:rPr>
+        <w:lastRenderedPageBreak/>
+        <w:t>Agregar una estación a una línea:</w:t>
+      </w:r>
+    </w:p>
+    <w:p>
+      <w:pPr>
+        <w:rPr>
+          <w:rFonts w:ascii="Arial" w:hAnsi="Arial" w:cs="Arial"/>
+          <w:sz w:val="24"/>
+          <w:szCs w:val="24"/>
+        </w:rPr>
+      </w:pPr>
+      <w:r>
+        <w:rPr>
+          <w:rFonts w:ascii="Arial" w:hAnsi="Arial" w:cs="Arial"/>
+          <w:sz w:val="24"/>
+          <w:szCs w:val="24"/>
+        </w:rPr>
+        <w:t>En la clase Linea, se implementa un método agregarEstacion(Estacion* estacion) que añade una estación al final del arreglo dinámico de estaciones de la línea. Se utiliza un puntero a la estación para evitar copias y garantizar la eficiencia en el manejo de memoria.</w:t>
+      </w:r>
+    </w:p>
+    <w:p>
+      <w:pPr>
+        <w:rPr>
+          <w:rFonts w:ascii="Arial" w:hAnsi="Arial" w:cs="Arial"/>
+          <w:sz w:val="24"/>
+          <w:szCs w:val="24"/>
+        </w:rPr>
+      </w:pPr>
+      <w:r>
+        <w:rPr>
+          <w:rFonts w:ascii="Arial" w:hAnsi="Arial" w:cs="Arial"/>
+          <w:sz w:val="24"/>
+          <w:szCs w:val="24"/>
+        </w:rPr>
+        <w:t>Eliminar una estación de una línea:</w:t>
+      </w:r>
+    </w:p>
+    <w:p>
+      <w:pPr>
+        <w:rPr>
+          <w:rFonts w:ascii="Arial" w:hAnsi="Arial" w:cs="Arial"/>
+          <w:sz w:val="24"/>
+          <w:szCs w:val="24"/>
+        </w:rPr>
+      </w:pPr>
+      <w:r>
+        <w:rPr>
+          <w:rFonts w:ascii="Arial" w:hAnsi="Arial" w:cs="Arial"/>
+          <w:sz w:val="24"/>
+          <w:szCs w:val="24"/>
+        </w:rPr>
+        <w:t>En la clase Linea, se implementa un método eliminarEstacion(string nombre) que busca y elimina una estación por su nombre del arreglo dinámico de estaciones de la línea. Esto implica liberar la memoria ocupada por la estación eliminada y ajustar el tamaño del arreglo de estaciones.</w:t>
+      </w:r>
+    </w:p>
+    <w:p>
+      <w:pPr>
+        <w:rPr>
+          <w:rFonts w:ascii="Arial" w:hAnsi="Arial" w:cs="Arial"/>
+          <w:sz w:val="24"/>
+          <w:szCs w:val="24"/>
+        </w:rPr>
+      </w:pPr>
+      <w:r>
+        <w:rPr>
+          <w:rFonts w:ascii="Arial" w:hAnsi="Arial" w:cs="Arial"/>
+          <w:sz w:val="24"/>
+          <w:szCs w:val="24"/>
+        </w:rPr>
+        <w:t>Saber cuántas líneas tiene una red Metro:</w:t>
+      </w:r>
+    </w:p>
+    <w:p>
+      <w:pPr>
+        <w:rPr>
+          <w:rFonts w:ascii="Arial" w:hAnsi="Arial" w:cs="Arial"/>
+          <w:sz w:val="24"/>
+          <w:szCs w:val="24"/>
+        </w:rPr>
+      </w:pPr>
+      <w:r>
+        <w:rPr>
+          <w:rFonts w:ascii="Arial" w:hAnsi="Arial" w:cs="Arial"/>
+          <w:sz w:val="24"/>
+          <w:szCs w:val="24"/>
+        </w:rPr>
+        <w:t>En la clase RedMetro, se implementa un método obtenerCantidadLineas() que devuelve el número actual de líneas en la red de metro. Este valor se actualiza dinámicamente a medida que se agregan o eliminan líneas de la red.</w:t>
+      </w:r>
+    </w:p>
+    <w:p>
+      <w:pPr>
+        <w:rPr>
+          <w:rFonts w:ascii="Arial" w:hAnsi="Arial" w:cs="Arial"/>
+          <w:sz w:val="24"/>
+          <w:szCs w:val="24"/>
+        </w:rPr>
+      </w:pPr>
+      <w:r>
+        <w:rPr>
+          <w:rFonts w:ascii="Arial" w:hAnsi="Arial" w:cs="Arial"/>
+          <w:sz w:val="24"/>
+          <w:szCs w:val="24"/>
+        </w:rPr>
+        <w:t>Saber cuántas estaciones tiene una línea dada:</w:t>
+      </w:r>
+    </w:p>
+    <w:p>
+      <w:pPr>
+        <w:rPr>
+          <w:rFonts w:ascii="Arial" w:hAnsi="Arial" w:cs="Arial"/>
+          <w:sz w:val="24"/>
+          <w:szCs w:val="24"/>
+        </w:rPr>
+      </w:pPr>
+      <w:r>
+        <w:rPr>
+          <w:rFonts w:ascii="Arial" w:hAnsi="Arial" w:cs="Arial"/>
+          <w:sz w:val="24"/>
+          <w:szCs w:val="24"/>
+        </w:rPr>
+        <w:t>En la clase Linea, se implementa un método obtenerCantidadEstaciones() que retorna la cantidad actual de estaciones en la línea. Este valor se actualiza automáticamente al agregar o eliminar estaciones.</w:t>
+      </w:r>
+    </w:p>
+    <w:p>
+      <w:pPr>
+        <w:rPr>
+          <w:rFonts w:ascii="Arial" w:hAnsi="Arial" w:cs="Arial"/>
+          <w:sz w:val="24"/>
+          <w:szCs w:val="24"/>
+        </w:rPr>
+      </w:pPr>
+      <w:r>
+        <w:rPr>
+          <w:rFonts w:ascii="Arial" w:hAnsi="Arial" w:cs="Arial"/>
+          <w:sz w:val="24"/>
+          <w:szCs w:val="24"/>
+        </w:rPr>
+        <w:t>Saber si una estación dada pertenece a una línea específica:</w:t>
+      </w:r>
+    </w:p>
+    <w:p>
+      <w:pPr>
+        <w:rPr>
+          <w:rFonts w:ascii="Arial" w:hAnsi="Arial" w:cs="Arial"/>
+          <w:sz w:val="24"/>
+          <w:szCs w:val="24"/>
+        </w:rPr>
+      </w:pPr>
+      <w:r>
+        <w:rPr>
+          <w:rFonts w:ascii="Arial" w:hAnsi="Arial" w:cs="Arial"/>
+          <w:sz w:val="24"/>
+          <w:szCs w:val="24"/>
+        </w:rPr>
+        <w:t>Podría implementarse un método en la clase Linea para buscar una estación por su nombre y determinar si pertenece a esa línea específica.</w:t>
+      </w:r>
+    </w:p>
+    <w:p>
+      <w:pPr>
+        <w:rPr>
+          <w:rFonts w:ascii="Arial" w:hAnsi="Arial" w:cs="Arial"/>
+          <w:sz w:val="24"/>
+          <w:szCs w:val="24"/>
+        </w:rPr>
+      </w:pPr>
+      <w:r>
+        <w:rPr>
+          <w:rFonts w:ascii="Arial" w:hAnsi="Arial" w:cs="Arial"/>
+          <w:sz w:val="24"/>
+          <w:szCs w:val="24"/>
+        </w:rPr>
+        <w:t>Agregar una línea a la red Metro:</w:t>
+      </w:r>
+    </w:p>
+    <w:p>
+      <w:pPr>
+        <w:rPr>
+          <w:rFonts w:ascii="Arial" w:hAnsi="Arial" w:cs="Arial"/>
+          <w:sz w:val="24"/>
+          <w:szCs w:val="24"/>
+        </w:rPr>
+      </w:pPr>
+      <w:r>
+        <w:rPr>
+          <w:rFonts w:ascii="Arial" w:hAnsi="Arial" w:cs="Arial"/>
+          <w:sz w:val="24"/>
+          <w:szCs w:val="24"/>
+        </w:rPr>
+        <w:t>En la clase RedMetro, se implementa un método agregarLinea(Linea* linea) que añade una nueva línea al arreglo dinámico de líneas de la red de metro. Se utiliza un puntero a la línea para evitar copias y gestionar eficientemente la memoria.</w:t>
+      </w:r>
+    </w:p>
+    <w:p>
+      <w:pPr>
+        <w:rPr>
+          <w:rFonts w:ascii="Arial" w:hAnsi="Arial" w:cs="Arial"/>
+          <w:sz w:val="24"/>
+          <w:szCs w:val="24"/>
+        </w:rPr>
+      </w:pPr>
+      <w:r>
+        <w:rPr>
+          <w:rFonts w:ascii="Arial" w:hAnsi="Arial" w:cs="Arial"/>
+          <w:sz w:val="24"/>
+          <w:szCs w:val="24"/>
+        </w:rPr>
+        <w:t>Eliminar una línea de la red Metro:</w:t>
+      </w:r>
+    </w:p>
+    <w:p>
+      <w:pPr>
+        <w:rPr>
+          <w:rFonts w:ascii="Arial" w:hAnsi="Arial" w:cs="Arial"/>
+          <w:sz w:val="24"/>
+          <w:szCs w:val="24"/>
+        </w:rPr>
+      </w:pPr>
+      <w:r>
+        <w:rPr>
+          <w:rFonts w:ascii="Arial" w:hAnsi="Arial" w:cs="Arial"/>
+          <w:sz w:val="24"/>
+          <w:szCs w:val="24"/>
+        </w:rPr>
+        <w:t>En la clase RedMetro, se implementa un método eliminarLinea(string nombre) que busca y elimina una línea por su nombre del arreglo dinámico de líneas de la red. Esto implica liberar la memoria ocupada por la línea eliminada y ajustar el tamaño del arreglo de líneas.</w:t>
+      </w:r>
+    </w:p>
+    <w:p>
+      <w:pPr>
+        <w:rPr>
+          <w:rFonts w:ascii="Arial" w:hAnsi="Arial" w:cs="Arial"/>
+          <w:sz w:val="24"/>
+          <w:szCs w:val="24"/>
+        </w:rPr>
+      </w:pPr>
+      <w:r>
+        <w:rPr>
+          <w:rFonts w:ascii="Arial" w:hAnsi="Arial" w:cs="Arial"/>
+          <w:sz w:val="24"/>
+          <w:szCs w:val="24"/>
+        </w:rPr>
+        <w:t>Saber cuántas líneas tiene la red:</w:t>
+      </w:r>
+    </w:p>
+    <w:p>
+      <w:pPr>
+        <w:rPr>
+          <w:rFonts w:ascii="Arial" w:hAnsi="Arial" w:cs="Arial"/>
+          <w:sz w:val="24"/>
+          <w:szCs w:val="24"/>
+        </w:rPr>
+      </w:pPr>
+      <w:r>
+        <w:rPr>
+          <w:rFonts w:ascii="Arial" w:hAnsi="Arial" w:cs="Arial"/>
+          <w:sz w:val="24"/>
+          <w:szCs w:val="24"/>
+        </w:rPr>
+        <w:t>En la clase RedMetro, se implementa un método obtenerCantidadLineas() que devuelve la cantidad actual de líneas en la red de metro. Este valor se actualiza dinámicamente al agregar o eliminar líneas.</w:t>
+      </w:r>
+    </w:p>
+    <w:p>
+      <w:pPr>
+        <w:rPr>
+          <w:rFonts w:ascii="Arial" w:hAnsi="Arial" w:cs="Arial"/>
+          <w:sz w:val="24"/>
+          <w:szCs w:val="24"/>
+        </w:rPr>
+      </w:pPr>
+      <w:r>
+        <w:rPr>
+          <w:rFonts w:ascii="Arial" w:hAnsi="Arial" w:cs="Arial"/>
+          <w:sz w:val="24"/>
+          <w:szCs w:val="24"/>
+        </w:rPr>
+        <w:t>Saber cuántas estaciones tiene una red Metro:</w:t>
+      </w:r>
+    </w:p>
+    <w:p>
+      <w:pPr>
+        <w:rPr>
+          <w:rFonts w:ascii="Arial" w:hAnsi="Arial" w:cs="Arial"/>
+          <w:sz w:val="24"/>
+          <w:szCs w:val="24"/>
+        </w:rPr>
+      </w:pPr>
+      <w:r>
+        <w:rPr>
+          <w:rFonts w:ascii="Arial" w:hAnsi="Arial" w:cs="Arial"/>
+          <w:sz w:val="24"/>
+          <w:szCs w:val="24"/>
+        </w:rPr>
+        <w:lastRenderedPageBreak/>
+        <w:t>En la clase RedMetro, se implement</w:t>
+      </w:r>
+      <w:r>
+        <w:rPr>
+          <w:rFonts w:ascii="Arial" w:hAnsi="Arial" w:cs="Arial"/>
+          <w:sz w:val="24"/>
+          <w:szCs w:val="24"/>
+        </w:rPr>
+        <w:t>aria</w:t>
+      </w:r>
+      <w:r>
+        <w:rPr>
+          <w:rFonts w:ascii="Arial" w:hAnsi="Arial" w:cs="Arial"/>
+          <w:sz w:val="24"/>
+          <w:szCs w:val="24"/>
+        </w:rPr>
+        <w:t xml:space="preserve"> un método que recorra todas las líneas y sume la cantidad de estaciones de cada una, teniendo en cuenta que una estación de transferencia podría contar como una sola estación aunque pertenezca a múltiples líneas.</w:t>
+      </w:r>
+    </w:p>
+    <w:p>
+      <w:pPr>
+        <w:rPr>
+          <w:rFonts w:ascii="Arial" w:hAnsi="Arial" w:cs="Arial"/>
+          <w:sz w:val="24"/>
+          <w:szCs w:val="24"/>
+        </w:rPr>
+      </w:pPr>
+      <w:r>
+        <w:rPr>
+          <w:rFonts w:ascii="Arial" w:hAnsi="Arial" w:cs="Arial"/>
+          <w:sz w:val="24"/>
+          <w:szCs w:val="24"/>
+        </w:rPr>
+        <w:br/>
+      </w:r>
+      <w:r>
+        <w:rPr>
+          <w:rFonts w:ascii="Arial" w:hAnsi="Arial" w:cs="Arial"/>
+          <w:sz w:val="24"/>
+          <w:szCs w:val="24"/>
+        </w:rPr>
+        <w:br/>
+      </w:r>
+      <w:r>
+        <w:rPr>
+          <w:rFonts w:ascii="Arial" w:hAnsi="Arial" w:cs="Arial"/>
+          <w:sz w:val="24"/>
+          <w:szCs w:val="24"/>
+        </w:rPr>
+        <w:t>D. PROBLEMAS DE DESARROLLO QUE AFRONTÓ</w:t>
+      </w:r>
+      <w:r>
+        <w:rPr>
+          <w:rFonts w:ascii="Arial" w:hAnsi="Arial" w:cs="Arial"/>
+          <w:sz w:val="24"/>
+          <w:szCs w:val="24"/>
+        </w:rPr>
+        <w:t>:</w:t>
+      </w:r>
+      <w:r>
+        <w:rPr>
+          <w:rFonts w:ascii="Arial" w:hAnsi="Arial" w:cs="Arial"/>
+          <w:sz w:val="24"/>
+          <w:szCs w:val="24"/>
+        </w:rPr>
+        <w:br/>
+      </w:r>
+      <w:r>
+        <w:rPr>
+          <w:rFonts w:ascii="Arial" w:hAnsi="Arial" w:cs="Arial"/>
+          <w:sz w:val="24"/>
+          <w:szCs w:val="24"/>
+        </w:rPr>
+        <w:br/>
+        <w:t>Bueno, yo creo que el problema que mas nos costo fue con el manejo de los datos, ya que como lo dije antes, en el enunciado del desafio no nos permitían usar el STL, y pues en parte entiendo porque si no se perdería la gracia de llamarlo desafio, porque en realidad seria todo como muy trivial.</w:t>
+      </w:r>
+      <w:r>
+        <w:rPr>
+          <w:rFonts w:ascii="Arial" w:hAnsi="Arial" w:cs="Arial"/>
+          <w:sz w:val="24"/>
+          <w:szCs w:val="24"/>
+        </w:rPr>
+        <w:br/>
+        <w:t>Y creo que también nos costo un poquito el tema de la abstracción, porque si bien puede parecer un tema sencillo, a la hora de enfrentarse a un problema, no lo es tanto.</w:t>
+      </w:r>
+      <w:r>
+        <w:rPr>
+          <w:rFonts w:ascii="Arial" w:hAnsi="Arial" w:cs="Arial"/>
+          <w:sz w:val="24"/>
+          <w:szCs w:val="24"/>
+        </w:rPr>
+        <w:br/>
+      </w:r>
+      <w:r>
+        <w:rPr>
+          <w:rFonts w:ascii="Arial" w:hAnsi="Arial" w:cs="Arial"/>
+          <w:sz w:val="24"/>
+          <w:szCs w:val="24"/>
+        </w:rPr>
+        <w:br/>
+      </w:r>
+      <w:r>
+        <w:rPr>
+          <w:rFonts w:ascii="Arial" w:hAnsi="Arial" w:cs="Arial"/>
+          <w:sz w:val="24"/>
+          <w:szCs w:val="24"/>
+        </w:rPr>
+        <w:br/>
+      </w:r>
+      <w:r>
+        <w:rPr>
+          <w:rFonts w:ascii="Arial" w:hAnsi="Arial" w:cs="Arial"/>
+          <w:sz w:val="24"/>
+          <w:szCs w:val="24"/>
+        </w:rPr>
+        <w:t>E. EVOLUCIÓN DE LA SOLUCIÓN Y CONSIDERACIONES PARA TENER EN</w:t>
+      </w:r>
+    </w:p>
+    <w:p>
+      <w:pPr>
+        <w:rPr>
+          <w:rFonts w:ascii="Arial" w:hAnsi="Arial" w:cs="Arial"/>
+          <w:sz w:val="24"/>
+          <w:szCs w:val="24"/>
+        </w:rPr>
+      </w:pPr>
+      <w:r>
+        <w:rPr>
+          <w:rFonts w:ascii="Arial" w:hAnsi="Arial" w:cs="Arial"/>
+          <w:sz w:val="24"/>
+          <w:szCs w:val="24"/>
+        </w:rPr>
+        <w:t>CUENTA EN LA IMPLEMENTACIÓN.</w:t>
+      </w:r>
+      <w:r>
+        <w:rPr>
+          <w:rFonts w:ascii="Arial" w:hAnsi="Arial" w:cs="Arial"/>
+          <w:sz w:val="24"/>
+          <w:szCs w:val="24"/>
+        </w:rPr>
+        <w:br/>
+      </w:r>
+      <w:r>
+        <w:rPr>
+          <w:rFonts w:ascii="Arial" w:hAnsi="Arial" w:cs="Arial"/>
+          <w:sz w:val="24"/>
+          <w:szCs w:val="24"/>
+        </w:rPr>
+        <w:br/>
+      </w:r>
+      <w:r>
+        <w:rPr>
+          <w:rFonts w:ascii="Arial" w:hAnsi="Arial" w:cs="Arial"/>
+          <w:sz w:val="24"/>
+          <w:szCs w:val="24"/>
+        </w:rPr>
+        <w:br/>
+        <w:t>Yo creo que tuvimos una buena evolución en toda esta semana que llevamos analizando el problema, si bien la idea inicial era declarar 2 clases mas que hicieran como una especie de simulación de lo que seria la STL, luego nos lo replanteamos y nos parecía que había una mejor forma de hacer esto, ya que si nos dijeron que no usaramos la STL, es porque creo que los profesores buscaban queviéramos y buscáramos un enfoque diferente.</w:t>
+      </w:r>
+      <w:r>
+        <w:rPr>
+          <w:rFonts w:ascii="Arial" w:hAnsi="Arial" w:cs="Arial"/>
+          <w:sz w:val="24"/>
+          <w:szCs w:val="24"/>
+        </w:rPr>
+        <w:br/>
+      </w:r>
+      <w:r>
+        <w:rPr>
+          <w:rFonts w:ascii="Arial" w:hAnsi="Arial" w:cs="Arial"/>
+          <w:sz w:val="24"/>
+          <w:szCs w:val="24"/>
+        </w:rPr>
+        <w:br/>
+        <w:t>Ahora bien, este no es el proyecto como tal y definitivo, seguramente, en esta semana restante que nos queda, podamos ir viendo que hay mejoras por corregir, por lo que esta no es una versión 100% concluida y definida del desafio #2.</w:t>
+      </w:r>
+      <w:r>
+        <w:rPr>
+          <w:rFonts w:ascii="Arial" w:hAnsi="Arial" w:cs="Arial"/>
+          <w:sz w:val="24"/>
+          <w:szCs w:val="24"/>
+        </w:rPr>
+        <w:br/>
+      </w:r>
+      <w:r>
+        <w:rPr>
+          <w:rFonts w:ascii="Arial" w:hAnsi="Arial" w:cs="Arial"/>
+          <w:sz w:val="24"/>
+          <w:szCs w:val="24"/>
+        </w:rPr>
+        <w:br/>
+        <w:t>Muchas gracias por la atención prestada!.</w:t>
       </w:r>
     </w:p>
     <w:sectPr>

</xml_diff>

<commit_message>
Se agrega el porque de el cambio en el diagrama de clases
</commit_message>
<xml_diff>
--- a/desafio 2.docx
+++ b/desafio 2.docx
@@ -222,13 +222,23 @@
               </w:rPr>
               <w:t xml:space="preserve"> </w:t>
             </w:r>
+            <w:proofErr w:type="gramStart"/>
             <w:r>
               <w:rPr>
                 <w:b/>
                 <w:w w:val="95"/>
                 <w:sz w:val="24"/>
               </w:rPr>
-              <w:t>Abril 29</w:t>
+              <w:t>Abril</w:t>
+            </w:r>
+            <w:proofErr w:type="gramEnd"/>
+            <w:r>
+              <w:rPr>
+                <w:b/>
+                <w:w w:val="95"/>
+                <w:sz w:val="24"/>
+              </w:rPr>
+              <w:t xml:space="preserve"> 29</w:t>
             </w:r>
             <w:r>
               <w:rPr>
@@ -316,8 +326,18 @@
           <w:szCs w:val="32"/>
         </w:rPr>
         <w:br/>
-        <w:t>Alejandro Naranjo Naranjo</w:t>
-      </w:r>
+        <w:t xml:space="preserve">Alejandro Naranjo </w:t>
+      </w:r>
+      <w:proofErr w:type="spellStart"/>
+      <w:r>
+        <w:rPr>
+          <w:rFonts w:ascii="Arial" w:hAnsi="Arial" w:cs="Arial"/>
+          <w:sz w:val="24"/>
+          <w:szCs w:val="32"/>
+        </w:rPr>
+        <w:t>Naranjo</w:t>
+      </w:r>
+      <w:proofErr w:type="spellEnd"/>
       <w:r>
         <w:rPr>
           <w:rFonts w:ascii="Arial" w:hAnsi="Arial" w:cs="Arial"/>
@@ -451,7 +471,25 @@
           <w:sz w:val="24"/>
           <w:szCs w:val="24"/>
         </w:rPr>
-        <w:t>c. Algoritmos implementados debidamente intra-documentados.</w:t>
+        <w:t xml:space="preserve">c. Algoritmos implementados debidamente </w:t>
+      </w:r>
+      <w:proofErr w:type="spellStart"/>
+      <w:r>
+        <w:rPr>
+          <w:rFonts w:ascii="Arial" w:hAnsi="Arial" w:cs="Arial"/>
+          <w:sz w:val="24"/>
+          <w:szCs w:val="24"/>
+        </w:rPr>
+        <w:t>intra-documentados</w:t>
+      </w:r>
+      <w:proofErr w:type="spellEnd"/>
+      <w:r>
+        <w:rPr>
+          <w:rFonts w:ascii="Arial" w:hAnsi="Arial" w:cs="Arial"/>
+          <w:sz w:val="24"/>
+          <w:szCs w:val="24"/>
+        </w:rPr>
+        <w:t>.</w:t>
       </w:r>
     </w:p>
     <w:p>
@@ -651,13 +689,6 @@
           <w:szCs w:val="24"/>
         </w:rPr>
         <w:br/>
-      </w:r>
-      <w:r>
-        <w:rPr>
-          <w:rFonts w:ascii="Arial" w:hAnsi="Arial" w:cs="Arial"/>
-          <w:sz w:val="24"/>
-          <w:szCs w:val="24"/>
-        </w:rPr>
         <w:t>1. Modelo de Datos</w:t>
       </w:r>
       <w:r>
@@ -773,15 +804,7 @@
           <w:sz w:val="24"/>
           <w:szCs w:val="24"/>
         </w:rPr>
-        <w:t xml:space="preserve">estaciones a </w:t>
-      </w:r>
-      <w:r>
-        <w:rPr>
-          <w:rFonts w:ascii="Arial" w:hAnsi="Arial" w:cs="Arial"/>
-          <w:sz w:val="24"/>
-          <w:szCs w:val="24"/>
-        </w:rPr>
-        <w:t>líneas</w:t>
+        <w:t>estaciones a líneas</w:t>
       </w:r>
       <w:r>
         <w:rPr>
@@ -805,7 +828,16 @@
           <w:sz w:val="24"/>
           <w:szCs w:val="24"/>
         </w:rPr>
-        <w:t xml:space="preserve">gar líneas o eliminar a la red y también una que permita calcular el tiempo </w:t>
+        <w:t xml:space="preserve">gar líneas o eliminar a la red y también una que permita calcular el </w:t>
+      </w:r>
+      <w:proofErr w:type="gramStart"/>
+      <w:r>
+        <w:rPr>
+          <w:rFonts w:ascii="Arial" w:hAnsi="Arial" w:cs="Arial"/>
+          <w:sz w:val="24"/>
+          <w:szCs w:val="24"/>
+        </w:rPr>
+        <w:t xml:space="preserve">tiempo </w:t>
       </w:r>
       <w:r>
         <w:rPr>
@@ -815,6 +847,7 @@
         </w:rPr>
         <w:t>.</w:t>
       </w:r>
+      <w:proofErr w:type="gramEnd"/>
     </w:p>
     <w:p>
       <w:pPr>
@@ -997,7 +1030,25 @@
           <w:sz w:val="24"/>
           <w:szCs w:val="24"/>
         </w:rPr>
-        <w:t xml:space="preserve">Esquema del desafio </w:t>
+        <w:t xml:space="preserve">Esquema del </w:t>
+      </w:r>
+      <w:proofErr w:type="spellStart"/>
+      <w:r>
+        <w:rPr>
+          <w:rFonts w:ascii="Arial" w:hAnsi="Arial" w:cs="Arial"/>
+          <w:sz w:val="24"/>
+          <w:szCs w:val="24"/>
+        </w:rPr>
+        <w:t>desafio</w:t>
+      </w:r>
+      <w:proofErr w:type="spellEnd"/>
+      <w:r>
+        <w:rPr>
+          <w:rFonts w:ascii="Arial" w:hAnsi="Arial" w:cs="Arial"/>
+          <w:sz w:val="24"/>
+          <w:szCs w:val="24"/>
+        </w:rPr>
+        <w:t xml:space="preserve"> </w:t>
       </w:r>
     </w:p>
     <w:p>
@@ -1048,7 +1099,25 @@
           <w:sz w:val="24"/>
           <w:szCs w:val="24"/>
         </w:rPr>
-        <w:t xml:space="preserve"> - La clase `Estacion` puede tener atributos como un nombre único para identificar la estación</w:t>
+        <w:t xml:space="preserve"> - La clase `</w:t>
+      </w:r>
+      <w:proofErr w:type="spellStart"/>
+      <w:r>
+        <w:rPr>
+          <w:rFonts w:ascii="Arial" w:hAnsi="Arial" w:cs="Arial"/>
+          <w:sz w:val="24"/>
+          <w:szCs w:val="24"/>
+        </w:rPr>
+        <w:t>Estacion</w:t>
+      </w:r>
+      <w:proofErr w:type="spellEnd"/>
+      <w:r>
+        <w:rPr>
+          <w:rFonts w:ascii="Arial" w:hAnsi="Arial" w:cs="Arial"/>
+          <w:sz w:val="24"/>
+          <w:szCs w:val="24"/>
+        </w:rPr>
+        <w:t>` puede tener atributos como un nombre único para identificar la estación</w:t>
       </w:r>
     </w:p>
     <w:p>
@@ -1100,8 +1169,18 @@
           <w:sz w:val="24"/>
           <w:szCs w:val="24"/>
         </w:rPr>
-        <w:t>-ver si hay conexiones con esa estacion</w:t>
-      </w:r>
+        <w:t xml:space="preserve">-ver si hay conexiones con esa </w:t>
+      </w:r>
+      <w:proofErr w:type="spellStart"/>
+      <w:r>
+        <w:rPr>
+          <w:rFonts w:ascii="Arial" w:hAnsi="Arial" w:cs="Arial"/>
+          <w:sz w:val="24"/>
+          <w:szCs w:val="24"/>
+        </w:rPr>
+        <w:t>estacion</w:t>
+      </w:r>
+      <w:proofErr w:type="spellEnd"/>
     </w:p>
     <w:p>
       <w:pPr>
@@ -1143,24 +1222,60 @@
           <w:sz w:val="24"/>
           <w:szCs w:val="24"/>
         </w:rPr>
-        <w:t>- clase `Linea` para representar cada línea de metro en tu red.</w:t>
-      </w:r>
-    </w:p>
-    <w:p>
-      <w:pPr>
-        <w:rPr>
-          <w:rFonts w:ascii="Arial" w:hAnsi="Arial" w:cs="Arial"/>
-          <w:sz w:val="24"/>
-          <w:szCs w:val="24"/>
-        </w:rPr>
-      </w:pPr>
-      <w:r>
-        <w:rPr>
-          <w:rFonts w:ascii="Arial" w:hAnsi="Arial" w:cs="Arial"/>
-          <w:sz w:val="24"/>
-          <w:szCs w:val="24"/>
-        </w:rPr>
-        <w:t>- Cada objeto `Linea` puede contener información sobre las estaciones que pertenecen a esa línea.</w:t>
+        <w:t>- clase `</w:t>
+      </w:r>
+      <w:proofErr w:type="spellStart"/>
+      <w:r>
+        <w:rPr>
+          <w:rFonts w:ascii="Arial" w:hAnsi="Arial" w:cs="Arial"/>
+          <w:sz w:val="24"/>
+          <w:szCs w:val="24"/>
+        </w:rPr>
+        <w:t>Linea</w:t>
+      </w:r>
+      <w:proofErr w:type="spellEnd"/>
+      <w:r>
+        <w:rPr>
+          <w:rFonts w:ascii="Arial" w:hAnsi="Arial" w:cs="Arial"/>
+          <w:sz w:val="24"/>
+          <w:szCs w:val="24"/>
+        </w:rPr>
+        <w:t>` para representar cada línea de metro en tu red.</w:t>
+      </w:r>
+    </w:p>
+    <w:p>
+      <w:pPr>
+        <w:rPr>
+          <w:rFonts w:ascii="Arial" w:hAnsi="Arial" w:cs="Arial"/>
+          <w:sz w:val="24"/>
+          <w:szCs w:val="24"/>
+        </w:rPr>
+      </w:pPr>
+      <w:r>
+        <w:rPr>
+          <w:rFonts w:ascii="Arial" w:hAnsi="Arial" w:cs="Arial"/>
+          <w:sz w:val="24"/>
+          <w:szCs w:val="24"/>
+        </w:rPr>
+        <w:t>- Cada objeto `</w:t>
+      </w:r>
+      <w:proofErr w:type="spellStart"/>
+      <w:r>
+        <w:rPr>
+          <w:rFonts w:ascii="Arial" w:hAnsi="Arial" w:cs="Arial"/>
+          <w:sz w:val="24"/>
+          <w:szCs w:val="24"/>
+        </w:rPr>
+        <w:t>Linea</w:t>
+      </w:r>
+      <w:proofErr w:type="spellEnd"/>
+      <w:r>
+        <w:rPr>
+          <w:rFonts w:ascii="Arial" w:hAnsi="Arial" w:cs="Arial"/>
+          <w:sz w:val="24"/>
+          <w:szCs w:val="24"/>
+        </w:rPr>
+        <w:t>` puede contener información sobre las estaciones que pertenecen a esa línea.</w:t>
       </w:r>
     </w:p>
     <w:p>
@@ -1211,7 +1326,25 @@
           <w:sz w:val="24"/>
           <w:szCs w:val="24"/>
         </w:rPr>
-        <w:t xml:space="preserve"> - También puedes incluir información adicional como el color de la línea (no se si sea necesario hay que preguntar), el tiempo de recorrido estimado entre estaciones.</w:t>
+        <w:t xml:space="preserve"> - También puedes incluir información adicional como el color de la línea (no </w:t>
+      </w:r>
+      <w:proofErr w:type="spellStart"/>
+      <w:r>
+        <w:rPr>
+          <w:rFonts w:ascii="Arial" w:hAnsi="Arial" w:cs="Arial"/>
+          <w:sz w:val="24"/>
+          <w:szCs w:val="24"/>
+        </w:rPr>
+        <w:t>se</w:t>
+      </w:r>
+      <w:proofErr w:type="spellEnd"/>
+      <w:r>
+        <w:rPr>
+          <w:rFonts w:ascii="Arial" w:hAnsi="Arial" w:cs="Arial"/>
+          <w:sz w:val="24"/>
+          <w:szCs w:val="24"/>
+        </w:rPr>
+        <w:t xml:space="preserve"> si sea necesario hay que preguntar), el tiempo de recorrido estimado entre estaciones.</w:t>
       </w:r>
     </w:p>
     <w:p>
@@ -1245,15 +1378,33 @@
           <w:sz w:val="24"/>
           <w:szCs w:val="24"/>
         </w:rPr>
-        <w:t>lase red</w:t>
-      </w:r>
-      <w:r>
-        <w:rPr>
-          <w:rFonts w:ascii="Arial" w:hAnsi="Arial" w:cs="Arial"/>
-          <w:sz w:val="24"/>
-          <w:szCs w:val="24"/>
-        </w:rPr>
-        <w:t xml:space="preserve">Metro: </w:t>
+        <w:t xml:space="preserve">lase </w:t>
+      </w:r>
+      <w:proofErr w:type="spellStart"/>
+      <w:r>
+        <w:rPr>
+          <w:rFonts w:ascii="Arial" w:hAnsi="Arial" w:cs="Arial"/>
+          <w:sz w:val="24"/>
+          <w:szCs w:val="24"/>
+        </w:rPr>
+        <w:t>red</w:t>
+      </w:r>
+      <w:r>
+        <w:rPr>
+          <w:rFonts w:ascii="Arial" w:hAnsi="Arial" w:cs="Arial"/>
+          <w:sz w:val="24"/>
+          <w:szCs w:val="24"/>
+        </w:rPr>
+        <w:t>Metro</w:t>
+      </w:r>
+      <w:proofErr w:type="spellEnd"/>
+      <w:r>
+        <w:rPr>
+          <w:rFonts w:ascii="Arial" w:hAnsi="Arial" w:cs="Arial"/>
+          <w:sz w:val="24"/>
+          <w:szCs w:val="24"/>
+        </w:rPr>
+        <w:t xml:space="preserve">: </w:t>
       </w:r>
     </w:p>
     <w:p>
@@ -1278,15 +1429,33 @@
           <w:sz w:val="24"/>
           <w:szCs w:val="24"/>
         </w:rPr>
-        <w:t>clase `red</w:t>
-      </w:r>
-      <w:r>
-        <w:rPr>
-          <w:rFonts w:ascii="Arial" w:hAnsi="Arial" w:cs="Arial"/>
-          <w:sz w:val="24"/>
-          <w:szCs w:val="24"/>
-        </w:rPr>
-        <w:t>maMetro` que actúe como el controlador principal del sistema de metro.</w:t>
+        <w:t>clase `</w:t>
+      </w:r>
+      <w:proofErr w:type="spellStart"/>
+      <w:r>
+        <w:rPr>
+          <w:rFonts w:ascii="Arial" w:hAnsi="Arial" w:cs="Arial"/>
+          <w:sz w:val="24"/>
+          <w:szCs w:val="24"/>
+        </w:rPr>
+        <w:t>red</w:t>
+      </w:r>
+      <w:r>
+        <w:rPr>
+          <w:rFonts w:ascii="Arial" w:hAnsi="Arial" w:cs="Arial"/>
+          <w:sz w:val="24"/>
+          <w:szCs w:val="24"/>
+        </w:rPr>
+        <w:t>maMetro</w:t>
+      </w:r>
+      <w:proofErr w:type="spellEnd"/>
+      <w:r>
+        <w:rPr>
+          <w:rFonts w:ascii="Arial" w:hAnsi="Arial" w:cs="Arial"/>
+          <w:sz w:val="24"/>
+          <w:szCs w:val="24"/>
+        </w:rPr>
+        <w:t>` que actúe como el controlador principal del sistema de metro.</w:t>
       </w:r>
     </w:p>
     <w:p>
@@ -1354,7 +1523,25 @@
           <w:sz w:val="24"/>
           <w:szCs w:val="24"/>
         </w:rPr>
-        <w:t>- Esta clase puede contener métodos para la planificación de rutas, el cálculo de tiempos de viaje(seria lo mismo que en la clase línea).</w:t>
+        <w:t xml:space="preserve">- Esta clase puede contener métodos para la planificación de rutas, el cálculo de tiempos de </w:t>
+      </w:r>
+      <w:proofErr w:type="gramStart"/>
+      <w:r>
+        <w:rPr>
+          <w:rFonts w:ascii="Arial" w:hAnsi="Arial" w:cs="Arial"/>
+          <w:sz w:val="24"/>
+          <w:szCs w:val="24"/>
+        </w:rPr>
+        <w:t>viaje(</w:t>
+      </w:r>
+      <w:proofErr w:type="gramEnd"/>
+      <w:r>
+        <w:rPr>
+          <w:rFonts w:ascii="Arial" w:hAnsi="Arial" w:cs="Arial"/>
+          <w:sz w:val="24"/>
+          <w:szCs w:val="24"/>
+        </w:rPr>
+        <w:t>seria lo mismo que en la clase línea).</w:t>
       </w:r>
     </w:p>
     <w:p>
@@ -1376,7 +1563,15 @@
     </w:p>
     <w:p>
       <w:r>
-        <w:t xml:space="preserve">Definir como se guardaran los datos y ver si podemos crear una red metro aleatoria como de principio o una red básica y que el usuario la personalice </w:t>
+        <w:t xml:space="preserve">Definir como se </w:t>
+      </w:r>
+      <w:proofErr w:type="gramStart"/>
+      <w:r>
+        <w:t>guardaran</w:t>
+      </w:r>
+      <w:proofErr w:type="gramEnd"/>
+      <w:r>
+        <w:t xml:space="preserve"> los datos y ver si podemos crear una red metro aleatoria como de principio o una red básica y que el usuario la personalice </w:t>
       </w:r>
     </w:p>
     <w:p/>
@@ -1394,23 +1589,77 @@
           <w:sz w:val="24"/>
           <w:szCs w:val="24"/>
         </w:rPr>
-        <w:t>Bueno, una de las condiciones que se nos exigen en el desafio es que no podemos usar el STL (</w:t>
-      </w:r>
-      <w:r>
-        <w:rPr>
-          <w:rFonts w:ascii="Arial" w:hAnsi="Arial" w:cs="Arial"/>
-          <w:sz w:val="24"/>
-          <w:szCs w:val="24"/>
-        </w:rPr>
-        <w:t>Standard Template Library)</w:t>
-      </w:r>
-      <w:r>
-        <w:rPr>
-          <w:rFonts w:ascii="Arial" w:hAnsi="Arial" w:cs="Arial"/>
-          <w:sz w:val="24"/>
-          <w:szCs w:val="24"/>
-        </w:rPr>
-        <w:t xml:space="preserve"> para este desafio, por lo cual, una de las soluciones para, aparte mejorar lo que </w:t>
+        <w:t xml:space="preserve">Bueno, una de las condiciones que se nos exigen en el </w:t>
+      </w:r>
+      <w:proofErr w:type="spellStart"/>
+      <w:r>
+        <w:rPr>
+          <w:rFonts w:ascii="Arial" w:hAnsi="Arial" w:cs="Arial"/>
+          <w:sz w:val="24"/>
+          <w:szCs w:val="24"/>
+        </w:rPr>
+        <w:t>desafio</w:t>
+      </w:r>
+      <w:proofErr w:type="spellEnd"/>
+      <w:r>
+        <w:rPr>
+          <w:rFonts w:ascii="Arial" w:hAnsi="Arial" w:cs="Arial"/>
+          <w:sz w:val="24"/>
+          <w:szCs w:val="24"/>
+        </w:rPr>
+        <w:t xml:space="preserve"> es que no podemos usar el STL (</w:t>
+      </w:r>
+      <w:r>
+        <w:rPr>
+          <w:rFonts w:ascii="Arial" w:hAnsi="Arial" w:cs="Arial"/>
+          <w:sz w:val="24"/>
+          <w:szCs w:val="24"/>
+        </w:rPr>
+        <w:t xml:space="preserve">Standard </w:t>
+      </w:r>
+      <w:proofErr w:type="spellStart"/>
+      <w:r>
+        <w:rPr>
+          <w:rFonts w:ascii="Arial" w:hAnsi="Arial" w:cs="Arial"/>
+          <w:sz w:val="24"/>
+          <w:szCs w:val="24"/>
+        </w:rPr>
+        <w:t>Template</w:t>
+      </w:r>
+      <w:proofErr w:type="spellEnd"/>
+      <w:r>
+        <w:rPr>
+          <w:rFonts w:ascii="Arial" w:hAnsi="Arial" w:cs="Arial"/>
+          <w:sz w:val="24"/>
+          <w:szCs w:val="24"/>
+        </w:rPr>
+        <w:t xml:space="preserve"> Library)</w:t>
+      </w:r>
+      <w:r>
+        <w:rPr>
+          <w:rFonts w:ascii="Arial" w:hAnsi="Arial" w:cs="Arial"/>
+          <w:sz w:val="24"/>
+          <w:szCs w:val="24"/>
+        </w:rPr>
+        <w:t xml:space="preserve"> para este </w:t>
+      </w:r>
+      <w:proofErr w:type="spellStart"/>
+      <w:r>
+        <w:rPr>
+          <w:rFonts w:ascii="Arial" w:hAnsi="Arial" w:cs="Arial"/>
+          <w:sz w:val="24"/>
+          <w:szCs w:val="24"/>
+        </w:rPr>
+        <w:t>desafio</w:t>
+      </w:r>
+      <w:proofErr w:type="spellEnd"/>
+      <w:r>
+        <w:rPr>
+          <w:rFonts w:ascii="Arial" w:hAnsi="Arial" w:cs="Arial"/>
+          <w:sz w:val="24"/>
+          <w:szCs w:val="24"/>
+        </w:rPr>
+        <w:t xml:space="preserve">, por lo cual, una de las soluciones para, aparte mejorar lo que </w:t>
       </w:r>
       <w:r>
         <w:rPr>
@@ -1476,7 +1725,43 @@
           <w:szCs w:val="24"/>
         </w:rPr>
         <w:br/>
-        <w:t xml:space="preserve">Las clases para el vector y la lista se crean para como hacer una versión mas </w:t>
+        <w:t xml:space="preserve">Las clases para el vector y la lista se crean para </w:t>
+      </w:r>
+      <w:proofErr w:type="spellStart"/>
+      <w:r>
+        <w:rPr>
+          <w:rFonts w:ascii="Arial" w:hAnsi="Arial" w:cs="Arial"/>
+          <w:sz w:val="24"/>
+          <w:szCs w:val="24"/>
+        </w:rPr>
+        <w:t>como</w:t>
+      </w:r>
+      <w:proofErr w:type="spellEnd"/>
+      <w:r>
+        <w:rPr>
+          <w:rFonts w:ascii="Arial" w:hAnsi="Arial" w:cs="Arial"/>
+          <w:sz w:val="24"/>
+          <w:szCs w:val="24"/>
+        </w:rPr>
+        <w:t xml:space="preserve"> hacer una versión </w:t>
+      </w:r>
+      <w:proofErr w:type="spellStart"/>
+      <w:r>
+        <w:rPr>
+          <w:rFonts w:ascii="Arial" w:hAnsi="Arial" w:cs="Arial"/>
+          <w:sz w:val="24"/>
+          <w:szCs w:val="24"/>
+        </w:rPr>
+        <w:t>mas</w:t>
+      </w:r>
+      <w:proofErr w:type="spellEnd"/>
+      <w:r>
+        <w:rPr>
+          <w:rFonts w:ascii="Arial" w:hAnsi="Arial" w:cs="Arial"/>
+          <w:sz w:val="24"/>
+          <w:szCs w:val="24"/>
+        </w:rPr>
+        <w:t xml:space="preserve"> </w:t>
       </w:r>
       <w:r>
         <w:rPr>
@@ -1550,7 +1835,25 @@
           <w:sz w:val="24"/>
           <w:szCs w:val="24"/>
         </w:rPr>
-        <w:t>lugar de usar uno prehecho. Al hacer esto, podemos diseñar los bloques Lego para que se ajusten exactamente a lo que necesitamos para nuestro proyecto, como agregar más características o cambiar cómo se conectan entre sí. En términos más simples, es como crear tus propias herramientas en lugar de usar las que ya están disponibles, lo que te permite adaptarlas a tus necesidades específicas.</w:t>
+        <w:t xml:space="preserve">lugar de usar uno </w:t>
+      </w:r>
+      <w:proofErr w:type="spellStart"/>
+      <w:r>
+        <w:rPr>
+          <w:rFonts w:ascii="Arial" w:hAnsi="Arial" w:cs="Arial"/>
+          <w:sz w:val="24"/>
+          <w:szCs w:val="24"/>
+        </w:rPr>
+        <w:t>prehecho</w:t>
+      </w:r>
+      <w:proofErr w:type="spellEnd"/>
+      <w:r>
+        <w:rPr>
+          <w:rFonts w:ascii="Arial" w:hAnsi="Arial" w:cs="Arial"/>
+          <w:sz w:val="24"/>
+          <w:szCs w:val="24"/>
+        </w:rPr>
+        <w:t>. Al hacer esto, podemos diseñar los bloques Lego para que se ajusten exactamente a lo que necesitamos para nuestro proyecto, como agregar más características o cambiar cómo se conectan entre sí. En términos más simples, es como crear tus propias herramientas en lugar de usar las que ya están disponibles, lo que te permite adaptarlas a tus necesidades específicas.</w:t>
       </w:r>
     </w:p>
     <w:p>
@@ -1624,7 +1927,25 @@
           <w:sz w:val="24"/>
           <w:szCs w:val="24"/>
         </w:rPr>
-        <w:t>Clase para el Vector (MiVector):</w:t>
+        <w:t>Clase para el Vector (</w:t>
+      </w:r>
+      <w:proofErr w:type="spellStart"/>
+      <w:r>
+        <w:rPr>
+          <w:rFonts w:ascii="Arial" w:hAnsi="Arial" w:cs="Arial"/>
+          <w:sz w:val="24"/>
+          <w:szCs w:val="24"/>
+        </w:rPr>
+        <w:t>MiVector</w:t>
+      </w:r>
+      <w:proofErr w:type="spellEnd"/>
+      <w:r>
+        <w:rPr>
+          <w:rFonts w:ascii="Arial" w:hAnsi="Arial" w:cs="Arial"/>
+          <w:sz w:val="24"/>
+          <w:szCs w:val="24"/>
+        </w:rPr>
+        <w:t>):</w:t>
       </w:r>
     </w:p>
     <w:p>
@@ -1770,42 +2091,88 @@
           <w:sz w:val="24"/>
           <w:szCs w:val="24"/>
         </w:rPr>
-        <w:t>acceder a elementos específicos (operator[]), entre otras</w:t>
-      </w:r>
-    </w:p>
-    <w:p>
-      <w:pPr>
-        <w:rPr>
-          <w:rFonts w:ascii="Arial" w:hAnsi="Arial" w:cs="Arial"/>
-          <w:sz w:val="24"/>
-          <w:szCs w:val="24"/>
-        </w:rPr>
-      </w:pPr>
-    </w:p>
-    <w:p>
-      <w:pPr>
-        <w:rPr>
-          <w:rFonts w:ascii="Arial" w:hAnsi="Arial" w:cs="Arial"/>
-          <w:sz w:val="24"/>
-          <w:szCs w:val="24"/>
-        </w:rPr>
-      </w:pPr>
-    </w:p>
-    <w:p>
-      <w:pPr>
-        <w:rPr>
-          <w:rFonts w:ascii="Arial" w:hAnsi="Arial" w:cs="Arial"/>
-          <w:sz w:val="24"/>
-          <w:szCs w:val="24"/>
-        </w:rPr>
-      </w:pPr>
-      <w:r>
-        <w:rPr>
-          <w:rFonts w:ascii="Arial" w:hAnsi="Arial" w:cs="Arial"/>
-          <w:sz w:val="24"/>
-          <w:szCs w:val="24"/>
-        </w:rPr>
-        <w:t>Clase para la Lista (MiLista):</w:t>
+        <w:t>acceder a elementos específicos (</w:t>
+      </w:r>
+      <w:proofErr w:type="spellStart"/>
+      <w:proofErr w:type="gramStart"/>
+      <w:r>
+        <w:rPr>
+          <w:rFonts w:ascii="Arial" w:hAnsi="Arial" w:cs="Arial"/>
+          <w:sz w:val="24"/>
+          <w:szCs w:val="24"/>
+        </w:rPr>
+        <w:t>operator</w:t>
+      </w:r>
+      <w:proofErr w:type="spellEnd"/>
+      <w:r>
+        <w:rPr>
+          <w:rFonts w:ascii="Arial" w:hAnsi="Arial" w:cs="Arial"/>
+          <w:sz w:val="24"/>
+          <w:szCs w:val="24"/>
+        </w:rPr>
+        <w:t>[</w:t>
+      </w:r>
+      <w:proofErr w:type="gramEnd"/>
+      <w:r>
+        <w:rPr>
+          <w:rFonts w:ascii="Arial" w:hAnsi="Arial" w:cs="Arial"/>
+          <w:sz w:val="24"/>
+          <w:szCs w:val="24"/>
+        </w:rPr>
+        <w:t>]), entre otras</w:t>
+      </w:r>
+    </w:p>
+    <w:p>
+      <w:pPr>
+        <w:rPr>
+          <w:rFonts w:ascii="Arial" w:hAnsi="Arial" w:cs="Arial"/>
+          <w:sz w:val="24"/>
+          <w:szCs w:val="24"/>
+        </w:rPr>
+      </w:pPr>
+    </w:p>
+    <w:p>
+      <w:pPr>
+        <w:rPr>
+          <w:rFonts w:ascii="Arial" w:hAnsi="Arial" w:cs="Arial"/>
+          <w:sz w:val="24"/>
+          <w:szCs w:val="24"/>
+        </w:rPr>
+      </w:pPr>
+    </w:p>
+    <w:p>
+      <w:pPr>
+        <w:rPr>
+          <w:rFonts w:ascii="Arial" w:hAnsi="Arial" w:cs="Arial"/>
+          <w:sz w:val="24"/>
+          <w:szCs w:val="24"/>
+        </w:rPr>
+      </w:pPr>
+      <w:r>
+        <w:rPr>
+          <w:rFonts w:ascii="Arial" w:hAnsi="Arial" w:cs="Arial"/>
+          <w:sz w:val="24"/>
+          <w:szCs w:val="24"/>
+        </w:rPr>
+        <w:t>Clase para la Lista (</w:t>
+      </w:r>
+      <w:proofErr w:type="spellStart"/>
+      <w:r>
+        <w:rPr>
+          <w:rFonts w:ascii="Arial" w:hAnsi="Arial" w:cs="Arial"/>
+          <w:sz w:val="24"/>
+          <w:szCs w:val="24"/>
+        </w:rPr>
+        <w:t>MiLista</w:t>
+      </w:r>
+      <w:proofErr w:type="spellEnd"/>
+      <w:r>
+        <w:rPr>
+          <w:rFonts w:ascii="Arial" w:hAnsi="Arial" w:cs="Arial"/>
+          <w:sz w:val="24"/>
+          <w:szCs w:val="24"/>
+        </w:rPr>
+        <w:t>):</w:t>
       </w:r>
     </w:p>
     <w:p>
@@ -2053,8 +2420,17 @@
           <w:szCs w:val="24"/>
         </w:rPr>
         <w:br/>
+      </w:r>
+      <w:proofErr w:type="spellStart"/>
+      <w:r>
+        <w:rPr>
+          <w:rFonts w:ascii="Arial" w:hAnsi="Arial" w:cs="Arial"/>
+          <w:sz w:val="24"/>
+          <w:szCs w:val="24"/>
+        </w:rPr>
         <w:t>RedMetro</w:t>
       </w:r>
+      <w:proofErr w:type="spellEnd"/>
       <w:r>
         <w:rPr>
           <w:rFonts w:ascii="Arial" w:hAnsi="Arial" w:cs="Arial"/>
@@ -2062,7 +2438,24 @@
           <w:szCs w:val="24"/>
         </w:rPr>
         <w:br/>
-        <w:t xml:space="preserve">Linea </w:t>
+      </w:r>
+      <w:proofErr w:type="spellStart"/>
+      <w:r>
+        <w:rPr>
+          <w:rFonts w:ascii="Arial" w:hAnsi="Arial" w:cs="Arial"/>
+          <w:sz w:val="24"/>
+          <w:szCs w:val="24"/>
+        </w:rPr>
+        <w:t>Linea</w:t>
+      </w:r>
+      <w:proofErr w:type="spellEnd"/>
+      <w:r>
+        <w:rPr>
+          <w:rFonts w:ascii="Arial" w:hAnsi="Arial" w:cs="Arial"/>
+          <w:sz w:val="24"/>
+          <w:szCs w:val="24"/>
+        </w:rPr>
+        <w:t xml:space="preserve"> </w:t>
       </w:r>
       <w:r>
         <w:rPr>
@@ -2290,8 +2683,20 @@
           <w:sz w:val="24"/>
           <w:szCs w:val="24"/>
         </w:rPr>
-        <w:t>Uso en la Clase Linea</w:t>
-      </w:r>
+        <w:t xml:space="preserve">Uso en la Clase </w:t>
+      </w:r>
+      <w:proofErr w:type="spellStart"/>
+      <w:r>
+        <w:rPr>
+          <w:rFonts w:ascii="Arial" w:hAnsi="Arial" w:cs="Arial"/>
+          <w:b/>
+          <w:bCs/>
+          <w:sz w:val="24"/>
+          <w:szCs w:val="24"/>
+        </w:rPr>
+        <w:t>Linea</w:t>
+      </w:r>
+      <w:proofErr w:type="spellEnd"/>
       <w:r>
         <w:rPr>
           <w:rFonts w:ascii="Arial" w:hAnsi="Arial" w:cs="Arial"/>
@@ -2320,7 +2725,43 @@
           <w:szCs w:val="24"/>
         </w:rPr>
         <w:lastRenderedPageBreak/>
-        <w:t>En la clase Linea, podríamos tener un atributo que sea un doble puntero a punteros de Estacion, por ejemplo:</w:t>
+        <w:t xml:space="preserve">En la clase </w:t>
+      </w:r>
+      <w:proofErr w:type="spellStart"/>
+      <w:r>
+        <w:rPr>
+          <w:rFonts w:ascii="Arial" w:hAnsi="Arial" w:cs="Arial"/>
+          <w:sz w:val="24"/>
+          <w:szCs w:val="24"/>
+        </w:rPr>
+        <w:t>Linea</w:t>
+      </w:r>
+      <w:proofErr w:type="spellEnd"/>
+      <w:r>
+        <w:rPr>
+          <w:rFonts w:ascii="Arial" w:hAnsi="Arial" w:cs="Arial"/>
+          <w:sz w:val="24"/>
+          <w:szCs w:val="24"/>
+        </w:rPr>
+        <w:t xml:space="preserve">, podríamos tener un atributo que sea un doble puntero a punteros de </w:t>
+      </w:r>
+      <w:proofErr w:type="spellStart"/>
+      <w:r>
+        <w:rPr>
+          <w:rFonts w:ascii="Arial" w:hAnsi="Arial" w:cs="Arial"/>
+          <w:sz w:val="24"/>
+          <w:szCs w:val="24"/>
+        </w:rPr>
+        <w:t>Estacion</w:t>
+      </w:r>
+      <w:proofErr w:type="spellEnd"/>
+      <w:r>
+        <w:rPr>
+          <w:rFonts w:ascii="Arial" w:hAnsi="Arial" w:cs="Arial"/>
+          <w:sz w:val="24"/>
+          <w:szCs w:val="24"/>
+        </w:rPr>
+        <w:t>, por ejemplo:</w:t>
       </w:r>
       <w:r>
         <w:rPr>
@@ -2380,7 +2821,25 @@
           <w:sz w:val="24"/>
           <w:szCs w:val="24"/>
         </w:rPr>
-        <w:t>Al agregar una nueva estación a una línea, podríamos asignar memoria dinámicamente para un nuevo puntero a Estacion y luego actualizar el doble puntero en la línea para incluir esta nueva estación.</w:t>
+        <w:t xml:space="preserve">Al agregar una nueva estación a una línea, podríamos asignar memoria dinámicamente para un nuevo puntero a </w:t>
+      </w:r>
+      <w:proofErr w:type="spellStart"/>
+      <w:r>
+        <w:rPr>
+          <w:rFonts w:ascii="Arial" w:hAnsi="Arial" w:cs="Arial"/>
+          <w:sz w:val="24"/>
+          <w:szCs w:val="24"/>
+        </w:rPr>
+        <w:t>Estacion</w:t>
+      </w:r>
+      <w:proofErr w:type="spellEnd"/>
+      <w:r>
+        <w:rPr>
+          <w:rFonts w:ascii="Arial" w:hAnsi="Arial" w:cs="Arial"/>
+          <w:sz w:val="24"/>
+          <w:szCs w:val="24"/>
+        </w:rPr>
+        <w:t xml:space="preserve"> y luego actualizar el doble puntero en la línea para incluir esta nueva estación.</w:t>
       </w:r>
     </w:p>
     <w:p>
@@ -2563,7 +3022,25 @@
           <w:sz w:val="24"/>
           <w:szCs w:val="24"/>
         </w:rPr>
-        <w:t>Clase Estacion:</w:t>
+        <w:t xml:space="preserve">Clase </w:t>
+      </w:r>
+      <w:proofErr w:type="spellStart"/>
+      <w:r>
+        <w:rPr>
+          <w:rFonts w:ascii="Arial" w:hAnsi="Arial" w:cs="Arial"/>
+          <w:sz w:val="24"/>
+          <w:szCs w:val="24"/>
+        </w:rPr>
+        <w:t>Estacion</w:t>
+      </w:r>
+      <w:proofErr w:type="spellEnd"/>
+      <w:r>
+        <w:rPr>
+          <w:rFonts w:ascii="Arial" w:hAnsi="Arial" w:cs="Arial"/>
+          <w:sz w:val="24"/>
+          <w:szCs w:val="24"/>
+        </w:rPr>
+        <w:t>:</w:t>
       </w:r>
     </w:p>
     <w:p>
@@ -2595,6 +3072,7 @@
           <w:szCs w:val="24"/>
         </w:rPr>
       </w:pPr>
+      <w:proofErr w:type="spellStart"/>
       <w:r>
         <w:rPr>
           <w:rFonts w:ascii="Arial" w:hAnsi="Arial" w:cs="Arial"/>
@@ -2605,13 +3083,32 @@
         </w:rPr>
         <w:t>nombreEstacion</w:t>
       </w:r>
-      <w:r>
-        <w:rPr>
-          <w:rFonts w:ascii="Arial" w:hAnsi="Arial" w:cs="Arial"/>
-          <w:sz w:val="24"/>
-          <w:szCs w:val="24"/>
-        </w:rPr>
-        <w:t>: Es un puntero a cadena de caracteres (String) que almacena el nombre de la estación. Al utilizar un puntero, podemos gestionar dinámicamente la memoria asignada para el nombre de la estación, lo que permite una flexibilidad en la longitud del nombre.</w:t>
+      <w:proofErr w:type="spellEnd"/>
+      <w:r>
+        <w:rPr>
+          <w:rFonts w:ascii="Arial" w:hAnsi="Arial" w:cs="Arial"/>
+          <w:sz w:val="24"/>
+          <w:szCs w:val="24"/>
+        </w:rPr>
+        <w:t>: Es un puntero a cadena de caracteres (</w:t>
+      </w:r>
+      <w:proofErr w:type="spellStart"/>
+      <w:r>
+        <w:rPr>
+          <w:rFonts w:ascii="Arial" w:hAnsi="Arial" w:cs="Arial"/>
+          <w:sz w:val="24"/>
+          <w:szCs w:val="24"/>
+        </w:rPr>
+        <w:t>String</w:t>
+      </w:r>
+      <w:proofErr w:type="spellEnd"/>
+      <w:r>
+        <w:rPr>
+          <w:rFonts w:ascii="Arial" w:hAnsi="Arial" w:cs="Arial"/>
+          <w:sz w:val="24"/>
+          <w:szCs w:val="24"/>
+        </w:rPr>
+        <w:t>) que almacena el nombre de la estación. Al utilizar un puntero, podemos gestionar dinámicamente la memoria asignada para el nombre de la estación, lo que permite una flexibilidad en la longitud del nombre.</w:t>
       </w:r>
     </w:p>
     <w:p>
@@ -2626,6 +3123,7 @@
           <w:szCs w:val="24"/>
         </w:rPr>
       </w:pPr>
+      <w:proofErr w:type="spellStart"/>
       <w:r>
         <w:rPr>
           <w:rFonts w:ascii="Arial" w:hAnsi="Arial" w:cs="Arial"/>
@@ -2636,13 +3134,32 @@
         </w:rPr>
         <w:t>tiempoSiguiente</w:t>
       </w:r>
-      <w:r>
-        <w:rPr>
-          <w:rFonts w:ascii="Arial" w:hAnsi="Arial" w:cs="Arial"/>
-          <w:sz w:val="24"/>
-          <w:szCs w:val="24"/>
-        </w:rPr>
-        <w:t>: Es un entero (int) que representa el tiempo en segundos hasta la siguiente estación. Esta información es crucial para calcular los tiempos de llegada entre estaciones dentro de una línea de metro.</w:t>
+      <w:proofErr w:type="spellEnd"/>
+      <w:r>
+        <w:rPr>
+          <w:rFonts w:ascii="Arial" w:hAnsi="Arial" w:cs="Arial"/>
+          <w:sz w:val="24"/>
+          <w:szCs w:val="24"/>
+        </w:rPr>
+        <w:t>: Es un entero (</w:t>
+      </w:r>
+      <w:proofErr w:type="spellStart"/>
+      <w:r>
+        <w:rPr>
+          <w:rFonts w:ascii="Arial" w:hAnsi="Arial" w:cs="Arial"/>
+          <w:sz w:val="24"/>
+          <w:szCs w:val="24"/>
+        </w:rPr>
+        <w:t>int</w:t>
+      </w:r>
+      <w:proofErr w:type="spellEnd"/>
+      <w:r>
+        <w:rPr>
+          <w:rFonts w:ascii="Arial" w:hAnsi="Arial" w:cs="Arial"/>
+          <w:sz w:val="24"/>
+          <w:szCs w:val="24"/>
+        </w:rPr>
+        <w:t>) que representa el tiempo en segundos hasta la siguiente estación. Esta información es crucial para calcular los tiempos de llegada entre estaciones dentro de una línea de metro.</w:t>
       </w:r>
     </w:p>
     <w:p>
@@ -2657,6 +3174,7 @@
           <w:szCs w:val="24"/>
         </w:rPr>
       </w:pPr>
+      <w:proofErr w:type="spellStart"/>
       <w:r>
         <w:rPr>
           <w:rFonts w:ascii="Arial" w:hAnsi="Arial" w:cs="Arial"/>
@@ -2668,6 +3186,7 @@
         <w:lastRenderedPageBreak/>
         <w:t>tiempoAnterior</w:t>
       </w:r>
+      <w:proofErr w:type="spellEnd"/>
       <w:r>
         <w:rPr>
           <w:rFonts w:ascii="Arial" w:hAnsi="Arial" w:cs="Arial"/>
@@ -2689,6 +3208,7 @@
           <w:szCs w:val="24"/>
         </w:rPr>
       </w:pPr>
+      <w:proofErr w:type="spellStart"/>
       <w:r>
         <w:rPr>
           <w:rFonts w:ascii="Arial" w:hAnsi="Arial" w:cs="Arial"/>
@@ -2699,13 +3219,32 @@
         </w:rPr>
         <w:t>esTransferencia</w:t>
       </w:r>
-      <w:r>
-        <w:rPr>
-          <w:rFonts w:ascii="Arial" w:hAnsi="Arial" w:cs="Arial"/>
-          <w:sz w:val="24"/>
-          <w:szCs w:val="24"/>
-        </w:rPr>
-        <w:t>: Un booleano (bool) que indica si la estación es de transferencia o no. Esta característica es importante para determinar las posibilidades de conexión entre líneas y facilitar la navegación de los usuarios en el sistema de metro simulado.</w:t>
+      <w:proofErr w:type="spellEnd"/>
+      <w:r>
+        <w:rPr>
+          <w:rFonts w:ascii="Arial" w:hAnsi="Arial" w:cs="Arial"/>
+          <w:sz w:val="24"/>
+          <w:szCs w:val="24"/>
+        </w:rPr>
+        <w:t>: Un booleano (</w:t>
+      </w:r>
+      <w:proofErr w:type="spellStart"/>
+      <w:r>
+        <w:rPr>
+          <w:rFonts w:ascii="Arial" w:hAnsi="Arial" w:cs="Arial"/>
+          <w:sz w:val="24"/>
+          <w:szCs w:val="24"/>
+        </w:rPr>
+        <w:t>bool</w:t>
+      </w:r>
+      <w:proofErr w:type="spellEnd"/>
+      <w:r>
+        <w:rPr>
+          <w:rFonts w:ascii="Arial" w:hAnsi="Arial" w:cs="Arial"/>
+          <w:sz w:val="24"/>
+          <w:szCs w:val="24"/>
+        </w:rPr>
+        <w:t>) que indica si la estación es de transferencia o no. Esta característica es importante para determinar las posibilidades de conexión entre líneas y facilitar la navegación de los usuarios en el sistema de metro simulado.</w:t>
       </w:r>
     </w:p>
     <w:p>
@@ -2737,6 +3276,8 @@
           <w:szCs w:val="24"/>
         </w:rPr>
       </w:pPr>
+      <w:proofErr w:type="spellStart"/>
+      <w:proofErr w:type="gramStart"/>
       <w:r>
         <w:rPr>
           <w:rFonts w:ascii="Arial" w:hAnsi="Arial" w:cs="Arial"/>
@@ -2745,15 +3286,55 @@
           <w:sz w:val="24"/>
           <w:szCs w:val="24"/>
         </w:rPr>
-        <w:t>Estacion(nombre, siguiente, anterior, transferencia)</w:t>
-      </w:r>
-      <w:r>
-        <w:rPr>
-          <w:rFonts w:ascii="Arial" w:hAnsi="Arial" w:cs="Arial"/>
-          <w:sz w:val="24"/>
-          <w:szCs w:val="24"/>
-        </w:rPr>
-        <w:t>: Constructor de la clase Estacion que inicializa los atributos al crear una nueva estación. Este constructor es esencial para la creación y configuración inicial de cada estación en el simulador.</w:t>
+        <w:t>Estacion</w:t>
+      </w:r>
+      <w:proofErr w:type="spellEnd"/>
+      <w:r>
+        <w:rPr>
+          <w:rFonts w:ascii="Arial" w:hAnsi="Arial" w:cs="Arial"/>
+          <w:b/>
+          <w:bCs/>
+          <w:sz w:val="24"/>
+          <w:szCs w:val="24"/>
+        </w:rPr>
+        <w:t>(</w:t>
+      </w:r>
+      <w:proofErr w:type="gramEnd"/>
+      <w:r>
+        <w:rPr>
+          <w:rFonts w:ascii="Arial" w:hAnsi="Arial" w:cs="Arial"/>
+          <w:b/>
+          <w:bCs/>
+          <w:sz w:val="24"/>
+          <w:szCs w:val="24"/>
+        </w:rPr>
+        <w:t>nombre, siguiente, anterior, transferencia)</w:t>
+      </w:r>
+      <w:r>
+        <w:rPr>
+          <w:rFonts w:ascii="Arial" w:hAnsi="Arial" w:cs="Arial"/>
+          <w:sz w:val="24"/>
+          <w:szCs w:val="24"/>
+        </w:rPr>
+        <w:t xml:space="preserve">: Constructor de la clase </w:t>
+      </w:r>
+      <w:proofErr w:type="spellStart"/>
+      <w:r>
+        <w:rPr>
+          <w:rFonts w:ascii="Arial" w:hAnsi="Arial" w:cs="Arial"/>
+          <w:sz w:val="24"/>
+          <w:szCs w:val="24"/>
+        </w:rPr>
+        <w:t>Estacion</w:t>
+      </w:r>
+      <w:proofErr w:type="spellEnd"/>
+      <w:r>
+        <w:rPr>
+          <w:rFonts w:ascii="Arial" w:hAnsi="Arial" w:cs="Arial"/>
+          <w:sz w:val="24"/>
+          <w:szCs w:val="24"/>
+        </w:rPr>
+        <w:t xml:space="preserve"> que inicializa los atributos al crear una nueva estación. Este constructor es esencial para la creación y configuración inicial de cada estación en el simulador.</w:t>
       </w:r>
     </w:p>
     <w:p>
@@ -2768,6 +3349,8 @@
           <w:szCs w:val="24"/>
         </w:rPr>
       </w:pPr>
+      <w:proofErr w:type="spellStart"/>
+      <w:proofErr w:type="gramStart"/>
       <w:r>
         <w:rPr>
           <w:rFonts w:ascii="Arial" w:hAnsi="Arial" w:cs="Arial"/>
@@ -2776,7 +3359,29 @@
           <w:sz w:val="24"/>
           <w:szCs w:val="24"/>
         </w:rPr>
-        <w:t>esTransferencia()</w:t>
+        <w:t>esTransferencia</w:t>
+      </w:r>
+      <w:proofErr w:type="spellEnd"/>
+      <w:r>
+        <w:rPr>
+          <w:rFonts w:ascii="Arial" w:hAnsi="Arial" w:cs="Arial"/>
+          <w:b/>
+          <w:bCs/>
+          <w:sz w:val="24"/>
+          <w:szCs w:val="24"/>
+        </w:rPr>
+        <w:t>(</w:t>
+      </w:r>
+      <w:proofErr w:type="gramEnd"/>
+      <w:r>
+        <w:rPr>
+          <w:rFonts w:ascii="Arial" w:hAnsi="Arial" w:cs="Arial"/>
+          <w:b/>
+          <w:bCs/>
+          <w:sz w:val="24"/>
+          <w:szCs w:val="24"/>
+        </w:rPr>
+        <w:t>)</w:t>
       </w:r>
       <w:r>
         <w:rPr>
@@ -2795,13 +3400,41 @@
           <w:szCs w:val="24"/>
         </w:rPr>
       </w:pPr>
-      <w:r>
-        <w:rPr>
-          <w:rFonts w:ascii="Arial" w:hAnsi="Arial" w:cs="Arial"/>
-          <w:sz w:val="24"/>
-          <w:szCs w:val="24"/>
-        </w:rPr>
-        <w:t>Getters y Setters:</w:t>
+      <w:proofErr w:type="spellStart"/>
+      <w:r>
+        <w:rPr>
+          <w:rFonts w:ascii="Arial" w:hAnsi="Arial" w:cs="Arial"/>
+          <w:sz w:val="24"/>
+          <w:szCs w:val="24"/>
+        </w:rPr>
+        <w:t>Getters</w:t>
+      </w:r>
+      <w:proofErr w:type="spellEnd"/>
+      <w:r>
+        <w:rPr>
+          <w:rFonts w:ascii="Arial" w:hAnsi="Arial" w:cs="Arial"/>
+          <w:sz w:val="24"/>
+          <w:szCs w:val="24"/>
+        </w:rPr>
+        <w:t xml:space="preserve"> y </w:t>
+      </w:r>
+      <w:proofErr w:type="spellStart"/>
+      <w:r>
+        <w:rPr>
+          <w:rFonts w:ascii="Arial" w:hAnsi="Arial" w:cs="Arial"/>
+          <w:sz w:val="24"/>
+          <w:szCs w:val="24"/>
+        </w:rPr>
+        <w:t>Setters</w:t>
+      </w:r>
+      <w:proofErr w:type="spellEnd"/>
+      <w:r>
+        <w:rPr>
+          <w:rFonts w:ascii="Arial" w:hAnsi="Arial" w:cs="Arial"/>
+          <w:sz w:val="24"/>
+          <w:szCs w:val="24"/>
+        </w:rPr>
+        <w:t>:</w:t>
       </w:r>
     </w:p>
     <w:p>
@@ -2816,6 +3449,8 @@
           <w:szCs w:val="24"/>
         </w:rPr>
       </w:pPr>
+      <w:proofErr w:type="spellStart"/>
+      <w:proofErr w:type="gramStart"/>
       <w:r>
         <w:rPr>
           <w:rFonts w:ascii="Arial" w:hAnsi="Arial" w:cs="Arial"/>
@@ -2824,15 +3459,55 @@
           <w:sz w:val="24"/>
           <w:szCs w:val="24"/>
         </w:rPr>
-        <w:t>getNombreEstacion()</w:t>
-      </w:r>
-      <w:r>
-        <w:rPr>
-          <w:rFonts w:ascii="Arial" w:hAnsi="Arial" w:cs="Arial"/>
-          <w:sz w:val="24"/>
-          <w:szCs w:val="24"/>
-        </w:rPr>
-        <w:t>: Retorna el nombre de la estación como un puntero a cadena de caracteres (String). Permite acceder al nombre de la estación desde fuera de la clase para su visualización o manipulación.</w:t>
+        <w:t>getNombreEstacion</w:t>
+      </w:r>
+      <w:proofErr w:type="spellEnd"/>
+      <w:r>
+        <w:rPr>
+          <w:rFonts w:ascii="Arial" w:hAnsi="Arial" w:cs="Arial"/>
+          <w:b/>
+          <w:bCs/>
+          <w:sz w:val="24"/>
+          <w:szCs w:val="24"/>
+        </w:rPr>
+        <w:t>(</w:t>
+      </w:r>
+      <w:proofErr w:type="gramEnd"/>
+      <w:r>
+        <w:rPr>
+          <w:rFonts w:ascii="Arial" w:hAnsi="Arial" w:cs="Arial"/>
+          <w:b/>
+          <w:bCs/>
+          <w:sz w:val="24"/>
+          <w:szCs w:val="24"/>
+        </w:rPr>
+        <w:t>)</w:t>
+      </w:r>
+      <w:r>
+        <w:rPr>
+          <w:rFonts w:ascii="Arial" w:hAnsi="Arial" w:cs="Arial"/>
+          <w:sz w:val="24"/>
+          <w:szCs w:val="24"/>
+        </w:rPr>
+        <w:t>: Retorna el nombre de la estación como un puntero a cadena de caracteres (</w:t>
+      </w:r>
+      <w:proofErr w:type="spellStart"/>
+      <w:r>
+        <w:rPr>
+          <w:rFonts w:ascii="Arial" w:hAnsi="Arial" w:cs="Arial"/>
+          <w:sz w:val="24"/>
+          <w:szCs w:val="24"/>
+        </w:rPr>
+        <w:t>String</w:t>
+      </w:r>
+      <w:proofErr w:type="spellEnd"/>
+      <w:r>
+        <w:rPr>
+          <w:rFonts w:ascii="Arial" w:hAnsi="Arial" w:cs="Arial"/>
+          <w:sz w:val="24"/>
+          <w:szCs w:val="24"/>
+        </w:rPr>
+        <w:t>). Permite acceder al nombre de la estación desde fuera de la clase para su visualización o manipulación.</w:t>
       </w:r>
     </w:p>
     <w:p>
@@ -2847,6 +3522,7 @@
           <w:szCs w:val="24"/>
         </w:rPr>
       </w:pPr>
+      <w:proofErr w:type="spellStart"/>
       <w:r>
         <w:rPr>
           <w:rFonts w:ascii="Arial" w:hAnsi="Arial" w:cs="Arial"/>
@@ -2855,7 +3531,18 @@
           <w:sz w:val="24"/>
           <w:szCs w:val="24"/>
         </w:rPr>
-        <w:t>setNombreEstacion(nombre)</w:t>
+        <w:t>setNombreEstacion</w:t>
+      </w:r>
+      <w:proofErr w:type="spellEnd"/>
+      <w:r>
+        <w:rPr>
+          <w:rFonts w:ascii="Arial" w:hAnsi="Arial" w:cs="Arial"/>
+          <w:b/>
+          <w:bCs/>
+          <w:sz w:val="24"/>
+          <w:szCs w:val="24"/>
+        </w:rPr>
+        <w:t>(nombre)</w:t>
       </w:r>
       <w:r>
         <w:rPr>
@@ -2878,6 +3565,8 @@
           <w:szCs w:val="24"/>
         </w:rPr>
       </w:pPr>
+      <w:proofErr w:type="spellStart"/>
+      <w:proofErr w:type="gramStart"/>
       <w:r>
         <w:rPr>
           <w:rFonts w:ascii="Arial" w:hAnsi="Arial" w:cs="Arial"/>
@@ -2886,15 +3575,55 @@
           <w:sz w:val="24"/>
           <w:szCs w:val="24"/>
         </w:rPr>
-        <w:t>getTiempoSiguiente()</w:t>
-      </w:r>
-      <w:r>
-        <w:rPr>
-          <w:rFonts w:ascii="Arial" w:hAnsi="Arial" w:cs="Arial"/>
-          <w:sz w:val="24"/>
-          <w:szCs w:val="24"/>
-        </w:rPr>
-        <w:t>: Retorna el tiempo hasta la siguiente estación como un entero (int). Permite obtener información sobre el tiempo de viaje entre estaciones para calcular los tiempos de llegada.</w:t>
+        <w:t>getTiempoSiguiente</w:t>
+      </w:r>
+      <w:proofErr w:type="spellEnd"/>
+      <w:r>
+        <w:rPr>
+          <w:rFonts w:ascii="Arial" w:hAnsi="Arial" w:cs="Arial"/>
+          <w:b/>
+          <w:bCs/>
+          <w:sz w:val="24"/>
+          <w:szCs w:val="24"/>
+        </w:rPr>
+        <w:t>(</w:t>
+      </w:r>
+      <w:proofErr w:type="gramEnd"/>
+      <w:r>
+        <w:rPr>
+          <w:rFonts w:ascii="Arial" w:hAnsi="Arial" w:cs="Arial"/>
+          <w:b/>
+          <w:bCs/>
+          <w:sz w:val="24"/>
+          <w:szCs w:val="24"/>
+        </w:rPr>
+        <w:t>)</w:t>
+      </w:r>
+      <w:r>
+        <w:rPr>
+          <w:rFonts w:ascii="Arial" w:hAnsi="Arial" w:cs="Arial"/>
+          <w:sz w:val="24"/>
+          <w:szCs w:val="24"/>
+        </w:rPr>
+        <w:t>: Retorna el tiempo hasta la siguiente estación como un entero (</w:t>
+      </w:r>
+      <w:proofErr w:type="spellStart"/>
+      <w:r>
+        <w:rPr>
+          <w:rFonts w:ascii="Arial" w:hAnsi="Arial" w:cs="Arial"/>
+          <w:sz w:val="24"/>
+          <w:szCs w:val="24"/>
+        </w:rPr>
+        <w:t>int</w:t>
+      </w:r>
+      <w:proofErr w:type="spellEnd"/>
+      <w:r>
+        <w:rPr>
+          <w:rFonts w:ascii="Arial" w:hAnsi="Arial" w:cs="Arial"/>
+          <w:sz w:val="24"/>
+          <w:szCs w:val="24"/>
+        </w:rPr>
+        <w:t>). Permite obtener información sobre el tiempo de viaje entre estaciones para calcular los tiempos de llegada.</w:t>
       </w:r>
     </w:p>
     <w:p>
@@ -2909,6 +3638,7 @@
           <w:szCs w:val="24"/>
         </w:rPr>
       </w:pPr>
+      <w:proofErr w:type="spellStart"/>
       <w:r>
         <w:rPr>
           <w:rFonts w:ascii="Arial" w:hAnsi="Arial" w:cs="Arial"/>
@@ -2917,7 +3647,18 @@
           <w:sz w:val="24"/>
           <w:szCs w:val="24"/>
         </w:rPr>
-        <w:t>setTiempoSiguiente(tiempo)</w:t>
+        <w:t>setTiempoSiguiente</w:t>
+      </w:r>
+      <w:proofErr w:type="spellEnd"/>
+      <w:r>
+        <w:rPr>
+          <w:rFonts w:ascii="Arial" w:hAnsi="Arial" w:cs="Arial"/>
+          <w:b/>
+          <w:bCs/>
+          <w:sz w:val="24"/>
+          <w:szCs w:val="24"/>
+        </w:rPr>
+        <w:t>(tiempo)</w:t>
       </w:r>
       <w:r>
         <w:rPr>
@@ -2940,6 +3681,8 @@
           <w:szCs w:val="24"/>
         </w:rPr>
       </w:pPr>
+      <w:proofErr w:type="spellStart"/>
+      <w:proofErr w:type="gramStart"/>
       <w:r>
         <w:rPr>
           <w:rFonts w:ascii="Arial" w:hAnsi="Arial" w:cs="Arial"/>
@@ -2948,15 +3691,55 @@
           <w:sz w:val="24"/>
           <w:szCs w:val="24"/>
         </w:rPr>
-        <w:t>getTiempoAnterior()</w:t>
-      </w:r>
-      <w:r>
-        <w:rPr>
-          <w:rFonts w:ascii="Arial" w:hAnsi="Arial" w:cs="Arial"/>
-          <w:sz w:val="24"/>
-          <w:szCs w:val="24"/>
-        </w:rPr>
-        <w:t>: Retorna el tiempo hasta la estación anterior como un entero (int). Proporciona información sobre los tiempos de recorrido en el sentido opuesto al habitual.</w:t>
+        <w:t>getTiempoAnterior</w:t>
+      </w:r>
+      <w:proofErr w:type="spellEnd"/>
+      <w:r>
+        <w:rPr>
+          <w:rFonts w:ascii="Arial" w:hAnsi="Arial" w:cs="Arial"/>
+          <w:b/>
+          <w:bCs/>
+          <w:sz w:val="24"/>
+          <w:szCs w:val="24"/>
+        </w:rPr>
+        <w:t>(</w:t>
+      </w:r>
+      <w:proofErr w:type="gramEnd"/>
+      <w:r>
+        <w:rPr>
+          <w:rFonts w:ascii="Arial" w:hAnsi="Arial" w:cs="Arial"/>
+          <w:b/>
+          <w:bCs/>
+          <w:sz w:val="24"/>
+          <w:szCs w:val="24"/>
+        </w:rPr>
+        <w:t>)</w:t>
+      </w:r>
+      <w:r>
+        <w:rPr>
+          <w:rFonts w:ascii="Arial" w:hAnsi="Arial" w:cs="Arial"/>
+          <w:sz w:val="24"/>
+          <w:szCs w:val="24"/>
+        </w:rPr>
+        <w:t>: Retorna el tiempo hasta la estación anterior como un entero (</w:t>
+      </w:r>
+      <w:proofErr w:type="spellStart"/>
+      <w:r>
+        <w:rPr>
+          <w:rFonts w:ascii="Arial" w:hAnsi="Arial" w:cs="Arial"/>
+          <w:sz w:val="24"/>
+          <w:szCs w:val="24"/>
+        </w:rPr>
+        <w:t>int</w:t>
+      </w:r>
+      <w:proofErr w:type="spellEnd"/>
+      <w:r>
+        <w:rPr>
+          <w:rFonts w:ascii="Arial" w:hAnsi="Arial" w:cs="Arial"/>
+          <w:sz w:val="24"/>
+          <w:szCs w:val="24"/>
+        </w:rPr>
+        <w:t>). Proporciona información sobre los tiempos de recorrido en el sentido opuesto al habitual.</w:t>
       </w:r>
     </w:p>
     <w:p>
@@ -2971,6 +3754,7 @@
           <w:szCs w:val="24"/>
         </w:rPr>
       </w:pPr>
+      <w:proofErr w:type="spellStart"/>
       <w:r>
         <w:rPr>
           <w:rFonts w:ascii="Arial" w:hAnsi="Arial" w:cs="Arial"/>
@@ -2979,7 +3763,18 @@
           <w:sz w:val="24"/>
           <w:szCs w:val="24"/>
         </w:rPr>
-        <w:t>setTiempoAnterior(tiempo)</w:t>
+        <w:t>setTiempoAnterior</w:t>
+      </w:r>
+      <w:proofErr w:type="spellEnd"/>
+      <w:r>
+        <w:rPr>
+          <w:rFonts w:ascii="Arial" w:hAnsi="Arial" w:cs="Arial"/>
+          <w:b/>
+          <w:bCs/>
+          <w:sz w:val="24"/>
+          <w:szCs w:val="24"/>
+        </w:rPr>
+        <w:t>(tiempo)</w:t>
       </w:r>
       <w:r>
         <w:rPr>
@@ -3002,6 +3797,8 @@
           <w:szCs w:val="24"/>
         </w:rPr>
       </w:pPr>
+      <w:proofErr w:type="spellStart"/>
+      <w:proofErr w:type="gramStart"/>
       <w:r>
         <w:rPr>
           <w:rFonts w:ascii="Arial" w:hAnsi="Arial" w:cs="Arial"/>
@@ -3011,7 +3808,29 @@
           <w:szCs w:val="24"/>
         </w:rPr>
         <w:lastRenderedPageBreak/>
-        <w:t>getEsTransferencia()</w:t>
+        <w:t>getEsTransferencia</w:t>
+      </w:r>
+      <w:proofErr w:type="spellEnd"/>
+      <w:r>
+        <w:rPr>
+          <w:rFonts w:ascii="Arial" w:hAnsi="Arial" w:cs="Arial"/>
+          <w:b/>
+          <w:bCs/>
+          <w:sz w:val="24"/>
+          <w:szCs w:val="24"/>
+        </w:rPr>
+        <w:t>(</w:t>
+      </w:r>
+      <w:proofErr w:type="gramEnd"/>
+      <w:r>
+        <w:rPr>
+          <w:rFonts w:ascii="Arial" w:hAnsi="Arial" w:cs="Arial"/>
+          <w:b/>
+          <w:bCs/>
+          <w:sz w:val="24"/>
+          <w:szCs w:val="24"/>
+        </w:rPr>
+        <w:t>)</w:t>
       </w:r>
       <w:r>
         <w:rPr>
@@ -3034,6 +3853,7 @@
           <w:szCs w:val="24"/>
         </w:rPr>
       </w:pPr>
+      <w:proofErr w:type="spellStart"/>
       <w:r>
         <w:rPr>
           <w:rFonts w:ascii="Arial" w:hAnsi="Arial" w:cs="Arial"/>
@@ -3042,7 +3862,18 @@
           <w:sz w:val="24"/>
           <w:szCs w:val="24"/>
         </w:rPr>
-        <w:t>setEsTransferencia(transferencia)</w:t>
+        <w:t>setEsTransferencia</w:t>
+      </w:r>
+      <w:proofErr w:type="spellEnd"/>
+      <w:r>
+        <w:rPr>
+          <w:rFonts w:ascii="Arial" w:hAnsi="Arial" w:cs="Arial"/>
+          <w:b/>
+          <w:bCs/>
+          <w:sz w:val="24"/>
+          <w:szCs w:val="24"/>
+        </w:rPr>
+        <w:t>(transferencia)</w:t>
       </w:r>
       <w:r>
         <w:rPr>
@@ -3073,7 +3904,25 @@
           <w:sz w:val="24"/>
           <w:szCs w:val="24"/>
         </w:rPr>
-        <w:t>Clase Linea:</w:t>
+        <w:t xml:space="preserve">Clase </w:t>
+      </w:r>
+      <w:proofErr w:type="spellStart"/>
+      <w:r>
+        <w:rPr>
+          <w:rFonts w:ascii="Arial" w:hAnsi="Arial" w:cs="Arial"/>
+          <w:sz w:val="24"/>
+          <w:szCs w:val="24"/>
+        </w:rPr>
+        <w:t>Linea</w:t>
+      </w:r>
+      <w:proofErr w:type="spellEnd"/>
+      <w:r>
+        <w:rPr>
+          <w:rFonts w:ascii="Arial" w:hAnsi="Arial" w:cs="Arial"/>
+          <w:sz w:val="24"/>
+          <w:szCs w:val="24"/>
+        </w:rPr>
+        <w:t>:</w:t>
       </w:r>
     </w:p>
     <w:p>
@@ -3105,6 +3954,7 @@
           <w:szCs w:val="24"/>
         </w:rPr>
       </w:pPr>
+      <w:proofErr w:type="spellStart"/>
       <w:r>
         <w:rPr>
           <w:rFonts w:ascii="Arial" w:hAnsi="Arial" w:cs="Arial"/>
@@ -3115,13 +3965,32 @@
         </w:rPr>
         <w:t>nombreLinea</w:t>
       </w:r>
-      <w:r>
-        <w:rPr>
-          <w:rFonts w:ascii="Arial" w:hAnsi="Arial" w:cs="Arial"/>
-          <w:sz w:val="24"/>
-          <w:szCs w:val="24"/>
-        </w:rPr>
-        <w:t>: Es un puntero a cadena de caracteres (String) que almacena el nombre de la línea de metro. Utilizar un puntero permite gestionar dinámicamente la memoria asignada para el nombre de la línea, lo que facilita la flexibilidad en la longitud del nombre.</w:t>
+      <w:proofErr w:type="spellEnd"/>
+      <w:r>
+        <w:rPr>
+          <w:rFonts w:ascii="Arial" w:hAnsi="Arial" w:cs="Arial"/>
+          <w:sz w:val="24"/>
+          <w:szCs w:val="24"/>
+        </w:rPr>
+        <w:t>: Es un puntero a cadena de caracteres (</w:t>
+      </w:r>
+      <w:proofErr w:type="spellStart"/>
+      <w:r>
+        <w:rPr>
+          <w:rFonts w:ascii="Arial" w:hAnsi="Arial" w:cs="Arial"/>
+          <w:sz w:val="24"/>
+          <w:szCs w:val="24"/>
+        </w:rPr>
+        <w:t>String</w:t>
+      </w:r>
+      <w:proofErr w:type="spellEnd"/>
+      <w:r>
+        <w:rPr>
+          <w:rFonts w:ascii="Arial" w:hAnsi="Arial" w:cs="Arial"/>
+          <w:sz w:val="24"/>
+          <w:szCs w:val="24"/>
+        </w:rPr>
+        <w:t>) que almacena el nombre de la línea de metro. Utilizar un puntero permite gestionar dinámicamente la memoria asignada para el nombre de la línea, lo que facilita la flexibilidad en la longitud del nombre.</w:t>
       </w:r>
     </w:p>
     <w:p>
@@ -3152,7 +4021,25 @@
           <w:sz w:val="24"/>
           <w:szCs w:val="24"/>
         </w:rPr>
-        <w:t>: Es un arreglo dinámico de punteros a objetos de la clase Estacion. Este arreglo permite almacenar las estaciones que pertenecen a la línea de metro, asegurando un manejo eficiente de la memoria y la capacidad de agregar o eliminar estaciones según sea necesario.</w:t>
+        <w:t xml:space="preserve">: Es un arreglo dinámico de punteros a objetos de la clase </w:t>
+      </w:r>
+      <w:proofErr w:type="spellStart"/>
+      <w:r>
+        <w:rPr>
+          <w:rFonts w:ascii="Arial" w:hAnsi="Arial" w:cs="Arial"/>
+          <w:sz w:val="24"/>
+          <w:szCs w:val="24"/>
+        </w:rPr>
+        <w:t>Estacion</w:t>
+      </w:r>
+      <w:proofErr w:type="spellEnd"/>
+      <w:r>
+        <w:rPr>
+          <w:rFonts w:ascii="Arial" w:hAnsi="Arial" w:cs="Arial"/>
+          <w:sz w:val="24"/>
+          <w:szCs w:val="24"/>
+        </w:rPr>
+        <w:t>. Este arreglo permite almacenar las estaciones que pertenecen a la línea de metro, asegurando un manejo eficiente de la memoria y la capacidad de agregar o eliminar estaciones según sea necesario.</w:t>
       </w:r>
     </w:p>
     <w:p>
@@ -3167,6 +4054,7 @@
           <w:szCs w:val="24"/>
         </w:rPr>
       </w:pPr>
+      <w:proofErr w:type="spellStart"/>
       <w:r>
         <w:rPr>
           <w:rFonts w:ascii="Arial" w:hAnsi="Arial" w:cs="Arial"/>
@@ -3177,6 +4065,7 @@
         </w:rPr>
         <w:t>cantidadEstaciones</w:t>
       </w:r>
+      <w:proofErr w:type="spellEnd"/>
       <w:r>
         <w:rPr>
           <w:rFonts w:ascii="Arial" w:hAnsi="Arial" w:cs="Arial"/>
@@ -3215,6 +4104,7 @@
           <w:szCs w:val="24"/>
         </w:rPr>
       </w:pPr>
+      <w:proofErr w:type="spellStart"/>
       <w:r>
         <w:rPr>
           <w:rFonts w:ascii="Arial" w:hAnsi="Arial" w:cs="Arial"/>
@@ -3223,15 +4113,44 @@
           <w:sz w:val="24"/>
           <w:szCs w:val="24"/>
         </w:rPr>
-        <w:t>Linea(nombre)</w:t>
-      </w:r>
-      <w:r>
-        <w:rPr>
-          <w:rFonts w:ascii="Arial" w:hAnsi="Arial" w:cs="Arial"/>
-          <w:sz w:val="24"/>
-          <w:szCs w:val="24"/>
-        </w:rPr>
-        <w:t>: Constructor de la clase Linea que inicializa el nombre de la línea y el arreglo de estaciones. Este constructor es esencial para crear una nueva línea de metro y configurar sus atributos iniciales.</w:t>
+        <w:t>Linea</w:t>
+      </w:r>
+      <w:proofErr w:type="spellEnd"/>
+      <w:r>
+        <w:rPr>
+          <w:rFonts w:ascii="Arial" w:hAnsi="Arial" w:cs="Arial"/>
+          <w:b/>
+          <w:bCs/>
+          <w:sz w:val="24"/>
+          <w:szCs w:val="24"/>
+        </w:rPr>
+        <w:t>(nombre)</w:t>
+      </w:r>
+      <w:r>
+        <w:rPr>
+          <w:rFonts w:ascii="Arial" w:hAnsi="Arial" w:cs="Arial"/>
+          <w:sz w:val="24"/>
+          <w:szCs w:val="24"/>
+        </w:rPr>
+        <w:t xml:space="preserve">: Constructor de la clase </w:t>
+      </w:r>
+      <w:proofErr w:type="spellStart"/>
+      <w:r>
+        <w:rPr>
+          <w:rFonts w:ascii="Arial" w:hAnsi="Arial" w:cs="Arial"/>
+          <w:sz w:val="24"/>
+          <w:szCs w:val="24"/>
+        </w:rPr>
+        <w:t>Linea</w:t>
+      </w:r>
+      <w:proofErr w:type="spellEnd"/>
+      <w:r>
+        <w:rPr>
+          <w:rFonts w:ascii="Arial" w:hAnsi="Arial" w:cs="Arial"/>
+          <w:sz w:val="24"/>
+          <w:szCs w:val="24"/>
+        </w:rPr>
+        <w:t xml:space="preserve"> que inicializa el nombre de la línea y el arreglo de estaciones. Este constructor es esencial para crear una nueva línea de metro y configurar sus atributos iniciales.</w:t>
       </w:r>
     </w:p>
     <w:p>
@@ -3246,6 +4165,7 @@
           <w:szCs w:val="24"/>
         </w:rPr>
       </w:pPr>
+      <w:proofErr w:type="spellStart"/>
       <w:r>
         <w:rPr>
           <w:rFonts w:ascii="Arial" w:hAnsi="Arial" w:cs="Arial"/>
@@ -3254,15 +4174,66 @@
           <w:sz w:val="24"/>
           <w:szCs w:val="24"/>
         </w:rPr>
-        <w:t>agregarEstacion(estacion)</w:t>
-      </w:r>
-      <w:r>
-        <w:rPr>
-          <w:rFonts w:ascii="Arial" w:hAnsi="Arial" w:cs="Arial"/>
-          <w:sz w:val="24"/>
-          <w:szCs w:val="24"/>
-        </w:rPr>
-        <w:t>: Método que agrega una estación a la línea de metro. Utiliza un puntero a Estacion como parámetro para evitar copias y garantizar la eficiencia en el manejo de memoria. Este método es crucial para la operación del simulador al añadir nuevas estaciones a una línea existente.</w:t>
+        <w:t>agregarEstacion</w:t>
+      </w:r>
+      <w:proofErr w:type="spellEnd"/>
+      <w:r>
+        <w:rPr>
+          <w:rFonts w:ascii="Arial" w:hAnsi="Arial" w:cs="Arial"/>
+          <w:b/>
+          <w:bCs/>
+          <w:sz w:val="24"/>
+          <w:szCs w:val="24"/>
+        </w:rPr>
+        <w:t>(</w:t>
+      </w:r>
+      <w:proofErr w:type="spellStart"/>
+      <w:r>
+        <w:rPr>
+          <w:rFonts w:ascii="Arial" w:hAnsi="Arial" w:cs="Arial"/>
+          <w:b/>
+          <w:bCs/>
+          <w:sz w:val="24"/>
+          <w:szCs w:val="24"/>
+        </w:rPr>
+        <w:t>estacion</w:t>
+      </w:r>
+      <w:proofErr w:type="spellEnd"/>
+      <w:r>
+        <w:rPr>
+          <w:rFonts w:ascii="Arial" w:hAnsi="Arial" w:cs="Arial"/>
+          <w:b/>
+          <w:bCs/>
+          <w:sz w:val="24"/>
+          <w:szCs w:val="24"/>
+        </w:rPr>
+        <w:t>)</w:t>
+      </w:r>
+      <w:r>
+        <w:rPr>
+          <w:rFonts w:ascii="Arial" w:hAnsi="Arial" w:cs="Arial"/>
+          <w:sz w:val="24"/>
+          <w:szCs w:val="24"/>
+        </w:rPr>
+        <w:t xml:space="preserve">: Método que agrega una estación a la línea de metro. Utiliza un puntero a </w:t>
+      </w:r>
+      <w:proofErr w:type="spellStart"/>
+      <w:r>
+        <w:rPr>
+          <w:rFonts w:ascii="Arial" w:hAnsi="Arial" w:cs="Arial"/>
+          <w:sz w:val="24"/>
+          <w:szCs w:val="24"/>
+        </w:rPr>
+        <w:t>Estacion</w:t>
+      </w:r>
+      <w:proofErr w:type="spellEnd"/>
+      <w:r>
+        <w:rPr>
+          <w:rFonts w:ascii="Arial" w:hAnsi="Arial" w:cs="Arial"/>
+          <w:sz w:val="24"/>
+          <w:szCs w:val="24"/>
+        </w:rPr>
+        <w:t xml:space="preserve"> como parámetro para evitar copias y garantizar la eficiencia en el manejo de memoria. Este método es crucial para la operación del simulador al añadir nuevas estaciones a una línea existente.</w:t>
       </w:r>
     </w:p>
     <w:p>
@@ -3277,6 +4248,7 @@
           <w:szCs w:val="24"/>
         </w:rPr>
       </w:pPr>
+      <w:proofErr w:type="spellStart"/>
       <w:r>
         <w:rPr>
           <w:rFonts w:ascii="Arial" w:hAnsi="Arial" w:cs="Arial"/>
@@ -3285,7 +4257,18 @@
           <w:sz w:val="24"/>
           <w:szCs w:val="24"/>
         </w:rPr>
-        <w:t>eliminarEstacion(nombre)</w:t>
+        <w:t>eliminarEstacion</w:t>
+      </w:r>
+      <w:proofErr w:type="spellEnd"/>
+      <w:r>
+        <w:rPr>
+          <w:rFonts w:ascii="Arial" w:hAnsi="Arial" w:cs="Arial"/>
+          <w:b/>
+          <w:bCs/>
+          <w:sz w:val="24"/>
+          <w:szCs w:val="24"/>
+        </w:rPr>
+        <w:t>(nombre)</w:t>
       </w:r>
       <w:r>
         <w:rPr>
@@ -3308,6 +4291,8 @@
           <w:szCs w:val="24"/>
         </w:rPr>
       </w:pPr>
+      <w:proofErr w:type="spellStart"/>
+      <w:proofErr w:type="gramStart"/>
       <w:r>
         <w:rPr>
           <w:rFonts w:ascii="Arial" w:hAnsi="Arial" w:cs="Arial"/>
@@ -3317,7 +4302,29 @@
           <w:szCs w:val="24"/>
         </w:rPr>
         <w:lastRenderedPageBreak/>
-        <w:t>obtenerCantidadEstaciones()</w:t>
+        <w:t>obtenerCantidadEstaciones</w:t>
+      </w:r>
+      <w:proofErr w:type="spellEnd"/>
+      <w:r>
+        <w:rPr>
+          <w:rFonts w:ascii="Arial" w:hAnsi="Arial" w:cs="Arial"/>
+          <w:b/>
+          <w:bCs/>
+          <w:sz w:val="24"/>
+          <w:szCs w:val="24"/>
+        </w:rPr>
+        <w:t>(</w:t>
+      </w:r>
+      <w:proofErr w:type="gramEnd"/>
+      <w:r>
+        <w:rPr>
+          <w:rFonts w:ascii="Arial" w:hAnsi="Arial" w:cs="Arial"/>
+          <w:b/>
+          <w:bCs/>
+          <w:sz w:val="24"/>
+          <w:szCs w:val="24"/>
+        </w:rPr>
+        <w:t>)</w:t>
       </w:r>
       <w:r>
         <w:rPr>
@@ -3354,13 +4361,41 @@
           <w:szCs w:val="24"/>
         </w:rPr>
       </w:pPr>
-      <w:r>
-        <w:rPr>
-          <w:rFonts w:ascii="Arial" w:hAnsi="Arial" w:cs="Arial"/>
-          <w:sz w:val="24"/>
-          <w:szCs w:val="24"/>
-        </w:rPr>
-        <w:t>Getters y Setters:</w:t>
+      <w:proofErr w:type="spellStart"/>
+      <w:r>
+        <w:rPr>
+          <w:rFonts w:ascii="Arial" w:hAnsi="Arial" w:cs="Arial"/>
+          <w:sz w:val="24"/>
+          <w:szCs w:val="24"/>
+        </w:rPr>
+        <w:t>Getters</w:t>
+      </w:r>
+      <w:proofErr w:type="spellEnd"/>
+      <w:r>
+        <w:rPr>
+          <w:rFonts w:ascii="Arial" w:hAnsi="Arial" w:cs="Arial"/>
+          <w:sz w:val="24"/>
+          <w:szCs w:val="24"/>
+        </w:rPr>
+        <w:t xml:space="preserve"> y </w:t>
+      </w:r>
+      <w:proofErr w:type="spellStart"/>
+      <w:r>
+        <w:rPr>
+          <w:rFonts w:ascii="Arial" w:hAnsi="Arial" w:cs="Arial"/>
+          <w:sz w:val="24"/>
+          <w:szCs w:val="24"/>
+        </w:rPr>
+        <w:t>Setters</w:t>
+      </w:r>
+      <w:proofErr w:type="spellEnd"/>
+      <w:r>
+        <w:rPr>
+          <w:rFonts w:ascii="Arial" w:hAnsi="Arial" w:cs="Arial"/>
+          <w:sz w:val="24"/>
+          <w:szCs w:val="24"/>
+        </w:rPr>
+        <w:t>:</w:t>
       </w:r>
     </w:p>
     <w:p>
@@ -3375,6 +4410,8 @@
           <w:szCs w:val="24"/>
         </w:rPr>
       </w:pPr>
+      <w:proofErr w:type="spellStart"/>
+      <w:proofErr w:type="gramStart"/>
       <w:r>
         <w:rPr>
           <w:rFonts w:ascii="Arial" w:hAnsi="Arial" w:cs="Arial"/>
@@ -3383,15 +4420,55 @@
           <w:sz w:val="24"/>
           <w:szCs w:val="24"/>
         </w:rPr>
-        <w:t>getNombreLinea()</w:t>
-      </w:r>
-      <w:r>
-        <w:rPr>
-          <w:rFonts w:ascii="Arial" w:hAnsi="Arial" w:cs="Arial"/>
-          <w:sz w:val="24"/>
-          <w:szCs w:val="24"/>
-        </w:rPr>
-        <w:t>: Retorna el nombre de la línea como un puntero a cadena de caracteres (String). Permite acceder al nombre de la línea desde fuera de la clase para su visualización o manipulación.</w:t>
+        <w:t>getNombreLinea</w:t>
+      </w:r>
+      <w:proofErr w:type="spellEnd"/>
+      <w:r>
+        <w:rPr>
+          <w:rFonts w:ascii="Arial" w:hAnsi="Arial" w:cs="Arial"/>
+          <w:b/>
+          <w:bCs/>
+          <w:sz w:val="24"/>
+          <w:szCs w:val="24"/>
+        </w:rPr>
+        <w:t>(</w:t>
+      </w:r>
+      <w:proofErr w:type="gramEnd"/>
+      <w:r>
+        <w:rPr>
+          <w:rFonts w:ascii="Arial" w:hAnsi="Arial" w:cs="Arial"/>
+          <w:b/>
+          <w:bCs/>
+          <w:sz w:val="24"/>
+          <w:szCs w:val="24"/>
+        </w:rPr>
+        <w:t>)</w:t>
+      </w:r>
+      <w:r>
+        <w:rPr>
+          <w:rFonts w:ascii="Arial" w:hAnsi="Arial" w:cs="Arial"/>
+          <w:sz w:val="24"/>
+          <w:szCs w:val="24"/>
+        </w:rPr>
+        <w:t>: Retorna el nombre de la línea como un puntero a cadena de caracteres (</w:t>
+      </w:r>
+      <w:proofErr w:type="spellStart"/>
+      <w:r>
+        <w:rPr>
+          <w:rFonts w:ascii="Arial" w:hAnsi="Arial" w:cs="Arial"/>
+          <w:sz w:val="24"/>
+          <w:szCs w:val="24"/>
+        </w:rPr>
+        <w:t>String</w:t>
+      </w:r>
+      <w:proofErr w:type="spellEnd"/>
+      <w:r>
+        <w:rPr>
+          <w:rFonts w:ascii="Arial" w:hAnsi="Arial" w:cs="Arial"/>
+          <w:sz w:val="24"/>
+          <w:szCs w:val="24"/>
+        </w:rPr>
+        <w:t>). Permite acceder al nombre de la línea desde fuera de la clase para su visualización o manipulación.</w:t>
       </w:r>
     </w:p>
     <w:p>
@@ -3406,6 +4483,7 @@
           <w:szCs w:val="24"/>
         </w:rPr>
       </w:pPr>
+      <w:proofErr w:type="spellStart"/>
       <w:r>
         <w:rPr>
           <w:rFonts w:ascii="Arial" w:hAnsi="Arial" w:cs="Arial"/>
@@ -3414,7 +4492,18 @@
           <w:sz w:val="24"/>
           <w:szCs w:val="24"/>
         </w:rPr>
-        <w:t>setNombreLinea(nombre)</w:t>
+        <w:t>setNombreLinea</w:t>
+      </w:r>
+      <w:proofErr w:type="spellEnd"/>
+      <w:r>
+        <w:rPr>
+          <w:rFonts w:ascii="Arial" w:hAnsi="Arial" w:cs="Arial"/>
+          <w:b/>
+          <w:bCs/>
+          <w:sz w:val="24"/>
+          <w:szCs w:val="24"/>
+        </w:rPr>
+        <w:t>(nombre)</w:t>
       </w:r>
       <w:r>
         <w:rPr>
@@ -3437,6 +4526,8 @@
           <w:szCs w:val="24"/>
         </w:rPr>
       </w:pPr>
+      <w:proofErr w:type="spellStart"/>
+      <w:proofErr w:type="gramStart"/>
       <w:r>
         <w:rPr>
           <w:rFonts w:ascii="Arial" w:hAnsi="Arial" w:cs="Arial"/>
@@ -3445,15 +4536,55 @@
           <w:sz w:val="24"/>
           <w:szCs w:val="24"/>
         </w:rPr>
-        <w:t>getEstaciones()</w:t>
-      </w:r>
-      <w:r>
-        <w:rPr>
-          <w:rFonts w:ascii="Arial" w:hAnsi="Arial" w:cs="Arial"/>
-          <w:sz w:val="24"/>
-          <w:szCs w:val="24"/>
-        </w:rPr>
-        <w:t>: Retorna el arreglo de estaciones como un arreglo dinámico de punteros a objetos de la clase Estacion. Permite acceder a las estaciones de la línea para su visualización o manipulación.</w:t>
+        <w:t>getEstaciones</w:t>
+      </w:r>
+      <w:proofErr w:type="spellEnd"/>
+      <w:r>
+        <w:rPr>
+          <w:rFonts w:ascii="Arial" w:hAnsi="Arial" w:cs="Arial"/>
+          <w:b/>
+          <w:bCs/>
+          <w:sz w:val="24"/>
+          <w:szCs w:val="24"/>
+        </w:rPr>
+        <w:t>(</w:t>
+      </w:r>
+      <w:proofErr w:type="gramEnd"/>
+      <w:r>
+        <w:rPr>
+          <w:rFonts w:ascii="Arial" w:hAnsi="Arial" w:cs="Arial"/>
+          <w:b/>
+          <w:bCs/>
+          <w:sz w:val="24"/>
+          <w:szCs w:val="24"/>
+        </w:rPr>
+        <w:t>)</w:t>
+      </w:r>
+      <w:r>
+        <w:rPr>
+          <w:rFonts w:ascii="Arial" w:hAnsi="Arial" w:cs="Arial"/>
+          <w:sz w:val="24"/>
+          <w:szCs w:val="24"/>
+        </w:rPr>
+        <w:t xml:space="preserve">: Retorna el arreglo de estaciones como un arreglo dinámico de punteros a objetos de la clase </w:t>
+      </w:r>
+      <w:proofErr w:type="spellStart"/>
+      <w:r>
+        <w:rPr>
+          <w:rFonts w:ascii="Arial" w:hAnsi="Arial" w:cs="Arial"/>
+          <w:sz w:val="24"/>
+          <w:szCs w:val="24"/>
+        </w:rPr>
+        <w:t>Estacion</w:t>
+      </w:r>
+      <w:proofErr w:type="spellEnd"/>
+      <w:r>
+        <w:rPr>
+          <w:rFonts w:ascii="Arial" w:hAnsi="Arial" w:cs="Arial"/>
+          <w:sz w:val="24"/>
+          <w:szCs w:val="24"/>
+        </w:rPr>
+        <w:t>. Permite acceder a las estaciones de la línea para su visualización o manipulación.</w:t>
       </w:r>
     </w:p>
     <w:p>
@@ -3468,6 +4599,8 @@
           <w:szCs w:val="24"/>
         </w:rPr>
       </w:pPr>
+      <w:proofErr w:type="spellStart"/>
+      <w:proofErr w:type="gramStart"/>
       <w:r>
         <w:rPr>
           <w:rFonts w:ascii="Arial" w:hAnsi="Arial" w:cs="Arial"/>
@@ -3476,15 +4609,55 @@
           <w:sz w:val="24"/>
           <w:szCs w:val="24"/>
         </w:rPr>
-        <w:t>getCantidadEstaciones()</w:t>
-      </w:r>
-      <w:r>
-        <w:rPr>
-          <w:rFonts w:ascii="Arial" w:hAnsi="Arial" w:cs="Arial"/>
-          <w:sz w:val="24"/>
-          <w:szCs w:val="24"/>
-        </w:rPr>
-        <w:t>: Retorna la cantidad actual de estaciones en la línea de metro como un entero (int). Proporciona información sobre el tamaño de la línea y su evolución.</w:t>
+        <w:t>getCantidadEstaciones</w:t>
+      </w:r>
+      <w:proofErr w:type="spellEnd"/>
+      <w:r>
+        <w:rPr>
+          <w:rFonts w:ascii="Arial" w:hAnsi="Arial" w:cs="Arial"/>
+          <w:b/>
+          <w:bCs/>
+          <w:sz w:val="24"/>
+          <w:szCs w:val="24"/>
+        </w:rPr>
+        <w:t>(</w:t>
+      </w:r>
+      <w:proofErr w:type="gramEnd"/>
+      <w:r>
+        <w:rPr>
+          <w:rFonts w:ascii="Arial" w:hAnsi="Arial" w:cs="Arial"/>
+          <w:b/>
+          <w:bCs/>
+          <w:sz w:val="24"/>
+          <w:szCs w:val="24"/>
+        </w:rPr>
+        <w:t>)</w:t>
+      </w:r>
+      <w:r>
+        <w:rPr>
+          <w:rFonts w:ascii="Arial" w:hAnsi="Arial" w:cs="Arial"/>
+          <w:sz w:val="24"/>
+          <w:szCs w:val="24"/>
+        </w:rPr>
+        <w:t>: Retorna la cantidad actual de estaciones en la línea de metro como un entero (</w:t>
+      </w:r>
+      <w:proofErr w:type="spellStart"/>
+      <w:r>
+        <w:rPr>
+          <w:rFonts w:ascii="Arial" w:hAnsi="Arial" w:cs="Arial"/>
+          <w:sz w:val="24"/>
+          <w:szCs w:val="24"/>
+        </w:rPr>
+        <w:t>int</w:t>
+      </w:r>
+      <w:proofErr w:type="spellEnd"/>
+      <w:r>
+        <w:rPr>
+          <w:rFonts w:ascii="Arial" w:hAnsi="Arial" w:cs="Arial"/>
+          <w:sz w:val="24"/>
+          <w:szCs w:val="24"/>
+        </w:rPr>
+        <w:t>). Proporciona información sobre el tamaño de la línea y su evolución.</w:t>
       </w:r>
     </w:p>
     <w:p>
@@ -3523,7 +4696,25 @@
           <w:sz w:val="24"/>
           <w:szCs w:val="24"/>
         </w:rPr>
-        <w:t>Clase RedMetro:</w:t>
+        <w:t xml:space="preserve">Clase </w:t>
+      </w:r>
+      <w:proofErr w:type="spellStart"/>
+      <w:r>
+        <w:rPr>
+          <w:rFonts w:ascii="Arial" w:hAnsi="Arial" w:cs="Arial"/>
+          <w:sz w:val="24"/>
+          <w:szCs w:val="24"/>
+        </w:rPr>
+        <w:t>RedMetro</w:t>
+      </w:r>
+      <w:proofErr w:type="spellEnd"/>
+      <w:r>
+        <w:rPr>
+          <w:rFonts w:ascii="Arial" w:hAnsi="Arial" w:cs="Arial"/>
+          <w:sz w:val="24"/>
+          <w:szCs w:val="24"/>
+        </w:rPr>
+        <w:t>:</w:t>
       </w:r>
     </w:p>
     <w:p>
@@ -3555,6 +4746,7 @@
           <w:szCs w:val="24"/>
         </w:rPr>
       </w:pPr>
+      <w:proofErr w:type="spellStart"/>
       <w:r>
         <w:rPr>
           <w:rFonts w:ascii="Arial" w:hAnsi="Arial" w:cs="Arial"/>
@@ -3565,13 +4757,32 @@
         </w:rPr>
         <w:t>lineas</w:t>
       </w:r>
-      <w:r>
-        <w:rPr>
-          <w:rFonts w:ascii="Arial" w:hAnsi="Arial" w:cs="Arial"/>
-          <w:sz w:val="24"/>
-          <w:szCs w:val="24"/>
-        </w:rPr>
-        <w:t>: Es un arreglo dinámico de punteros a objetos de la clase Linea que representa las líneas de metro en la red. Utilizar un arreglo dinámico permite gestionar eficientemente la memoria asignada para las líneas de metro y la capacidad de agregar o eliminar líneas según sea necesario.</w:t>
+      <w:proofErr w:type="spellEnd"/>
+      <w:r>
+        <w:rPr>
+          <w:rFonts w:ascii="Arial" w:hAnsi="Arial" w:cs="Arial"/>
+          <w:sz w:val="24"/>
+          <w:szCs w:val="24"/>
+        </w:rPr>
+        <w:t xml:space="preserve">: Es un arreglo dinámico de punteros a objetos de la clase </w:t>
+      </w:r>
+      <w:proofErr w:type="spellStart"/>
+      <w:r>
+        <w:rPr>
+          <w:rFonts w:ascii="Arial" w:hAnsi="Arial" w:cs="Arial"/>
+          <w:sz w:val="24"/>
+          <w:szCs w:val="24"/>
+        </w:rPr>
+        <w:t>Linea</w:t>
+      </w:r>
+      <w:proofErr w:type="spellEnd"/>
+      <w:r>
+        <w:rPr>
+          <w:rFonts w:ascii="Arial" w:hAnsi="Arial" w:cs="Arial"/>
+          <w:sz w:val="24"/>
+          <w:szCs w:val="24"/>
+        </w:rPr>
+        <w:t xml:space="preserve"> que representa las líneas de metro en la red. Utilizar un arreglo dinámico permite gestionar eficientemente la memoria asignada para las líneas de metro y la capacidad de agregar o eliminar líneas según sea necesario.</w:t>
       </w:r>
     </w:p>
     <w:p>
@@ -3586,6 +4797,7 @@
           <w:szCs w:val="24"/>
         </w:rPr>
       </w:pPr>
+      <w:proofErr w:type="spellStart"/>
       <w:r>
         <w:rPr>
           <w:rFonts w:ascii="Arial" w:hAnsi="Arial" w:cs="Arial"/>
@@ -3596,6 +4808,7 @@
         </w:rPr>
         <w:t>cantidadLineas</w:t>
       </w:r>
+      <w:proofErr w:type="spellEnd"/>
       <w:r>
         <w:rPr>
           <w:rFonts w:ascii="Arial" w:hAnsi="Arial" w:cs="Arial"/>
@@ -3634,6 +4847,8 @@
           <w:szCs w:val="24"/>
         </w:rPr>
       </w:pPr>
+      <w:proofErr w:type="spellStart"/>
+      <w:proofErr w:type="gramStart"/>
       <w:r>
         <w:rPr>
           <w:rFonts w:ascii="Arial" w:hAnsi="Arial" w:cs="Arial"/>
@@ -3642,15 +4857,55 @@
           <w:sz w:val="24"/>
           <w:szCs w:val="24"/>
         </w:rPr>
-        <w:t>RedMetro()</w:t>
-      </w:r>
-      <w:r>
-        <w:rPr>
-          <w:rFonts w:ascii="Arial" w:hAnsi="Arial" w:cs="Arial"/>
-          <w:sz w:val="24"/>
-          <w:szCs w:val="24"/>
-        </w:rPr>
-        <w:t>: Constructor de la clase RedMetro que inicializa el arreglo de líneas. Este constructor es esencial para crear la red de metro y configurar sus atributos iniciales.</w:t>
+        <w:t>RedMetro</w:t>
+      </w:r>
+      <w:proofErr w:type="spellEnd"/>
+      <w:r>
+        <w:rPr>
+          <w:rFonts w:ascii="Arial" w:hAnsi="Arial" w:cs="Arial"/>
+          <w:b/>
+          <w:bCs/>
+          <w:sz w:val="24"/>
+          <w:szCs w:val="24"/>
+        </w:rPr>
+        <w:t>(</w:t>
+      </w:r>
+      <w:proofErr w:type="gramEnd"/>
+      <w:r>
+        <w:rPr>
+          <w:rFonts w:ascii="Arial" w:hAnsi="Arial" w:cs="Arial"/>
+          <w:b/>
+          <w:bCs/>
+          <w:sz w:val="24"/>
+          <w:szCs w:val="24"/>
+        </w:rPr>
+        <w:t>)</w:t>
+      </w:r>
+      <w:r>
+        <w:rPr>
+          <w:rFonts w:ascii="Arial" w:hAnsi="Arial" w:cs="Arial"/>
+          <w:sz w:val="24"/>
+          <w:szCs w:val="24"/>
+        </w:rPr>
+        <w:t xml:space="preserve">: Constructor de la clase </w:t>
+      </w:r>
+      <w:proofErr w:type="spellStart"/>
+      <w:r>
+        <w:rPr>
+          <w:rFonts w:ascii="Arial" w:hAnsi="Arial" w:cs="Arial"/>
+          <w:sz w:val="24"/>
+          <w:szCs w:val="24"/>
+        </w:rPr>
+        <w:t>RedMetro</w:t>
+      </w:r>
+      <w:proofErr w:type="spellEnd"/>
+      <w:r>
+        <w:rPr>
+          <w:rFonts w:ascii="Arial" w:hAnsi="Arial" w:cs="Arial"/>
+          <w:sz w:val="24"/>
+          <w:szCs w:val="24"/>
+        </w:rPr>
+        <w:t xml:space="preserve"> que inicializa el arreglo de líneas. Este constructor es esencial para crear la red de metro y configurar sus atributos iniciales.</w:t>
       </w:r>
     </w:p>
     <w:p>
@@ -3665,6 +4920,7 @@
           <w:szCs w:val="24"/>
         </w:rPr>
       </w:pPr>
+      <w:proofErr w:type="spellStart"/>
       <w:r>
         <w:rPr>
           <w:rFonts w:ascii="Arial" w:hAnsi="Arial" w:cs="Arial"/>
@@ -3674,15 +4930,66 @@
           <w:szCs w:val="24"/>
         </w:rPr>
         <w:lastRenderedPageBreak/>
-        <w:t>agregarLinea(linea)</w:t>
-      </w:r>
-      <w:r>
-        <w:rPr>
-          <w:rFonts w:ascii="Arial" w:hAnsi="Arial" w:cs="Arial"/>
-          <w:sz w:val="24"/>
-          <w:szCs w:val="24"/>
-        </w:rPr>
-        <w:t>: Método que agrega una línea a la red de metro. Utiliza un puntero a Linea como parámetro para evitar copias y gestionar eficientemente la memoria. Este método es crucial para la operación del simulador al añadir nuevas líneas a la red existente.</w:t>
+        <w:t>agregarLinea</w:t>
+      </w:r>
+      <w:proofErr w:type="spellEnd"/>
+      <w:r>
+        <w:rPr>
+          <w:rFonts w:ascii="Arial" w:hAnsi="Arial" w:cs="Arial"/>
+          <w:b/>
+          <w:bCs/>
+          <w:sz w:val="24"/>
+          <w:szCs w:val="24"/>
+        </w:rPr>
+        <w:t>(</w:t>
+      </w:r>
+      <w:proofErr w:type="spellStart"/>
+      <w:r>
+        <w:rPr>
+          <w:rFonts w:ascii="Arial" w:hAnsi="Arial" w:cs="Arial"/>
+          <w:b/>
+          <w:bCs/>
+          <w:sz w:val="24"/>
+          <w:szCs w:val="24"/>
+        </w:rPr>
+        <w:t>linea</w:t>
+      </w:r>
+      <w:proofErr w:type="spellEnd"/>
+      <w:r>
+        <w:rPr>
+          <w:rFonts w:ascii="Arial" w:hAnsi="Arial" w:cs="Arial"/>
+          <w:b/>
+          <w:bCs/>
+          <w:sz w:val="24"/>
+          <w:szCs w:val="24"/>
+        </w:rPr>
+        <w:t>)</w:t>
+      </w:r>
+      <w:r>
+        <w:rPr>
+          <w:rFonts w:ascii="Arial" w:hAnsi="Arial" w:cs="Arial"/>
+          <w:sz w:val="24"/>
+          <w:szCs w:val="24"/>
+        </w:rPr>
+        <w:t xml:space="preserve">: Método que agrega una línea a la red de metro. Utiliza un puntero a </w:t>
+      </w:r>
+      <w:proofErr w:type="spellStart"/>
+      <w:r>
+        <w:rPr>
+          <w:rFonts w:ascii="Arial" w:hAnsi="Arial" w:cs="Arial"/>
+          <w:sz w:val="24"/>
+          <w:szCs w:val="24"/>
+        </w:rPr>
+        <w:t>Linea</w:t>
+      </w:r>
+      <w:proofErr w:type="spellEnd"/>
+      <w:r>
+        <w:rPr>
+          <w:rFonts w:ascii="Arial" w:hAnsi="Arial" w:cs="Arial"/>
+          <w:sz w:val="24"/>
+          <w:szCs w:val="24"/>
+        </w:rPr>
+        <w:t xml:space="preserve"> como parámetro para evitar copias y gestionar eficientemente la memoria. Este método es crucial para la operación del simulador al añadir nuevas líneas a la red existente.</w:t>
       </w:r>
     </w:p>
     <w:p>
@@ -3697,6 +5004,7 @@
           <w:szCs w:val="24"/>
         </w:rPr>
       </w:pPr>
+      <w:proofErr w:type="spellStart"/>
       <w:r>
         <w:rPr>
           <w:rFonts w:ascii="Arial" w:hAnsi="Arial" w:cs="Arial"/>
@@ -3705,7 +5013,18 @@
           <w:sz w:val="24"/>
           <w:szCs w:val="24"/>
         </w:rPr>
-        <w:t>eliminarLinea(nombre)</w:t>
+        <w:t>eliminarLinea</w:t>
+      </w:r>
+      <w:proofErr w:type="spellEnd"/>
+      <w:r>
+        <w:rPr>
+          <w:rFonts w:ascii="Arial" w:hAnsi="Arial" w:cs="Arial"/>
+          <w:b/>
+          <w:bCs/>
+          <w:sz w:val="24"/>
+          <w:szCs w:val="24"/>
+        </w:rPr>
+        <w:t>(nombre)</w:t>
       </w:r>
       <w:r>
         <w:rPr>
@@ -3728,6 +5047,8 @@
           <w:szCs w:val="24"/>
         </w:rPr>
       </w:pPr>
+      <w:proofErr w:type="spellStart"/>
+      <w:proofErr w:type="gramStart"/>
       <w:r>
         <w:rPr>
           <w:rFonts w:ascii="Arial" w:hAnsi="Arial" w:cs="Arial"/>
@@ -3736,7 +5057,29 @@
           <w:sz w:val="24"/>
           <w:szCs w:val="24"/>
         </w:rPr>
-        <w:t>obtenerCantidadLineas()</w:t>
+        <w:t>obtenerCantidadLineas</w:t>
+      </w:r>
+      <w:proofErr w:type="spellEnd"/>
+      <w:r>
+        <w:rPr>
+          <w:rFonts w:ascii="Arial" w:hAnsi="Arial" w:cs="Arial"/>
+          <w:b/>
+          <w:bCs/>
+          <w:sz w:val="24"/>
+          <w:szCs w:val="24"/>
+        </w:rPr>
+        <w:t>(</w:t>
+      </w:r>
+      <w:proofErr w:type="gramEnd"/>
+      <w:r>
+        <w:rPr>
+          <w:rFonts w:ascii="Arial" w:hAnsi="Arial" w:cs="Arial"/>
+          <w:b/>
+          <w:bCs/>
+          <w:sz w:val="24"/>
+          <w:szCs w:val="24"/>
+        </w:rPr>
+        <w:t>)</w:t>
       </w:r>
       <w:r>
         <w:rPr>
@@ -3755,13 +5098,41 @@
           <w:szCs w:val="24"/>
         </w:rPr>
       </w:pPr>
-      <w:r>
-        <w:rPr>
-          <w:rFonts w:ascii="Arial" w:hAnsi="Arial" w:cs="Arial"/>
-          <w:sz w:val="24"/>
-          <w:szCs w:val="24"/>
-        </w:rPr>
-        <w:t>Getters y Setters:</w:t>
+      <w:proofErr w:type="spellStart"/>
+      <w:r>
+        <w:rPr>
+          <w:rFonts w:ascii="Arial" w:hAnsi="Arial" w:cs="Arial"/>
+          <w:sz w:val="24"/>
+          <w:szCs w:val="24"/>
+        </w:rPr>
+        <w:t>Getters</w:t>
+      </w:r>
+      <w:proofErr w:type="spellEnd"/>
+      <w:r>
+        <w:rPr>
+          <w:rFonts w:ascii="Arial" w:hAnsi="Arial" w:cs="Arial"/>
+          <w:sz w:val="24"/>
+          <w:szCs w:val="24"/>
+        </w:rPr>
+        <w:t xml:space="preserve"> y </w:t>
+      </w:r>
+      <w:proofErr w:type="spellStart"/>
+      <w:r>
+        <w:rPr>
+          <w:rFonts w:ascii="Arial" w:hAnsi="Arial" w:cs="Arial"/>
+          <w:sz w:val="24"/>
+          <w:szCs w:val="24"/>
+        </w:rPr>
+        <w:t>Setters</w:t>
+      </w:r>
+      <w:proofErr w:type="spellEnd"/>
+      <w:r>
+        <w:rPr>
+          <w:rFonts w:ascii="Arial" w:hAnsi="Arial" w:cs="Arial"/>
+          <w:sz w:val="24"/>
+          <w:szCs w:val="24"/>
+        </w:rPr>
+        <w:t>:</w:t>
       </w:r>
     </w:p>
     <w:p>
@@ -3776,6 +5147,8 @@
           <w:szCs w:val="24"/>
         </w:rPr>
       </w:pPr>
+      <w:proofErr w:type="spellStart"/>
+      <w:proofErr w:type="gramStart"/>
       <w:r>
         <w:rPr>
           <w:rFonts w:ascii="Arial" w:hAnsi="Arial" w:cs="Arial"/>
@@ -3784,15 +5157,55 @@
           <w:sz w:val="24"/>
           <w:szCs w:val="24"/>
         </w:rPr>
-        <w:t>getLineas()</w:t>
-      </w:r>
-      <w:r>
-        <w:rPr>
-          <w:rFonts w:ascii="Arial" w:hAnsi="Arial" w:cs="Arial"/>
-          <w:sz w:val="24"/>
-          <w:szCs w:val="24"/>
-        </w:rPr>
-        <w:t>: Retorna el arreglo de líneas como un arreglo dinámico de punteros a objetos de la clase Linea. Permite acceder a las líneas de la red para su visualización o manipulación.</w:t>
+        <w:t>getLineas</w:t>
+      </w:r>
+      <w:proofErr w:type="spellEnd"/>
+      <w:r>
+        <w:rPr>
+          <w:rFonts w:ascii="Arial" w:hAnsi="Arial" w:cs="Arial"/>
+          <w:b/>
+          <w:bCs/>
+          <w:sz w:val="24"/>
+          <w:szCs w:val="24"/>
+        </w:rPr>
+        <w:t>(</w:t>
+      </w:r>
+      <w:proofErr w:type="gramEnd"/>
+      <w:r>
+        <w:rPr>
+          <w:rFonts w:ascii="Arial" w:hAnsi="Arial" w:cs="Arial"/>
+          <w:b/>
+          <w:bCs/>
+          <w:sz w:val="24"/>
+          <w:szCs w:val="24"/>
+        </w:rPr>
+        <w:t>)</w:t>
+      </w:r>
+      <w:r>
+        <w:rPr>
+          <w:rFonts w:ascii="Arial" w:hAnsi="Arial" w:cs="Arial"/>
+          <w:sz w:val="24"/>
+          <w:szCs w:val="24"/>
+        </w:rPr>
+        <w:t xml:space="preserve">: Retorna el arreglo de líneas como un arreglo dinámico de punteros a objetos de la clase </w:t>
+      </w:r>
+      <w:proofErr w:type="spellStart"/>
+      <w:r>
+        <w:rPr>
+          <w:rFonts w:ascii="Arial" w:hAnsi="Arial" w:cs="Arial"/>
+          <w:sz w:val="24"/>
+          <w:szCs w:val="24"/>
+        </w:rPr>
+        <w:t>Linea</w:t>
+      </w:r>
+      <w:proofErr w:type="spellEnd"/>
+      <w:r>
+        <w:rPr>
+          <w:rFonts w:ascii="Arial" w:hAnsi="Arial" w:cs="Arial"/>
+          <w:sz w:val="24"/>
+          <w:szCs w:val="24"/>
+        </w:rPr>
+        <w:t>. Permite acceder a las líneas de la red para su visualización o manipulación.</w:t>
       </w:r>
     </w:p>
     <w:p>
@@ -3807,6 +5220,8 @@
           <w:szCs w:val="24"/>
         </w:rPr>
       </w:pPr>
+      <w:proofErr w:type="spellStart"/>
+      <w:proofErr w:type="gramStart"/>
       <w:r>
         <w:rPr>
           <w:rFonts w:ascii="Arial" w:hAnsi="Arial" w:cs="Arial"/>
@@ -3815,15 +5230,55 @@
           <w:sz w:val="24"/>
           <w:szCs w:val="24"/>
         </w:rPr>
-        <w:t>getCantidadLineas()</w:t>
-      </w:r>
-      <w:r>
-        <w:rPr>
-          <w:rFonts w:ascii="Arial" w:hAnsi="Arial" w:cs="Arial"/>
-          <w:sz w:val="24"/>
-          <w:szCs w:val="24"/>
-        </w:rPr>
-        <w:t>: Retorna la cantidad actual de líneas en la red de metro como un entero (int). Proporciona información sobre el tamaño de la red y su evolución.</w:t>
+        <w:t>getCantidadLineas</w:t>
+      </w:r>
+      <w:proofErr w:type="spellEnd"/>
+      <w:r>
+        <w:rPr>
+          <w:rFonts w:ascii="Arial" w:hAnsi="Arial" w:cs="Arial"/>
+          <w:b/>
+          <w:bCs/>
+          <w:sz w:val="24"/>
+          <w:szCs w:val="24"/>
+        </w:rPr>
+        <w:t>(</w:t>
+      </w:r>
+      <w:proofErr w:type="gramEnd"/>
+      <w:r>
+        <w:rPr>
+          <w:rFonts w:ascii="Arial" w:hAnsi="Arial" w:cs="Arial"/>
+          <w:b/>
+          <w:bCs/>
+          <w:sz w:val="24"/>
+          <w:szCs w:val="24"/>
+        </w:rPr>
+        <w:t>)</w:t>
+      </w:r>
+      <w:r>
+        <w:rPr>
+          <w:rFonts w:ascii="Arial" w:hAnsi="Arial" w:cs="Arial"/>
+          <w:sz w:val="24"/>
+          <w:szCs w:val="24"/>
+        </w:rPr>
+        <w:t>: Retorna la cantidad actual de líneas en la red de metro como un entero (</w:t>
+      </w:r>
+      <w:proofErr w:type="spellStart"/>
+      <w:r>
+        <w:rPr>
+          <w:rFonts w:ascii="Arial" w:hAnsi="Arial" w:cs="Arial"/>
+          <w:sz w:val="24"/>
+          <w:szCs w:val="24"/>
+        </w:rPr>
+        <w:t>int</w:t>
+      </w:r>
+      <w:proofErr w:type="spellEnd"/>
+      <w:r>
+        <w:rPr>
+          <w:rFonts w:ascii="Arial" w:hAnsi="Arial" w:cs="Arial"/>
+          <w:sz w:val="24"/>
+          <w:szCs w:val="24"/>
+        </w:rPr>
+        <w:t>). Proporciona información sobre el tamaño de la red y su evolución.</w:t>
       </w:r>
     </w:p>
     <w:p>
@@ -3969,26 +5424,26 @@
         </w:rPr>
         <w:lastRenderedPageBreak/>
         <w:drawing>
-          <wp:anchor distT="0" distB="0" distL="114300" distR="114300" simplePos="0" relativeHeight="251657216" behindDoc="1" locked="0" layoutInCell="1" allowOverlap="1" wp14:anchorId="229ABBCB" wp14:editId="4203E795">
+          <wp:anchor distT="0" distB="0" distL="114300" distR="114300" simplePos="0" relativeHeight="251658752" behindDoc="1" locked="0" layoutInCell="1" allowOverlap="1" wp14:anchorId="64A6C881" wp14:editId="7FB9E5F8">
             <wp:simplePos x="0" y="0"/>
             <wp:positionH relativeFrom="column">
-              <wp:posOffset>-508635</wp:posOffset>
+              <wp:posOffset>-633095</wp:posOffset>
             </wp:positionH>
             <wp:positionV relativeFrom="paragraph">
-              <wp:posOffset>1519555</wp:posOffset>
+              <wp:posOffset>948055</wp:posOffset>
             </wp:positionV>
-            <wp:extent cx="6686550" cy="5219700"/>
+            <wp:extent cx="6810375" cy="5629275"/>
             <wp:effectExtent l="0" t="0" r="0" b="0"/>
             <wp:wrapTight wrapText="bothSides">
               <wp:wrapPolygon edited="0">
                 <wp:start x="0" y="0"/>
-                <wp:lineTo x="0" y="21521"/>
-                <wp:lineTo x="21538" y="21521"/>
-                <wp:lineTo x="21538" y="0"/>
+                <wp:lineTo x="0" y="21563"/>
+                <wp:lineTo x="21570" y="21563"/>
+                <wp:lineTo x="21570" y="0"/>
                 <wp:lineTo x="0" y="0"/>
               </wp:wrapPolygon>
             </wp:wrapTight>
-            <wp:docPr id="851442436" name="Imagen 1"/>
+            <wp:docPr id="1883171121" name="Imagen 1"/>
             <wp:cNvGraphicFramePr>
               <a:graphicFrameLocks xmlns:a="http://schemas.openxmlformats.org/drawingml/2006/main" noChangeAspect="1"/>
             </wp:cNvGraphicFramePr>
@@ -3996,7 +5451,7 @@
               <a:graphicData uri="http://schemas.openxmlformats.org/drawingml/2006/picture">
                 <pic:pic xmlns:pic="http://schemas.openxmlformats.org/drawingml/2006/picture">
                   <pic:nvPicPr>
-                    <pic:cNvPr id="851442436" name="Imagen 851442436"/>
+                    <pic:cNvPr id="1883171121" name="Imagen 1883171121"/>
                     <pic:cNvPicPr/>
                   </pic:nvPicPr>
                   <pic:blipFill>
@@ -4014,7 +5469,7 @@
                   <pic:spPr>
                     <a:xfrm>
                       <a:off x="0" y="0"/>
-                      <a:ext cx="6686550" cy="5219700"/>
+                      <a:ext cx="6810375" cy="5629275"/>
                     </a:xfrm>
                     <a:prstGeom prst="rect">
                       <a:avLst/>
@@ -4125,15 +5580,6 @@
           <w:szCs w:val="24"/>
         </w:rPr>
       </w:pPr>
-    </w:p>
-    <w:p>
-      <w:pPr>
-        <w:rPr>
-          <w:rFonts w:ascii="Arial" w:hAnsi="Arial" w:cs="Arial"/>
-          <w:sz w:val="24"/>
-          <w:szCs w:val="24"/>
-        </w:rPr>
-      </w:pPr>
       <w:r>
         <w:rPr>
           <w:rFonts w:ascii="Arial" w:hAnsi="Arial" w:cs="Arial"/>
@@ -4141,6 +5587,92 @@
           <w:szCs w:val="24"/>
         </w:rPr>
         <w:lastRenderedPageBreak/>
+        <w:t>¿</w:t>
+      </w:r>
+      <w:proofErr w:type="spellStart"/>
+      <w:r>
+        <w:rPr>
+          <w:rFonts w:ascii="Arial" w:hAnsi="Arial" w:cs="Arial"/>
+          <w:sz w:val="24"/>
+          <w:szCs w:val="24"/>
+        </w:rPr>
+        <w:t>Por que</w:t>
+      </w:r>
+      <w:proofErr w:type="spellEnd"/>
+      <w:r>
+        <w:rPr>
+          <w:rFonts w:ascii="Arial" w:hAnsi="Arial" w:cs="Arial"/>
+          <w:sz w:val="24"/>
+          <w:szCs w:val="24"/>
+        </w:rPr>
+        <w:t xml:space="preserve"> se hizo el cambio de diagrama de clases?</w:t>
+      </w:r>
+      <w:r>
+        <w:rPr>
+          <w:rFonts w:ascii="Arial" w:hAnsi="Arial" w:cs="Arial"/>
+          <w:sz w:val="24"/>
+          <w:szCs w:val="24"/>
+        </w:rPr>
+        <w:br/>
+      </w:r>
+      <w:r>
+        <w:rPr>
+          <w:rFonts w:ascii="Arial" w:hAnsi="Arial" w:cs="Arial"/>
+          <w:sz w:val="24"/>
+          <w:szCs w:val="24"/>
+        </w:rPr>
+        <w:br/>
+        <w:t xml:space="preserve">Básicamente, porque nos permitía tener una mayor claridad y orden a la hora de programar, se nos hacia </w:t>
+      </w:r>
+      <w:proofErr w:type="spellStart"/>
+      <w:r>
+        <w:rPr>
+          <w:rFonts w:ascii="Arial" w:hAnsi="Arial" w:cs="Arial"/>
+          <w:sz w:val="24"/>
+          <w:szCs w:val="24"/>
+        </w:rPr>
+        <w:t>digamoslo</w:t>
+      </w:r>
+      <w:proofErr w:type="spellEnd"/>
+      <w:r>
+        <w:rPr>
+          <w:rFonts w:ascii="Arial" w:hAnsi="Arial" w:cs="Arial"/>
+          <w:sz w:val="24"/>
+          <w:szCs w:val="24"/>
+        </w:rPr>
+        <w:t xml:space="preserve"> mas fácil, como para no complicarnos tanto si por ejemplo lo poníamos todo en una misma clase, y además, esto también es adecuado a la hora de reutilizar.</w:t>
+      </w:r>
+      <w:r>
+        <w:rPr>
+          <w:rFonts w:ascii="Arial" w:hAnsi="Arial" w:cs="Arial"/>
+          <w:sz w:val="24"/>
+          <w:szCs w:val="24"/>
+        </w:rPr>
+        <w:br/>
+      </w:r>
+      <w:r>
+        <w:rPr>
+          <w:rFonts w:ascii="Arial" w:hAnsi="Arial" w:cs="Arial"/>
+          <w:sz w:val="24"/>
+          <w:szCs w:val="24"/>
+        </w:rPr>
+        <w:br/>
+      </w:r>
+    </w:p>
+    <w:p>
+      <w:pPr>
+        <w:rPr>
+          <w:rFonts w:ascii="Arial" w:hAnsi="Arial" w:cs="Arial"/>
+          <w:sz w:val="24"/>
+          <w:szCs w:val="24"/>
+        </w:rPr>
+      </w:pPr>
+      <w:r>
+        <w:rPr>
+          <w:rFonts w:ascii="Arial" w:hAnsi="Arial" w:cs="Arial"/>
+          <w:sz w:val="24"/>
+          <w:szCs w:val="24"/>
+        </w:rPr>
         <w:t>Agregar una estación a una línea:</w:t>
       </w:r>
     </w:p>
@@ -4158,7 +5690,81 @@
           <w:sz w:val="24"/>
           <w:szCs w:val="24"/>
         </w:rPr>
-        <w:t>En la clase Linea, se implementa un método agregarEstacion(Estacion* estacion) que añade una estación al final del arreglo dinámico de estaciones de la línea. Se utiliza un puntero a la estación para evitar copias y garantizar la eficiencia en el manejo de memoria.</w:t>
+        <w:t xml:space="preserve">En la clase </w:t>
+      </w:r>
+      <w:proofErr w:type="spellStart"/>
+      <w:r>
+        <w:rPr>
+          <w:rFonts w:ascii="Arial" w:hAnsi="Arial" w:cs="Arial"/>
+          <w:sz w:val="24"/>
+          <w:szCs w:val="24"/>
+        </w:rPr>
+        <w:t>Linea</w:t>
+      </w:r>
+      <w:proofErr w:type="spellEnd"/>
+      <w:r>
+        <w:rPr>
+          <w:rFonts w:ascii="Arial" w:hAnsi="Arial" w:cs="Arial"/>
+          <w:sz w:val="24"/>
+          <w:szCs w:val="24"/>
+        </w:rPr>
+        <w:t xml:space="preserve">, se implementa un método </w:t>
+      </w:r>
+      <w:proofErr w:type="spellStart"/>
+      <w:proofErr w:type="gramStart"/>
+      <w:r>
+        <w:rPr>
+          <w:rFonts w:ascii="Arial" w:hAnsi="Arial" w:cs="Arial"/>
+          <w:sz w:val="24"/>
+          <w:szCs w:val="24"/>
+        </w:rPr>
+        <w:t>agregarEstacion</w:t>
+      </w:r>
+      <w:proofErr w:type="spellEnd"/>
+      <w:r>
+        <w:rPr>
+          <w:rFonts w:ascii="Arial" w:hAnsi="Arial" w:cs="Arial"/>
+          <w:sz w:val="24"/>
+          <w:szCs w:val="24"/>
+        </w:rPr>
+        <w:t>(</w:t>
+      </w:r>
+      <w:proofErr w:type="spellStart"/>
+      <w:proofErr w:type="gramEnd"/>
+      <w:r>
+        <w:rPr>
+          <w:rFonts w:ascii="Arial" w:hAnsi="Arial" w:cs="Arial"/>
+          <w:sz w:val="24"/>
+          <w:szCs w:val="24"/>
+        </w:rPr>
+        <w:t>Estacion</w:t>
+      </w:r>
+      <w:proofErr w:type="spellEnd"/>
+      <w:r>
+        <w:rPr>
+          <w:rFonts w:ascii="Arial" w:hAnsi="Arial" w:cs="Arial"/>
+          <w:sz w:val="24"/>
+          <w:szCs w:val="24"/>
+        </w:rPr>
+        <w:t xml:space="preserve">* </w:t>
+      </w:r>
+      <w:proofErr w:type="spellStart"/>
+      <w:r>
+        <w:rPr>
+          <w:rFonts w:ascii="Arial" w:hAnsi="Arial" w:cs="Arial"/>
+          <w:sz w:val="24"/>
+          <w:szCs w:val="24"/>
+        </w:rPr>
+        <w:t>estacion</w:t>
+      </w:r>
+      <w:proofErr w:type="spellEnd"/>
+      <w:r>
+        <w:rPr>
+          <w:rFonts w:ascii="Arial" w:hAnsi="Arial" w:cs="Arial"/>
+          <w:sz w:val="24"/>
+          <w:szCs w:val="24"/>
+        </w:rPr>
+        <w:t>) que añade una estación al final del arreglo dinámico de estaciones de la línea. Se utiliza un puntero a la estación para evitar copias y garantizar la eficiencia en el manejo de memoria.</w:t>
       </w:r>
     </w:p>
     <w:p>
@@ -4192,7 +5798,63 @@
           <w:sz w:val="24"/>
           <w:szCs w:val="24"/>
         </w:rPr>
-        <w:t>En la clase Linea, se implementa un método eliminarEstacion(string nombre) que busca y elimina una estación por su nombre del arreglo dinámico de estaciones de la línea. Esto implica liberar la memoria ocupada por la estación eliminada y ajustar el tamaño del arreglo de estaciones.</w:t>
+        <w:t xml:space="preserve">En la clase </w:t>
+      </w:r>
+      <w:proofErr w:type="spellStart"/>
+      <w:r>
+        <w:rPr>
+          <w:rFonts w:ascii="Arial" w:hAnsi="Arial" w:cs="Arial"/>
+          <w:sz w:val="24"/>
+          <w:szCs w:val="24"/>
+        </w:rPr>
+        <w:t>Linea</w:t>
+      </w:r>
+      <w:proofErr w:type="spellEnd"/>
+      <w:r>
+        <w:rPr>
+          <w:rFonts w:ascii="Arial" w:hAnsi="Arial" w:cs="Arial"/>
+          <w:sz w:val="24"/>
+          <w:szCs w:val="24"/>
+        </w:rPr>
+        <w:t xml:space="preserve">, se implementa un método </w:t>
+      </w:r>
+      <w:proofErr w:type="spellStart"/>
+      <w:proofErr w:type="gramStart"/>
+      <w:r>
+        <w:rPr>
+          <w:rFonts w:ascii="Arial" w:hAnsi="Arial" w:cs="Arial"/>
+          <w:sz w:val="24"/>
+          <w:szCs w:val="24"/>
+        </w:rPr>
+        <w:t>eliminarEstacion</w:t>
+      </w:r>
+      <w:proofErr w:type="spellEnd"/>
+      <w:r>
+        <w:rPr>
+          <w:rFonts w:ascii="Arial" w:hAnsi="Arial" w:cs="Arial"/>
+          <w:sz w:val="24"/>
+          <w:szCs w:val="24"/>
+        </w:rPr>
+        <w:t>(</w:t>
+      </w:r>
+      <w:proofErr w:type="spellStart"/>
+      <w:proofErr w:type="gramEnd"/>
+      <w:r>
+        <w:rPr>
+          <w:rFonts w:ascii="Arial" w:hAnsi="Arial" w:cs="Arial"/>
+          <w:sz w:val="24"/>
+          <w:szCs w:val="24"/>
+        </w:rPr>
+        <w:t>string</w:t>
+      </w:r>
+      <w:proofErr w:type="spellEnd"/>
+      <w:r>
+        <w:rPr>
+          <w:rFonts w:ascii="Arial" w:hAnsi="Arial" w:cs="Arial"/>
+          <w:sz w:val="24"/>
+          <w:szCs w:val="24"/>
+        </w:rPr>
+        <w:t xml:space="preserve"> nombre) que busca y elimina una estación por su nombre del arreglo dinámico de estaciones de la línea. Esto implica liberar la memoria ocupada por la estación eliminada y ajustar el tamaño del arreglo de estaciones.</w:t>
       </w:r>
     </w:p>
     <w:p>
@@ -4226,7 +5888,53 @@
           <w:sz w:val="24"/>
           <w:szCs w:val="24"/>
         </w:rPr>
-        <w:t>En la clase RedMetro, se implementa un método obtenerCantidadLineas() que devuelve el número actual de líneas en la red de metro. Este valor se actualiza dinámicamente a medida que se agregan o eliminan líneas de la red.</w:t>
+        <w:t xml:space="preserve">En la clase </w:t>
+      </w:r>
+      <w:proofErr w:type="spellStart"/>
+      <w:r>
+        <w:rPr>
+          <w:rFonts w:ascii="Arial" w:hAnsi="Arial" w:cs="Arial"/>
+          <w:sz w:val="24"/>
+          <w:szCs w:val="24"/>
+        </w:rPr>
+        <w:t>RedMetro</w:t>
+      </w:r>
+      <w:proofErr w:type="spellEnd"/>
+      <w:r>
+        <w:rPr>
+          <w:rFonts w:ascii="Arial" w:hAnsi="Arial" w:cs="Arial"/>
+          <w:sz w:val="24"/>
+          <w:szCs w:val="24"/>
+        </w:rPr>
+        <w:t xml:space="preserve">, se implementa un método </w:t>
+      </w:r>
+      <w:proofErr w:type="spellStart"/>
+      <w:proofErr w:type="gramStart"/>
+      <w:r>
+        <w:rPr>
+          <w:rFonts w:ascii="Arial" w:hAnsi="Arial" w:cs="Arial"/>
+          <w:sz w:val="24"/>
+          <w:szCs w:val="24"/>
+        </w:rPr>
+        <w:t>obtenerCantidadLineas</w:t>
+      </w:r>
+      <w:proofErr w:type="spellEnd"/>
+      <w:r>
+        <w:rPr>
+          <w:rFonts w:ascii="Arial" w:hAnsi="Arial" w:cs="Arial"/>
+          <w:sz w:val="24"/>
+          <w:szCs w:val="24"/>
+        </w:rPr>
+        <w:t>(</w:t>
+      </w:r>
+      <w:proofErr w:type="gramEnd"/>
+      <w:r>
+        <w:rPr>
+          <w:rFonts w:ascii="Arial" w:hAnsi="Arial" w:cs="Arial"/>
+          <w:sz w:val="24"/>
+          <w:szCs w:val="24"/>
+        </w:rPr>
+        <w:t>) que devuelve el número actual de líneas en la red de metro. Este valor se actualiza dinámicamente a medida que se agregan o eliminan líneas de la red.</w:t>
       </w:r>
     </w:p>
     <w:p>
@@ -4260,7 +5968,53 @@
           <w:sz w:val="24"/>
           <w:szCs w:val="24"/>
         </w:rPr>
-        <w:t>En la clase Linea, se implementa un método obtenerCantidadEstaciones() que retorna la cantidad actual de estaciones en la línea. Este valor se actualiza automáticamente al agregar o eliminar estaciones.</w:t>
+        <w:t xml:space="preserve">En la clase </w:t>
+      </w:r>
+      <w:proofErr w:type="spellStart"/>
+      <w:r>
+        <w:rPr>
+          <w:rFonts w:ascii="Arial" w:hAnsi="Arial" w:cs="Arial"/>
+          <w:sz w:val="24"/>
+          <w:szCs w:val="24"/>
+        </w:rPr>
+        <w:t>Linea</w:t>
+      </w:r>
+      <w:proofErr w:type="spellEnd"/>
+      <w:r>
+        <w:rPr>
+          <w:rFonts w:ascii="Arial" w:hAnsi="Arial" w:cs="Arial"/>
+          <w:sz w:val="24"/>
+          <w:szCs w:val="24"/>
+        </w:rPr>
+        <w:t xml:space="preserve">, se implementa un método </w:t>
+      </w:r>
+      <w:proofErr w:type="spellStart"/>
+      <w:proofErr w:type="gramStart"/>
+      <w:r>
+        <w:rPr>
+          <w:rFonts w:ascii="Arial" w:hAnsi="Arial" w:cs="Arial"/>
+          <w:sz w:val="24"/>
+          <w:szCs w:val="24"/>
+        </w:rPr>
+        <w:t>obtenerCantidadEstaciones</w:t>
+      </w:r>
+      <w:proofErr w:type="spellEnd"/>
+      <w:r>
+        <w:rPr>
+          <w:rFonts w:ascii="Arial" w:hAnsi="Arial" w:cs="Arial"/>
+          <w:sz w:val="24"/>
+          <w:szCs w:val="24"/>
+        </w:rPr>
+        <w:t>(</w:t>
+      </w:r>
+      <w:proofErr w:type="gramEnd"/>
+      <w:r>
+        <w:rPr>
+          <w:rFonts w:ascii="Arial" w:hAnsi="Arial" w:cs="Arial"/>
+          <w:sz w:val="24"/>
+          <w:szCs w:val="24"/>
+        </w:rPr>
+        <w:t>) que retorna la cantidad actual de estaciones en la línea. Este valor se actualiza automáticamente al agregar o eliminar estaciones.</w:t>
       </w:r>
     </w:p>
     <w:p>
@@ -4294,7 +6048,25 @@
           <w:sz w:val="24"/>
           <w:szCs w:val="24"/>
         </w:rPr>
-        <w:t>Podría implementarse un método en la clase Linea para buscar una estación por su nombre y determinar si pertenece a esa línea específica.</w:t>
+        <w:t xml:space="preserve">Podría implementarse un método en la clase </w:t>
+      </w:r>
+      <w:proofErr w:type="spellStart"/>
+      <w:r>
+        <w:rPr>
+          <w:rFonts w:ascii="Arial" w:hAnsi="Arial" w:cs="Arial"/>
+          <w:sz w:val="24"/>
+          <w:szCs w:val="24"/>
+        </w:rPr>
+        <w:t>Linea</w:t>
+      </w:r>
+      <w:proofErr w:type="spellEnd"/>
+      <w:r>
+        <w:rPr>
+          <w:rFonts w:ascii="Arial" w:hAnsi="Arial" w:cs="Arial"/>
+          <w:sz w:val="24"/>
+          <w:szCs w:val="24"/>
+        </w:rPr>
+        <w:t xml:space="preserve"> para buscar una estación por su nombre y determinar si pertenece a esa línea específica.</w:t>
       </w:r>
     </w:p>
     <w:p>
@@ -4328,7 +6100,81 @@
           <w:sz w:val="24"/>
           <w:szCs w:val="24"/>
         </w:rPr>
-        <w:t>En la clase RedMetro, se implementa un método agregarLinea(Linea* linea) que añade una nueva línea al arreglo dinámico de líneas de la red de metro. Se utiliza un puntero a la línea para evitar copias y gestionar eficientemente la memoria.</w:t>
+        <w:t xml:space="preserve">En la clase </w:t>
+      </w:r>
+      <w:proofErr w:type="spellStart"/>
+      <w:r>
+        <w:rPr>
+          <w:rFonts w:ascii="Arial" w:hAnsi="Arial" w:cs="Arial"/>
+          <w:sz w:val="24"/>
+          <w:szCs w:val="24"/>
+        </w:rPr>
+        <w:t>RedMetro</w:t>
+      </w:r>
+      <w:proofErr w:type="spellEnd"/>
+      <w:r>
+        <w:rPr>
+          <w:rFonts w:ascii="Arial" w:hAnsi="Arial" w:cs="Arial"/>
+          <w:sz w:val="24"/>
+          <w:szCs w:val="24"/>
+        </w:rPr>
+        <w:t xml:space="preserve">, se implementa un método </w:t>
+      </w:r>
+      <w:proofErr w:type="spellStart"/>
+      <w:proofErr w:type="gramStart"/>
+      <w:r>
+        <w:rPr>
+          <w:rFonts w:ascii="Arial" w:hAnsi="Arial" w:cs="Arial"/>
+          <w:sz w:val="24"/>
+          <w:szCs w:val="24"/>
+        </w:rPr>
+        <w:t>agregarLinea</w:t>
+      </w:r>
+      <w:proofErr w:type="spellEnd"/>
+      <w:r>
+        <w:rPr>
+          <w:rFonts w:ascii="Arial" w:hAnsi="Arial" w:cs="Arial"/>
+          <w:sz w:val="24"/>
+          <w:szCs w:val="24"/>
+        </w:rPr>
+        <w:t>(</w:t>
+      </w:r>
+      <w:proofErr w:type="spellStart"/>
+      <w:proofErr w:type="gramEnd"/>
+      <w:r>
+        <w:rPr>
+          <w:rFonts w:ascii="Arial" w:hAnsi="Arial" w:cs="Arial"/>
+          <w:sz w:val="24"/>
+          <w:szCs w:val="24"/>
+        </w:rPr>
+        <w:t>Linea</w:t>
+      </w:r>
+      <w:proofErr w:type="spellEnd"/>
+      <w:r>
+        <w:rPr>
+          <w:rFonts w:ascii="Arial" w:hAnsi="Arial" w:cs="Arial"/>
+          <w:sz w:val="24"/>
+          <w:szCs w:val="24"/>
+        </w:rPr>
+        <w:t xml:space="preserve">* </w:t>
+      </w:r>
+      <w:proofErr w:type="spellStart"/>
+      <w:r>
+        <w:rPr>
+          <w:rFonts w:ascii="Arial" w:hAnsi="Arial" w:cs="Arial"/>
+          <w:sz w:val="24"/>
+          <w:szCs w:val="24"/>
+        </w:rPr>
+        <w:t>linea</w:t>
+      </w:r>
+      <w:proofErr w:type="spellEnd"/>
+      <w:r>
+        <w:rPr>
+          <w:rFonts w:ascii="Arial" w:hAnsi="Arial" w:cs="Arial"/>
+          <w:sz w:val="24"/>
+          <w:szCs w:val="24"/>
+        </w:rPr>
+        <w:t>) que añade una nueva línea al arreglo dinámico de líneas de la red de metro. Se utiliza un puntero a la línea para evitar copias y gestionar eficientemente la memoria.</w:t>
       </w:r>
     </w:p>
     <w:p>
@@ -4362,7 +6208,72 @@
           <w:sz w:val="24"/>
           <w:szCs w:val="24"/>
         </w:rPr>
-        <w:t>En la clase RedMetro, se implementa un método eliminarLinea(string nombre) que busca y elimina una línea por su nombre del arreglo dinámico de líneas de la red. Esto implica liberar la memoria ocupada por la línea eliminada y ajustar el tamaño del arreglo de líneas.</w:t>
+        <w:t xml:space="preserve">En la clase </w:t>
+      </w:r>
+      <w:proofErr w:type="spellStart"/>
+      <w:r>
+        <w:rPr>
+          <w:rFonts w:ascii="Arial" w:hAnsi="Arial" w:cs="Arial"/>
+          <w:sz w:val="24"/>
+          <w:szCs w:val="24"/>
+        </w:rPr>
+        <w:t>RedMetro</w:t>
+      </w:r>
+      <w:proofErr w:type="spellEnd"/>
+      <w:r>
+        <w:rPr>
+          <w:rFonts w:ascii="Arial" w:hAnsi="Arial" w:cs="Arial"/>
+          <w:sz w:val="24"/>
+          <w:szCs w:val="24"/>
+        </w:rPr>
+        <w:t xml:space="preserve">, se implementa un método </w:t>
+      </w:r>
+      <w:proofErr w:type="spellStart"/>
+      <w:proofErr w:type="gramStart"/>
+      <w:r>
+        <w:rPr>
+          <w:rFonts w:ascii="Arial" w:hAnsi="Arial" w:cs="Arial"/>
+          <w:sz w:val="24"/>
+          <w:szCs w:val="24"/>
+        </w:rPr>
+        <w:t>eliminarLinea</w:t>
+      </w:r>
+      <w:proofErr w:type="spellEnd"/>
+      <w:r>
+        <w:rPr>
+          <w:rFonts w:ascii="Arial" w:hAnsi="Arial" w:cs="Arial"/>
+          <w:sz w:val="24"/>
+          <w:szCs w:val="24"/>
+        </w:rPr>
+        <w:t>(</w:t>
+      </w:r>
+      <w:proofErr w:type="spellStart"/>
+      <w:proofErr w:type="gramEnd"/>
+      <w:r>
+        <w:rPr>
+          <w:rFonts w:ascii="Arial" w:hAnsi="Arial" w:cs="Arial"/>
+          <w:sz w:val="24"/>
+          <w:szCs w:val="24"/>
+        </w:rPr>
+        <w:t>string</w:t>
+      </w:r>
+      <w:proofErr w:type="spellEnd"/>
+      <w:r>
+        <w:rPr>
+          <w:rFonts w:ascii="Arial" w:hAnsi="Arial" w:cs="Arial"/>
+          <w:sz w:val="24"/>
+          <w:szCs w:val="24"/>
+        </w:rPr>
+        <w:t xml:space="preserve"> nombre) que busca y elimina una línea por su nombre del arreglo dinámico de líneas de la red. </w:t>
+      </w:r>
+      <w:r>
+        <w:rPr>
+          <w:rFonts w:ascii="Arial" w:hAnsi="Arial" w:cs="Arial"/>
+          <w:sz w:val="24"/>
+          <w:szCs w:val="24"/>
+        </w:rPr>
+        <w:lastRenderedPageBreak/>
+        <w:t>Esto implica liberar la memoria ocupada por la línea eliminada y ajustar el tamaño del arreglo de líneas.</w:t>
       </w:r>
     </w:p>
     <w:p>
@@ -4396,7 +6307,53 @@
           <w:sz w:val="24"/>
           <w:szCs w:val="24"/>
         </w:rPr>
-        <w:t>En la clase RedMetro, se implementa un método obtenerCantidadLineas() que devuelve la cantidad actual de líneas en la red de metro. Este valor se actualiza dinámicamente al agregar o eliminar líneas.</w:t>
+        <w:t xml:space="preserve">En la clase </w:t>
+      </w:r>
+      <w:proofErr w:type="spellStart"/>
+      <w:r>
+        <w:rPr>
+          <w:rFonts w:ascii="Arial" w:hAnsi="Arial" w:cs="Arial"/>
+          <w:sz w:val="24"/>
+          <w:szCs w:val="24"/>
+        </w:rPr>
+        <w:t>RedMetro</w:t>
+      </w:r>
+      <w:proofErr w:type="spellEnd"/>
+      <w:r>
+        <w:rPr>
+          <w:rFonts w:ascii="Arial" w:hAnsi="Arial" w:cs="Arial"/>
+          <w:sz w:val="24"/>
+          <w:szCs w:val="24"/>
+        </w:rPr>
+        <w:t xml:space="preserve">, se implementa un método </w:t>
+      </w:r>
+      <w:proofErr w:type="spellStart"/>
+      <w:proofErr w:type="gramStart"/>
+      <w:r>
+        <w:rPr>
+          <w:rFonts w:ascii="Arial" w:hAnsi="Arial" w:cs="Arial"/>
+          <w:sz w:val="24"/>
+          <w:szCs w:val="24"/>
+        </w:rPr>
+        <w:t>obtenerCantidadLineas</w:t>
+      </w:r>
+      <w:proofErr w:type="spellEnd"/>
+      <w:r>
+        <w:rPr>
+          <w:rFonts w:ascii="Arial" w:hAnsi="Arial" w:cs="Arial"/>
+          <w:sz w:val="24"/>
+          <w:szCs w:val="24"/>
+        </w:rPr>
+        <w:t>(</w:t>
+      </w:r>
+      <w:proofErr w:type="gramEnd"/>
+      <w:r>
+        <w:rPr>
+          <w:rFonts w:ascii="Arial" w:hAnsi="Arial" w:cs="Arial"/>
+          <w:sz w:val="24"/>
+          <w:szCs w:val="24"/>
+        </w:rPr>
+        <w:t>) que devuelve la cantidad actual de líneas en la red de metro. Este valor se actualiza dinámicamente al agregar o eliminar líneas.</w:t>
       </w:r>
     </w:p>
     <w:p>
@@ -4430,8 +6387,34 @@
           <w:sz w:val="24"/>
           <w:szCs w:val="24"/>
         </w:rPr>
-        <w:lastRenderedPageBreak/>
-        <w:t>En la clase RedMetro, se implement</w:t>
+        <w:t xml:space="preserve">En la clase </w:t>
+      </w:r>
+      <w:proofErr w:type="spellStart"/>
+      <w:r>
+        <w:rPr>
+          <w:rFonts w:ascii="Arial" w:hAnsi="Arial" w:cs="Arial"/>
+          <w:sz w:val="24"/>
+          <w:szCs w:val="24"/>
+        </w:rPr>
+        <w:t>RedMetro</w:t>
+      </w:r>
+      <w:proofErr w:type="spellEnd"/>
+      <w:r>
+        <w:rPr>
+          <w:rFonts w:ascii="Arial" w:hAnsi="Arial" w:cs="Arial"/>
+          <w:sz w:val="24"/>
+          <w:szCs w:val="24"/>
+        </w:rPr>
+        <w:t xml:space="preserve">, se </w:t>
+      </w:r>
+      <w:proofErr w:type="spellStart"/>
+      <w:r>
+        <w:rPr>
+          <w:rFonts w:ascii="Arial" w:hAnsi="Arial" w:cs="Arial"/>
+          <w:sz w:val="24"/>
+          <w:szCs w:val="24"/>
+        </w:rPr>
+        <w:t>implement</w:t>
       </w:r>
       <w:r>
         <w:rPr>
@@ -4441,13 +6424,32 @@
         </w:rPr>
         <w:t>aria</w:t>
       </w:r>
-      <w:r>
-        <w:rPr>
-          <w:rFonts w:ascii="Arial" w:hAnsi="Arial" w:cs="Arial"/>
-          <w:sz w:val="24"/>
-          <w:szCs w:val="24"/>
-        </w:rPr>
-        <w:t xml:space="preserve"> un método que recorra todas las líneas y sume la cantidad de estaciones de cada una, teniendo en cuenta que una estación de transferencia podría contar como una sola estación aunque pertenezca a múltiples líneas.</w:t>
+      <w:proofErr w:type="spellEnd"/>
+      <w:r>
+        <w:rPr>
+          <w:rFonts w:ascii="Arial" w:hAnsi="Arial" w:cs="Arial"/>
+          <w:sz w:val="24"/>
+          <w:szCs w:val="24"/>
+        </w:rPr>
+        <w:t xml:space="preserve"> un método que recorra todas las líneas y sume la cantidad de estaciones de cada una, teniendo en cuenta que una estación de transferencia podría contar como una sola </w:t>
+      </w:r>
+      <w:proofErr w:type="gramStart"/>
+      <w:r>
+        <w:rPr>
+          <w:rFonts w:ascii="Arial" w:hAnsi="Arial" w:cs="Arial"/>
+          <w:sz w:val="24"/>
+          <w:szCs w:val="24"/>
+        </w:rPr>
+        <w:t>estación</w:t>
+      </w:r>
+      <w:proofErr w:type="gramEnd"/>
+      <w:r>
+        <w:rPr>
+          <w:rFonts w:ascii="Arial" w:hAnsi="Arial" w:cs="Arial"/>
+          <w:sz w:val="24"/>
+          <w:szCs w:val="24"/>
+        </w:rPr>
+        <w:t xml:space="preserve"> aunque pertenezca a múltiples líneas.</w:t>
       </w:r>
     </w:p>
     <w:p>
@@ -4505,7 +6507,79 @@
           <w:szCs w:val="24"/>
         </w:rPr>
         <w:br/>
-        <w:t>Bueno, yo creo que el problema que mas nos costo fue con el manejo de los datos, ya que como lo dije antes, en el enunciado del desafio no nos permitían usar el STL, y pues en parte entiendo porque si no se perdería la gracia de llamarlo desafio, porque en realidad seria todo como muy trivial.</w:t>
+        <w:t xml:space="preserve">Bueno, yo creo que el problema que </w:t>
+      </w:r>
+      <w:proofErr w:type="spellStart"/>
+      <w:r>
+        <w:rPr>
+          <w:rFonts w:ascii="Arial" w:hAnsi="Arial" w:cs="Arial"/>
+          <w:sz w:val="24"/>
+          <w:szCs w:val="24"/>
+        </w:rPr>
+        <w:t>mas</w:t>
+      </w:r>
+      <w:proofErr w:type="spellEnd"/>
+      <w:r>
+        <w:rPr>
+          <w:rFonts w:ascii="Arial" w:hAnsi="Arial" w:cs="Arial"/>
+          <w:sz w:val="24"/>
+          <w:szCs w:val="24"/>
+        </w:rPr>
+        <w:t xml:space="preserve"> nos </w:t>
+      </w:r>
+      <w:proofErr w:type="spellStart"/>
+      <w:r>
+        <w:rPr>
+          <w:rFonts w:ascii="Arial" w:hAnsi="Arial" w:cs="Arial"/>
+          <w:sz w:val="24"/>
+          <w:szCs w:val="24"/>
+        </w:rPr>
+        <w:t>costo</w:t>
+      </w:r>
+      <w:proofErr w:type="spellEnd"/>
+      <w:r>
+        <w:rPr>
+          <w:rFonts w:ascii="Arial" w:hAnsi="Arial" w:cs="Arial"/>
+          <w:sz w:val="24"/>
+          <w:szCs w:val="24"/>
+        </w:rPr>
+        <w:t xml:space="preserve"> fue con el manejo de los datos, ya que como lo dije antes, en el enunciado del </w:t>
+      </w:r>
+      <w:proofErr w:type="spellStart"/>
+      <w:r>
+        <w:rPr>
+          <w:rFonts w:ascii="Arial" w:hAnsi="Arial" w:cs="Arial"/>
+          <w:sz w:val="24"/>
+          <w:szCs w:val="24"/>
+        </w:rPr>
+        <w:t>desafio</w:t>
+      </w:r>
+      <w:proofErr w:type="spellEnd"/>
+      <w:r>
+        <w:rPr>
+          <w:rFonts w:ascii="Arial" w:hAnsi="Arial" w:cs="Arial"/>
+          <w:sz w:val="24"/>
+          <w:szCs w:val="24"/>
+        </w:rPr>
+        <w:t xml:space="preserve"> no nos permitían usar el STL, y pues en parte entiendo porque si no se perdería la gracia de llamarlo </w:t>
+      </w:r>
+      <w:proofErr w:type="spellStart"/>
+      <w:r>
+        <w:rPr>
+          <w:rFonts w:ascii="Arial" w:hAnsi="Arial" w:cs="Arial"/>
+          <w:sz w:val="24"/>
+          <w:szCs w:val="24"/>
+        </w:rPr>
+        <w:t>desafio</w:t>
+      </w:r>
+      <w:proofErr w:type="spellEnd"/>
+      <w:r>
+        <w:rPr>
+          <w:rFonts w:ascii="Arial" w:hAnsi="Arial" w:cs="Arial"/>
+          <w:sz w:val="24"/>
+          <w:szCs w:val="24"/>
+        </w:rPr>
+        <w:t>, porque en realidad seria todo como muy trivial.</w:t>
       </w:r>
       <w:r>
         <w:rPr>
@@ -4514,7 +6588,25 @@
           <w:szCs w:val="24"/>
         </w:rPr>
         <w:br/>
-        <w:t>Y creo que también nos costo un poquito el tema de la abstracción, porque si bien puede parecer un tema sencillo, a la hora de enfrentarse a un problema, no lo es tanto.</w:t>
+        <w:t xml:space="preserve">Y creo que también nos </w:t>
+      </w:r>
+      <w:proofErr w:type="spellStart"/>
+      <w:r>
+        <w:rPr>
+          <w:rFonts w:ascii="Arial" w:hAnsi="Arial" w:cs="Arial"/>
+          <w:sz w:val="24"/>
+          <w:szCs w:val="24"/>
+        </w:rPr>
+        <w:t>costo</w:t>
+      </w:r>
+      <w:proofErr w:type="spellEnd"/>
+      <w:r>
+        <w:rPr>
+          <w:rFonts w:ascii="Arial" w:hAnsi="Arial" w:cs="Arial"/>
+          <w:sz w:val="24"/>
+          <w:szCs w:val="24"/>
+        </w:rPr>
+        <w:t xml:space="preserve"> un poquito el tema de la abstracción, porque si bien puede parecer un tema sencillo, a la hora de enfrentarse a un problema, no lo es tanto.</w:t>
       </w:r>
       <w:r>
         <w:rPr>
@@ -4588,7 +6680,79 @@
           <w:szCs w:val="24"/>
         </w:rPr>
         <w:br/>
-        <w:t>Yo creo que tuvimos una buena evolución en toda esta semana que llevamos analizando el problema, si bien la idea inicial era declarar 2 clases mas que hicieran como una especie de simulación de lo que seria la STL, luego nos lo replanteamos y nos parecía que había una mejor forma de hacer esto, ya que si nos dijeron que no usaramos la STL, es porque creo que los profesores buscaban queviéramos y buscáramos un enfoque diferente.</w:t>
+        <w:t xml:space="preserve">Yo creo que tuvimos una buena evolución en toda esta semana que llevamos analizando el problema, si bien la idea inicial era declarar 2 clases </w:t>
+      </w:r>
+      <w:proofErr w:type="spellStart"/>
+      <w:r>
+        <w:rPr>
+          <w:rFonts w:ascii="Arial" w:hAnsi="Arial" w:cs="Arial"/>
+          <w:sz w:val="24"/>
+          <w:szCs w:val="24"/>
+        </w:rPr>
+        <w:t>mas</w:t>
+      </w:r>
+      <w:proofErr w:type="spellEnd"/>
+      <w:r>
+        <w:rPr>
+          <w:rFonts w:ascii="Arial" w:hAnsi="Arial" w:cs="Arial"/>
+          <w:sz w:val="24"/>
+          <w:szCs w:val="24"/>
+        </w:rPr>
+        <w:t xml:space="preserve"> que hicieran como una especie de simulación de lo que </w:t>
+      </w:r>
+      <w:proofErr w:type="spellStart"/>
+      <w:r>
+        <w:rPr>
+          <w:rFonts w:ascii="Arial" w:hAnsi="Arial" w:cs="Arial"/>
+          <w:sz w:val="24"/>
+          <w:szCs w:val="24"/>
+        </w:rPr>
+        <w:t>seria</w:t>
+      </w:r>
+      <w:proofErr w:type="spellEnd"/>
+      <w:r>
+        <w:rPr>
+          <w:rFonts w:ascii="Arial" w:hAnsi="Arial" w:cs="Arial"/>
+          <w:sz w:val="24"/>
+          <w:szCs w:val="24"/>
+        </w:rPr>
+        <w:t xml:space="preserve"> la STL, luego nos lo replanteamos y nos parecía que había una mejor forma de hacer esto, ya que si nos dijeron que no </w:t>
+      </w:r>
+      <w:proofErr w:type="spellStart"/>
+      <w:r>
+        <w:rPr>
+          <w:rFonts w:ascii="Arial" w:hAnsi="Arial" w:cs="Arial"/>
+          <w:sz w:val="24"/>
+          <w:szCs w:val="24"/>
+        </w:rPr>
+        <w:t>usaramos</w:t>
+      </w:r>
+      <w:proofErr w:type="spellEnd"/>
+      <w:r>
+        <w:rPr>
+          <w:rFonts w:ascii="Arial" w:hAnsi="Arial" w:cs="Arial"/>
+          <w:sz w:val="24"/>
+          <w:szCs w:val="24"/>
+        </w:rPr>
+        <w:t xml:space="preserve"> la STL, es porque creo que los profesores buscaban </w:t>
+      </w:r>
+      <w:proofErr w:type="spellStart"/>
+      <w:r>
+        <w:rPr>
+          <w:rFonts w:ascii="Arial" w:hAnsi="Arial" w:cs="Arial"/>
+          <w:sz w:val="24"/>
+          <w:szCs w:val="24"/>
+        </w:rPr>
+        <w:t>queviéramos</w:t>
+      </w:r>
+      <w:proofErr w:type="spellEnd"/>
+      <w:r>
+        <w:rPr>
+          <w:rFonts w:ascii="Arial" w:hAnsi="Arial" w:cs="Arial"/>
+          <w:sz w:val="24"/>
+          <w:szCs w:val="24"/>
+        </w:rPr>
+        <w:t xml:space="preserve"> y buscáramos un enfoque diferente.</w:t>
       </w:r>
       <w:r>
         <w:rPr>
@@ -4605,7 +6769,25 @@
           <w:szCs w:val="24"/>
         </w:rPr>
         <w:br/>
-        <w:t>Ahora bien, este no es el proyecto como tal y definitivo, seguramente, en esta semana restante que nos queda, podamos ir viendo que hay mejoras por corregir, por lo que esta no es una versión 100% concluida y definida del desafio #2.</w:t>
+        <w:t xml:space="preserve">Ahora bien, este no es el proyecto como tal y definitivo, seguramente, en esta semana restante que nos queda, podamos ir viendo que hay mejoras por corregir, por lo que esta no es una versión 100% concluida y definida del </w:t>
+      </w:r>
+      <w:proofErr w:type="spellStart"/>
+      <w:r>
+        <w:rPr>
+          <w:rFonts w:ascii="Arial" w:hAnsi="Arial" w:cs="Arial"/>
+          <w:sz w:val="24"/>
+          <w:szCs w:val="24"/>
+        </w:rPr>
+        <w:t>desafio</w:t>
+      </w:r>
+      <w:proofErr w:type="spellEnd"/>
+      <w:r>
+        <w:rPr>
+          <w:rFonts w:ascii="Arial" w:hAnsi="Arial" w:cs="Arial"/>
+          <w:sz w:val="24"/>
+          <w:szCs w:val="24"/>
+        </w:rPr>
+        <w:t xml:space="preserve"> #2.</w:t>
       </w:r>
       <w:r>
         <w:rPr>
@@ -6645,6 +8827,7 @@
   <w:style w:type="character" w:default="1" w:styleId="Fuentedeprrafopredeter">
     <w:name w:val="Default Paragraph Font"/>
     <w:uiPriority w:val="1"/>
+    <w:semiHidden/>
     <w:unhideWhenUsed/>
   </w:style>
   <w:style w:type="table" w:default="1" w:styleId="Tablanormal">
@@ -7000,12 +9183,9 @@
 </file>
 
 <file path=customXml/item1.xml><?xml version="1.0" encoding="utf-8"?>
-<?mso-contentType ?>
-<FormTemplates xmlns="http://schemas.microsoft.com/sharepoint/v3/contenttype/forms">
-  <Display>DocumentLibraryForm</Display>
-  <Edit>DocumentLibraryForm</Edit>
-  <New>DocumentLibraryForm</New>
-</FormTemplates>
+<p:properties xmlns:p="http://schemas.microsoft.com/office/2006/metadata/properties" xmlns:xsi="http://www.w3.org/2001/XMLSchema-instance" xmlns:pc="http://schemas.microsoft.com/office/infopath/2007/PartnerControls">
+  <documentManagement/>
+</p:properties>
 </file>
 
 <file path=customXml/item2.xml><?xml version="1.0" encoding="utf-8"?>
@@ -7167,15 +9347,19 @@
 </file>
 
 <file path=customXml/item3.xml><?xml version="1.0" encoding="utf-8"?>
-<p:properties xmlns:p="http://schemas.microsoft.com/office/2006/metadata/properties" xmlns:xsi="http://www.w3.org/2001/XMLSchema-instance" xmlns:pc="http://schemas.microsoft.com/office/infopath/2007/PartnerControls">
-  <documentManagement/>
-</p:properties>
+<?mso-contentType ?>
+<FormTemplates xmlns="http://schemas.microsoft.com/sharepoint/v3/contenttype/forms">
+  <Display>DocumentLibraryForm</Display>
+  <Edit>DocumentLibraryForm</Edit>
+  <New>DocumentLibraryForm</New>
+</FormTemplates>
 </file>
 
 <file path=customXml/itemProps1.xml><?xml version="1.0" encoding="utf-8"?>
-<ds:datastoreItem xmlns:ds="http://schemas.openxmlformats.org/officeDocument/2006/customXml" ds:itemID="{5F178700-8EAC-4CB3-9E7E-6645D39F151A}">
+<ds:datastoreItem xmlns:ds="http://schemas.openxmlformats.org/officeDocument/2006/customXml" ds:itemID="{EB86B9A4-95AF-4E04-9BEE-9AA9EC30118D}">
   <ds:schemaRefs>
-    <ds:schemaRef ds:uri="http://schemas.microsoft.com/sharepoint/v3/contenttype/forms"/>
+    <ds:schemaRef ds:uri="http://schemas.microsoft.com/office/2006/metadata/properties"/>
+    <ds:schemaRef ds:uri="http://schemas.microsoft.com/office/infopath/2007/PartnerControls"/>
   </ds:schemaRefs>
 </ds:datastoreItem>
 </file>
@@ -7199,10 +9383,9 @@
 </file>
 
 <file path=customXml/itemProps3.xml><?xml version="1.0" encoding="utf-8"?>
-<ds:datastoreItem xmlns:ds="http://schemas.openxmlformats.org/officeDocument/2006/customXml" ds:itemID="{EB86B9A4-95AF-4E04-9BEE-9AA9EC30118D}">
+<ds:datastoreItem xmlns:ds="http://schemas.openxmlformats.org/officeDocument/2006/customXml" ds:itemID="{5F178700-8EAC-4CB3-9E7E-6645D39F151A}">
   <ds:schemaRefs>
-    <ds:schemaRef ds:uri="http://schemas.microsoft.com/office/2006/metadata/properties"/>
-    <ds:schemaRef ds:uri="http://schemas.microsoft.com/office/infopath/2007/PartnerControls"/>
+    <ds:schemaRef ds:uri="http://schemas.microsoft.com/sharepoint/v3/contenttype/forms"/>
   </ds:schemaRefs>
 </ds:datastoreItem>
 </file>
</xml_diff>